<commit_message>
Ultimos cambios documento y package
</commit_message>
<xml_diff>
--- a/netlify/functions/usiiu-sf-f-01.docx
+++ b/netlify/functions/usiiu-sf-f-01.docx
@@ -156,7 +156,7 @@
                 <w:rFonts w:ascii="Arial" w:hAnsi="Arial" w:cs="Arial"/>
                 <w:szCs w:val="24"/>
               </w:rPr>
-              <w:t>{{d}}</w:t>
+              <w:t>{d}</w:t>
             </w:r>
           </w:p>
         </w:tc>
@@ -177,7 +177,7 @@
                 <w:rFonts w:ascii="Arial" w:hAnsi="Arial" w:cs="Arial"/>
                 <w:szCs w:val="24"/>
               </w:rPr>
-              <w:t>{{m}}</w:t>
+              <w:t>{m}</w:t>
             </w:r>
           </w:p>
         </w:tc>
@@ -198,7 +198,7 @@
                 <w:rFonts w:ascii="Arial" w:hAnsi="Arial" w:cs="Arial"/>
                 <w:szCs w:val="24"/>
               </w:rPr>
-              <w:t>{{a}}</w:t>
+              <w:t>{a}</w:t>
             </w:r>
           </w:p>
         </w:tc>
@@ -283,30 +283,12 @@
                 <w:szCs w:val="24"/>
               </w:rPr>
             </w:pPr>
-            <w:proofErr w:type="gramStart"/>
-            <w:r>
-              <w:rPr>
-                <w:rFonts w:ascii="Arial" w:hAnsi="Arial" w:cs="Arial"/>
-                <w:szCs w:val="24"/>
-              </w:rPr>
-              <w:t xml:space="preserve">{{ </w:t>
-            </w:r>
-            <w:proofErr w:type="spellStart"/>
-            <w:r>
-              <w:rPr>
-                <w:rFonts w:ascii="Arial" w:hAnsi="Arial" w:cs="Arial"/>
-                <w:szCs w:val="24"/>
-              </w:rPr>
-              <w:t>nombreEmpleado</w:t>
-            </w:r>
-            <w:proofErr w:type="spellEnd"/>
-            <w:proofErr w:type="gramEnd"/>
-            <w:r>
-              <w:rPr>
-                <w:rFonts w:ascii="Arial" w:hAnsi="Arial" w:cs="Arial"/>
-                <w:szCs w:val="24"/>
-              </w:rPr>
-              <w:t xml:space="preserve"> }}</w:t>
+            <w:r>
+              <w:rPr>
+                <w:rFonts w:ascii="Arial" w:hAnsi="Arial" w:cs="Arial"/>
+                <w:szCs w:val="24"/>
+              </w:rPr>
+              <w:t>{nombreEmpleado}</w:t>
             </w:r>
           </w:p>
         </w:tc>
@@ -356,30 +338,12 @@
                 <w:szCs w:val="24"/>
               </w:rPr>
             </w:pPr>
-            <w:proofErr w:type="gramStart"/>
-            <w:r>
-              <w:rPr>
-                <w:rFonts w:ascii="Arial" w:hAnsi="Arial" w:cs="Arial"/>
-                <w:szCs w:val="24"/>
-              </w:rPr>
-              <w:t xml:space="preserve">{{ </w:t>
-            </w:r>
-            <w:proofErr w:type="spellStart"/>
-            <w:r>
-              <w:rPr>
-                <w:rFonts w:ascii="Arial" w:hAnsi="Arial" w:cs="Arial"/>
-                <w:szCs w:val="24"/>
-              </w:rPr>
-              <w:t>noPersonal</w:t>
-            </w:r>
-            <w:proofErr w:type="spellEnd"/>
-            <w:proofErr w:type="gramEnd"/>
-            <w:r>
-              <w:rPr>
-                <w:rFonts w:ascii="Arial" w:hAnsi="Arial" w:cs="Arial"/>
-                <w:szCs w:val="24"/>
-              </w:rPr>
-              <w:t xml:space="preserve"> }}</w:t>
+            <w:r>
+              <w:rPr>
+                <w:rFonts w:ascii="Arial" w:hAnsi="Arial" w:cs="Arial"/>
+                <w:szCs w:val="24"/>
+              </w:rPr>
+              <w:t>{noPersonal}</w:t>
             </w:r>
           </w:p>
         </w:tc>
@@ -430,15 +394,13 @@
                 <w:szCs w:val="24"/>
               </w:rPr>
             </w:pPr>
-            <w:proofErr w:type="gramStart"/>
-            <w:r>
-              <w:rPr>
-                <w:rFonts w:ascii="Arial" w:hAnsi="Arial" w:cs="Arial"/>
-                <w:szCs w:val="24"/>
-              </w:rPr>
-              <w:t xml:space="preserve">{{ </w:t>
-            </w:r>
-            <w:proofErr w:type="spellStart"/>
+            <w:r>
+              <w:rPr>
+                <w:rFonts w:ascii="Arial" w:hAnsi="Arial" w:cs="Arial"/>
+                <w:szCs w:val="24"/>
+              </w:rPr>
+              <w:t>{</w:t>
+            </w:r>
             <w:r>
               <w:rPr>
                 <w:rFonts w:ascii="Arial" w:hAnsi="Arial" w:cs="Arial"/>
@@ -446,14 +408,12 @@
               </w:rPr>
               <w:t>correoInst</w:t>
             </w:r>
-            <w:proofErr w:type="spellEnd"/>
-            <w:proofErr w:type="gramEnd"/>
-            <w:r>
-              <w:rPr>
-                <w:rFonts w:ascii="Arial" w:hAnsi="Arial" w:cs="Arial"/>
-                <w:szCs w:val="24"/>
-              </w:rPr>
-              <w:t xml:space="preserve"> }}</w:t>
+            <w:r>
+              <w:rPr>
+                <w:rFonts w:ascii="Arial" w:hAnsi="Arial" w:cs="Arial"/>
+                <w:szCs w:val="24"/>
+              </w:rPr>
+              <w:t>}</w:t>
             </w:r>
           </w:p>
         </w:tc>
@@ -538,23 +498,7 @@
                 <w:rFonts w:ascii="Arial" w:hAnsi="Arial" w:cs="Arial"/>
                 <w:szCs w:val="24"/>
               </w:rPr>
-              <w:t>{{</w:t>
-            </w:r>
-            <w:proofErr w:type="spellStart"/>
-            <w:r>
-              <w:rPr>
-                <w:rFonts w:ascii="Arial" w:hAnsi="Arial" w:cs="Arial"/>
-                <w:szCs w:val="24"/>
-              </w:rPr>
-              <w:t>uRC</w:t>
-            </w:r>
-            <w:proofErr w:type="spellEnd"/>
-            <w:r>
-              <w:rPr>
-                <w:rFonts w:ascii="Arial" w:hAnsi="Arial" w:cs="Arial"/>
-                <w:szCs w:val="24"/>
-              </w:rPr>
-              <w:t>}}</w:t>
+              <w:t>{uRC}</w:t>
             </w:r>
           </w:p>
         </w:tc>
@@ -571,15 +515,13 @@
                 <w:szCs w:val="24"/>
               </w:rPr>
             </w:pPr>
-            <w:proofErr w:type="gramStart"/>
-            <w:r>
-              <w:rPr>
-                <w:rFonts w:ascii="Arial" w:hAnsi="Arial" w:cs="Arial"/>
-                <w:szCs w:val="24"/>
-              </w:rPr>
-              <w:t xml:space="preserve">{{ </w:t>
-            </w:r>
-            <w:proofErr w:type="spellStart"/>
+            <w:r>
+              <w:rPr>
+                <w:rFonts w:ascii="Arial" w:hAnsi="Arial" w:cs="Arial"/>
+                <w:szCs w:val="24"/>
+              </w:rPr>
+              <w:t>{</w:t>
+            </w:r>
             <w:r>
               <w:rPr>
                 <w:rFonts w:ascii="Arial" w:hAnsi="Arial" w:cs="Arial"/>
@@ -587,14 +529,12 @@
               </w:rPr>
               <w:t>uRN</w:t>
             </w:r>
-            <w:proofErr w:type="spellEnd"/>
-            <w:proofErr w:type="gramEnd"/>
-            <w:r>
-              <w:rPr>
-                <w:rFonts w:ascii="Arial" w:hAnsi="Arial" w:cs="Arial"/>
-                <w:szCs w:val="24"/>
-              </w:rPr>
-              <w:t xml:space="preserve"> }}</w:t>
+            <w:r>
+              <w:rPr>
+                <w:rFonts w:ascii="Arial" w:hAnsi="Arial" w:cs="Arial"/>
+                <w:szCs w:val="24"/>
+              </w:rPr>
+              <w:t>}</w:t>
             </w:r>
           </w:p>
         </w:tc>
@@ -674,30 +614,12 @@
                 <w:szCs w:val="24"/>
               </w:rPr>
             </w:pPr>
-            <w:proofErr w:type="gramStart"/>
-            <w:r>
-              <w:rPr>
-                <w:rFonts w:ascii="Arial" w:hAnsi="Arial" w:cs="Arial"/>
-                <w:szCs w:val="24"/>
-              </w:rPr>
-              <w:t xml:space="preserve">{{ </w:t>
-            </w:r>
-            <w:proofErr w:type="spellStart"/>
-            <w:r>
-              <w:rPr>
-                <w:rFonts w:ascii="Arial" w:hAnsi="Arial" w:cs="Arial"/>
-                <w:szCs w:val="24"/>
-              </w:rPr>
-              <w:t>rC</w:t>
-            </w:r>
-            <w:proofErr w:type="spellEnd"/>
-            <w:proofErr w:type="gramEnd"/>
-            <w:r>
-              <w:rPr>
-                <w:rFonts w:ascii="Arial" w:hAnsi="Arial" w:cs="Arial"/>
-                <w:szCs w:val="24"/>
-              </w:rPr>
-              <w:t xml:space="preserve"> }}</w:t>
+            <w:r>
+              <w:rPr>
+                <w:rFonts w:ascii="Arial" w:hAnsi="Arial" w:cs="Arial"/>
+                <w:szCs w:val="24"/>
+              </w:rPr>
+              <w:t>{rC}</w:t>
             </w:r>
           </w:p>
         </w:tc>
@@ -713,30 +635,19 @@
                 <w:szCs w:val="24"/>
               </w:rPr>
             </w:pPr>
-            <w:proofErr w:type="gramStart"/>
-            <w:r>
-              <w:rPr>
-                <w:rFonts w:ascii="Arial" w:hAnsi="Arial" w:cs="Arial"/>
-                <w:szCs w:val="24"/>
-              </w:rPr>
-              <w:t xml:space="preserve">{{ </w:t>
-            </w:r>
-            <w:proofErr w:type="spellStart"/>
-            <w:r>
-              <w:rPr>
-                <w:rFonts w:ascii="Arial" w:hAnsi="Arial" w:cs="Arial"/>
-                <w:szCs w:val="24"/>
-              </w:rPr>
-              <w:t>rN</w:t>
-            </w:r>
-            <w:proofErr w:type="spellEnd"/>
-            <w:proofErr w:type="gramEnd"/>
-            <w:r>
-              <w:rPr>
-                <w:rFonts w:ascii="Arial" w:hAnsi="Arial" w:cs="Arial"/>
-                <w:szCs w:val="24"/>
-              </w:rPr>
-              <w:t xml:space="preserve"> }}</w:t>
+            <w:r>
+              <w:rPr>
+                <w:rFonts w:ascii="Arial" w:hAnsi="Arial" w:cs="Arial"/>
+                <w:szCs w:val="24"/>
+              </w:rPr>
+              <w:t>{</w:t>
+            </w:r>
+            <w:r>
+              <w:rPr>
+                <w:rFonts w:ascii="Arial" w:hAnsi="Arial" w:cs="Arial"/>
+                <w:szCs w:val="24"/>
+              </w:rPr>
+              <w:t>rN}</w:t>
             </w:r>
           </w:p>
         </w:tc>
@@ -787,30 +698,19 @@
                 <w:szCs w:val="24"/>
               </w:rPr>
             </w:pPr>
-            <w:proofErr w:type="gramStart"/>
-            <w:r>
-              <w:rPr>
-                <w:rFonts w:ascii="Arial" w:hAnsi="Arial" w:cs="Arial"/>
-                <w:szCs w:val="24"/>
-              </w:rPr>
-              <w:t xml:space="preserve">{{ </w:t>
-            </w:r>
-            <w:proofErr w:type="spellStart"/>
-            <w:r>
-              <w:rPr>
-                <w:rFonts w:ascii="Arial" w:hAnsi="Arial" w:cs="Arial"/>
-                <w:szCs w:val="24"/>
-              </w:rPr>
-              <w:t>puestoEmpleado</w:t>
-            </w:r>
-            <w:proofErr w:type="spellEnd"/>
-            <w:proofErr w:type="gramEnd"/>
-            <w:r>
-              <w:rPr>
-                <w:rFonts w:ascii="Arial" w:hAnsi="Arial" w:cs="Arial"/>
-                <w:szCs w:val="24"/>
-              </w:rPr>
-              <w:t xml:space="preserve"> }}</w:t>
+            <w:r>
+              <w:rPr>
+                <w:rFonts w:ascii="Arial" w:hAnsi="Arial" w:cs="Arial"/>
+                <w:szCs w:val="24"/>
+              </w:rPr>
+              <w:t>{puestoEmpleado</w:t>
+            </w:r>
+            <w:r>
+              <w:rPr>
+                <w:rFonts w:ascii="Arial" w:hAnsi="Arial" w:cs="Arial"/>
+                <w:szCs w:val="24"/>
+              </w:rPr>
+              <w:t>}</w:t>
             </w:r>
           </w:p>
         </w:tc>
@@ -905,7 +805,63 @@
                 <w:rFonts w:ascii="Arial" w:hAnsi="Arial" w:cs="Arial"/>
                 <w:szCs w:val="24"/>
               </w:rPr>
-              <w:t>{ '</w:t>
+              <w:t xml:space="preserve">tipoPermiso </w:t>
+            </w:r>
+            <w:r>
+              <w:rPr>
+                <w:rFonts w:ascii="Arial" w:hAnsi="Arial" w:cs="Arial"/>
+                <w:szCs w:val="24"/>
+              </w:rPr>
+              <w:t>=</w:t>
+            </w:r>
+            <w:r>
+              <w:rPr>
+                <w:rFonts w:ascii="Arial" w:hAnsi="Arial" w:cs="Arial"/>
+                <w:szCs w:val="24"/>
+              </w:rPr>
+              <w:t>=</w:t>
+            </w:r>
+            <w:r>
+              <w:rPr>
+                <w:rFonts w:ascii="Arial" w:hAnsi="Arial" w:cs="Arial"/>
+                <w:szCs w:val="24"/>
+              </w:rPr>
+              <w:t xml:space="preserve"> </w:t>
+            </w:r>
+            <w:r>
+              <w:rPr>
+                <w:rFonts w:ascii="Arial" w:hAnsi="Arial" w:cs="Arial"/>
+                <w:szCs w:val="24"/>
+              </w:rPr>
+              <w:t>‘</w:t>
+            </w:r>
+            <w:r>
+              <w:rPr>
+                <w:rFonts w:ascii="Arial" w:hAnsi="Arial" w:cs="Arial"/>
+                <w:szCs w:val="24"/>
+              </w:rPr>
+              <w:t>alta</w:t>
+            </w:r>
+            <w:r>
+              <w:rPr>
+                <w:rFonts w:ascii="Arial" w:hAnsi="Arial" w:cs="Arial"/>
+                <w:szCs w:val="24"/>
+              </w:rPr>
+              <w:t>’</w:t>
+            </w:r>
+            <w:r>
+              <w:rPr>
+                <w:rFonts w:ascii="Arial" w:hAnsi="Arial" w:cs="Arial"/>
+                <w:szCs w:val="24"/>
+              </w:rPr>
+              <w:t xml:space="preserve"> </w:t>
+            </w:r>
+            <w:r>
+              <w:rPr>
+                <w:rFonts w:ascii="Arial" w:hAnsi="Arial" w:cs="Arial"/>
+                <w:szCs w:val="24"/>
+              </w:rPr>
+              <w:t>? ‘</w:t>
             </w:r>
             <w:r>
               <w:rPr>
@@ -916,20 +872,18 @@
             </w:r>
             <w:r>
               <w:rPr>
-                <w:rFonts w:ascii="Arial" w:hAnsi="Arial" w:cs="Arial"/>
-                <w:szCs w:val="24"/>
-              </w:rPr>
-              <w:t xml:space="preserve">' </w:t>
-            </w:r>
-            <w:proofErr w:type="spellStart"/>
-            <w:r>
-              <w:rPr>
-                <w:rFonts w:ascii="Arial" w:hAnsi="Arial" w:cs="Arial"/>
-                <w:szCs w:val="24"/>
-              </w:rPr>
-              <w:t>if</w:t>
-            </w:r>
-            <w:proofErr w:type="spellEnd"/>
+                <w:rFonts w:ascii="Segoe UI Symbol" w:hAnsi="Segoe UI Symbol" w:cs="Segoe UI Symbol"/>
+                <w:szCs w:val="24"/>
+              </w:rPr>
+              <w:t>’</w:t>
+            </w:r>
+            <w:r>
+              <w:rPr>
+                <w:rFonts w:ascii="Arial" w:hAnsi="Arial" w:cs="Arial"/>
+                <w:szCs w:val="24"/>
+              </w:rPr>
+              <w:t xml:space="preserve"> :</w:t>
+            </w:r>
             <w:r>
               <w:rPr>
                 <w:rFonts w:ascii="Arial" w:hAnsi="Arial" w:cs="Arial"/>
@@ -937,31 +891,276 @@
               </w:rPr>
               <w:t xml:space="preserve"> </w:t>
             </w:r>
-            <w:proofErr w:type="spellStart"/>
-            <w:r>
-              <w:rPr>
-                <w:rFonts w:ascii="Arial" w:hAnsi="Arial" w:cs="Arial"/>
-                <w:szCs w:val="24"/>
-              </w:rPr>
-              <w:t>tipoPermiso</w:t>
-            </w:r>
-            <w:proofErr w:type="spellEnd"/>
-            <w:r>
-              <w:rPr>
-                <w:rFonts w:ascii="Arial" w:hAnsi="Arial" w:cs="Arial"/>
-                <w:szCs w:val="24"/>
-              </w:rPr>
-              <w:t xml:space="preserve"> == 'alta' </w:t>
-            </w:r>
-            <w:proofErr w:type="spellStart"/>
-            <w:r>
-              <w:rPr>
-                <w:rFonts w:ascii="Arial" w:hAnsi="Arial" w:cs="Arial"/>
-                <w:szCs w:val="24"/>
-              </w:rPr>
-              <w:t>else</w:t>
-            </w:r>
-            <w:proofErr w:type="spellEnd"/>
+            <w:r>
+              <w:rPr>
+                <w:rFonts w:ascii="Arial" w:hAnsi="Arial" w:cs="Arial"/>
+                <w:szCs w:val="24"/>
+              </w:rPr>
+              <w:t>‘</w:t>
+            </w:r>
+            <w:r>
+              <w:rPr>
+                <w:rFonts w:ascii="Segoe UI Symbol" w:hAnsi="Segoe UI Symbol" w:cs="Segoe UI Symbol"/>
+                <w:szCs w:val="24"/>
+              </w:rPr>
+              <w:t>☐</w:t>
+            </w:r>
+            <w:r>
+              <w:rPr>
+                <w:rFonts w:ascii="Segoe UI Symbol" w:hAnsi="Segoe UI Symbol" w:cs="Segoe UI Symbol"/>
+                <w:szCs w:val="24"/>
+              </w:rPr>
+              <w:t>’</w:t>
+            </w:r>
+            <w:r>
+              <w:rPr>
+                <w:rFonts w:ascii="Arial" w:hAnsi="Arial" w:cs="Arial"/>
+                <w:szCs w:val="24"/>
+              </w:rPr>
+              <w:t>}</w:t>
+            </w:r>
+          </w:p>
+        </w:tc>
+        <w:tc>
+          <w:tcPr>
+            <w:tcW w:w="3827" w:type="dxa"/>
+          </w:tcPr>
+          <w:p>
+            <w:pPr>
+              <w:jc w:val="center"/>
+              <w:rPr>
+                <w:rFonts w:ascii="Arial" w:hAnsi="Arial" w:cs="Arial"/>
+                <w:szCs w:val="24"/>
+              </w:rPr>
+            </w:pPr>
+            <w:r>
+              <w:rPr>
+                <w:rFonts w:ascii="Arial" w:hAnsi="Arial" w:cs="Arial"/>
+                <w:b/>
+                <w:szCs w:val="24"/>
+              </w:rPr>
+              <w:t>Modificación</w:t>
+            </w:r>
+            <w:proofErr w:type="gramStart"/>
+            <w:r>
+              <w:rPr>
+                <w:rFonts w:ascii="Arial" w:hAnsi="Arial" w:cs="Arial"/>
+                <w:b/>
+                <w:szCs w:val="24"/>
+              </w:rPr>
+              <w:t xml:space="preserve">  </w:t>
+            </w:r>
+            <w:r>
+              <w:rPr>
+                <w:rFonts w:ascii="Arial" w:hAnsi="Arial" w:cs="Arial"/>
+                <w:szCs w:val="24"/>
+              </w:rPr>
+              <w:t xml:space="preserve"> </w:t>
+            </w:r>
+            <w:r>
+              <w:rPr>
+                <w:rFonts w:ascii="Arial" w:hAnsi="Arial" w:cs="Arial"/>
+                <w:szCs w:val="24"/>
+              </w:rPr>
+              <w:t>{</w:t>
+            </w:r>
+            <w:proofErr w:type="gramEnd"/>
+            <w:r>
+              <w:rPr>
+                <w:rFonts w:ascii="Arial" w:hAnsi="Arial" w:cs="Arial"/>
+                <w:szCs w:val="24"/>
+              </w:rPr>
+              <w:t xml:space="preserve">tipoPermiso == </w:t>
+            </w:r>
+            <w:r>
+              <w:rPr>
+                <w:rFonts w:ascii="Arial" w:hAnsi="Arial" w:cs="Arial"/>
+                <w:szCs w:val="24"/>
+              </w:rPr>
+              <w:t>‘</w:t>
+            </w:r>
+            <w:r>
+              <w:rPr>
+                <w:rFonts w:ascii="Arial" w:hAnsi="Arial" w:cs="Arial"/>
+                <w:szCs w:val="24"/>
+              </w:rPr>
+              <w:t>modificacion</w:t>
+            </w:r>
+            <w:r>
+              <w:rPr>
+                <w:rFonts w:ascii="Arial" w:hAnsi="Arial" w:cs="Arial"/>
+                <w:szCs w:val="24"/>
+              </w:rPr>
+              <w:t>’</w:t>
+            </w:r>
+            <w:r>
+              <w:rPr>
+                <w:rFonts w:ascii="Arial" w:hAnsi="Arial" w:cs="Arial"/>
+                <w:szCs w:val="24"/>
+              </w:rPr>
+              <w:t xml:space="preserve"> ? </w:t>
+            </w:r>
+            <w:r>
+              <w:rPr>
+                <w:rFonts w:ascii="Arial" w:hAnsi="Arial" w:cs="Arial"/>
+                <w:szCs w:val="24"/>
+              </w:rPr>
+              <w:t>‘</w:t>
+            </w:r>
+            <w:r>
+              <w:rPr>
+                <w:rFonts w:ascii="Segoe UI Symbol" w:hAnsi="Segoe UI Symbol" w:cs="Segoe UI Symbol"/>
+                <w:szCs w:val="24"/>
+              </w:rPr>
+              <w:t>☒</w:t>
+            </w:r>
+            <w:r>
+              <w:rPr>
+                <w:rFonts w:ascii="Segoe UI Symbol" w:hAnsi="Segoe UI Symbol" w:cs="Segoe UI Symbol"/>
+                <w:szCs w:val="24"/>
+              </w:rPr>
+              <w:t>’</w:t>
+            </w:r>
+            <w:r>
+              <w:rPr>
+                <w:rFonts w:ascii="Arial" w:hAnsi="Arial" w:cs="Arial"/>
+                <w:szCs w:val="24"/>
+              </w:rPr>
+              <w:t xml:space="preserve"> :</w:t>
+            </w:r>
+            <w:r>
+              <w:rPr>
+                <w:rFonts w:ascii="Arial" w:hAnsi="Arial" w:cs="Arial"/>
+                <w:szCs w:val="24"/>
+              </w:rPr>
+              <w:t xml:space="preserve"> </w:t>
+            </w:r>
+            <w:r>
+              <w:rPr>
+                <w:rFonts w:ascii="Arial" w:hAnsi="Arial" w:cs="Arial"/>
+                <w:szCs w:val="24"/>
+              </w:rPr>
+              <w:t>‘</w:t>
+            </w:r>
+            <w:r>
+              <w:rPr>
+                <w:rFonts w:ascii="Segoe UI Symbol" w:hAnsi="Segoe UI Symbol" w:cs="Segoe UI Symbol"/>
+                <w:szCs w:val="24"/>
+              </w:rPr>
+              <w:t>☐</w:t>
+            </w:r>
+            <w:r>
+              <w:rPr>
+                <w:rFonts w:ascii="Segoe UI Symbol" w:hAnsi="Segoe UI Symbol" w:cs="Segoe UI Symbol"/>
+                <w:szCs w:val="24"/>
+              </w:rPr>
+              <w:t>’</w:t>
+            </w:r>
+            <w:r>
+              <w:t>}</w:t>
+            </w:r>
+          </w:p>
+        </w:tc>
+        <w:tc>
+          <w:tcPr>
+            <w:tcW w:w="3544" w:type="dxa"/>
+          </w:tcPr>
+          <w:p>
+            <w:pPr>
+              <w:jc w:val="center"/>
+              <w:rPr>
+                <w:rFonts w:ascii="Arial" w:hAnsi="Arial" w:cs="Arial"/>
+                <w:szCs w:val="24"/>
+              </w:rPr>
+            </w:pPr>
+            <w:r>
+              <w:rPr>
+                <w:rFonts w:ascii="Arial" w:hAnsi="Arial" w:cs="Arial"/>
+                <w:b/>
+                <w:szCs w:val="24"/>
+              </w:rPr>
+              <w:t xml:space="preserve">Baja  </w:t>
+            </w:r>
+            <w:proofErr w:type="gramStart"/>
+            <w:r>
+              <w:rPr>
+                <w:rFonts w:ascii="Arial" w:hAnsi="Arial" w:cs="Arial"/>
+                <w:b/>
+                <w:szCs w:val="24"/>
+              </w:rPr>
+              <w:t xml:space="preserve">  </w:t>
+            </w:r>
+            <w:r>
+              <w:rPr>
+                <w:rFonts w:ascii="Arial" w:hAnsi="Arial" w:cs="Arial"/>
+                <w:szCs w:val="24"/>
+              </w:rPr>
+              <w:t xml:space="preserve"> </w:t>
+            </w:r>
+            <w:r>
+              <w:rPr>
+                <w:rFonts w:ascii="Arial" w:hAnsi="Arial" w:cs="Arial"/>
+                <w:szCs w:val="24"/>
+              </w:rPr>
+              <w:t>{</w:t>
+            </w:r>
+            <w:proofErr w:type="gramEnd"/>
+            <w:r>
+              <w:rPr>
+                <w:rFonts w:ascii="Arial" w:hAnsi="Arial" w:cs="Arial"/>
+                <w:szCs w:val="24"/>
+              </w:rPr>
+              <w:t>tipoPermiso == '</w:t>
+            </w:r>
+            <w:r>
+              <w:rPr>
+                <w:rFonts w:ascii="Arial" w:hAnsi="Arial" w:cs="Arial"/>
+                <w:szCs w:val="24"/>
+              </w:rPr>
+              <w:t>baja</w:t>
+            </w:r>
+            <w:r>
+              <w:rPr>
+                <w:rFonts w:ascii="Arial" w:hAnsi="Arial" w:cs="Arial"/>
+                <w:szCs w:val="24"/>
+              </w:rPr>
+              <w:t>'</w:t>
+            </w:r>
+            <w:r>
+              <w:rPr>
+                <w:rFonts w:ascii="Arial" w:hAnsi="Arial" w:cs="Arial"/>
+                <w:szCs w:val="24"/>
+              </w:rPr>
+              <w:t xml:space="preserve"> ? </w:t>
+            </w:r>
+            <w:r>
+              <w:rPr>
+                <w:rFonts w:ascii="Arial" w:hAnsi="Arial" w:cs="Arial"/>
+                <w:szCs w:val="24"/>
+              </w:rPr>
+              <w:t>'</w:t>
+            </w:r>
+            <w:r>
+              <w:rPr>
+                <w:rFonts w:ascii="Segoe UI Symbol" w:hAnsi="Segoe UI Symbol" w:cs="Segoe UI Symbol"/>
+                <w:szCs w:val="24"/>
+              </w:rPr>
+              <w:t>☒</w:t>
+            </w:r>
+            <w:r>
+              <w:rPr>
+                <w:rFonts w:ascii="Arial" w:hAnsi="Arial" w:cs="Arial"/>
+                <w:szCs w:val="24"/>
+              </w:rPr>
+              <w:t>'</w:t>
+            </w:r>
+            <w:r>
+              <w:rPr>
+                <w:rFonts w:ascii="Arial" w:hAnsi="Arial" w:cs="Arial"/>
+                <w:szCs w:val="24"/>
+              </w:rPr>
+              <w:t xml:space="preserve"> :</w:t>
+            </w:r>
             <w:r>
               <w:rPr>
                 <w:rFonts w:ascii="Arial" w:hAnsi="Arial" w:cs="Arial"/>
@@ -981,195 +1180,7 @@
                 <w:rFonts w:ascii="Arial" w:hAnsi="Arial" w:cs="Arial"/>
                 <w:szCs w:val="24"/>
               </w:rPr>
-              <w:t>' }}</w:t>
-            </w:r>
-          </w:p>
-        </w:tc>
-        <w:tc>
-          <w:tcPr>
-            <w:tcW w:w="3827" w:type="dxa"/>
-          </w:tcPr>
-          <w:p>
-            <w:pPr>
-              <w:jc w:val="center"/>
-              <w:rPr>
-                <w:rFonts w:ascii="Arial" w:hAnsi="Arial" w:cs="Arial"/>
-                <w:szCs w:val="24"/>
-              </w:rPr>
-            </w:pPr>
-            <w:r>
-              <w:rPr>
-                <w:rFonts w:ascii="Arial" w:hAnsi="Arial" w:cs="Arial"/>
-                <w:b/>
-                <w:szCs w:val="24"/>
-              </w:rPr>
-              <w:t>Modificación</w:t>
-            </w:r>
-            <w:proofErr w:type="gramStart"/>
-            <w:r>
-              <w:rPr>
-                <w:rFonts w:ascii="Arial" w:hAnsi="Arial" w:cs="Arial"/>
-                <w:b/>
-                <w:szCs w:val="24"/>
-              </w:rPr>
-              <w:t xml:space="preserve">  </w:t>
-            </w:r>
-            <w:r>
-              <w:rPr>
-                <w:rFonts w:ascii="Arial" w:hAnsi="Arial" w:cs="Arial"/>
-                <w:szCs w:val="24"/>
-              </w:rPr>
-              <w:t xml:space="preserve"> </w:t>
-            </w:r>
-            <w:r>
-              <w:t>{</w:t>
-            </w:r>
-            <w:proofErr w:type="gramEnd"/>
-            <w:r>
-              <w:t>{ '</w:t>
-            </w:r>
-            <w:r>
-              <w:rPr>
-                <w:rFonts w:ascii="Segoe UI Symbol" w:hAnsi="Segoe UI Symbol" w:cs="Segoe UI Symbol"/>
-              </w:rPr>
-              <w:t>☒</w:t>
-            </w:r>
-            <w:r>
-              <w:t xml:space="preserve">' </w:t>
-            </w:r>
-            <w:proofErr w:type="spellStart"/>
-            <w:r>
-              <w:t>if</w:t>
-            </w:r>
-            <w:proofErr w:type="spellEnd"/>
-            <w:r>
-              <w:t xml:space="preserve"> </w:t>
-            </w:r>
-            <w:proofErr w:type="spellStart"/>
-            <w:r>
-              <w:t>tipoPermiso</w:t>
-            </w:r>
-            <w:proofErr w:type="spellEnd"/>
-            <w:r>
-              <w:t xml:space="preserve"> == '</w:t>
-            </w:r>
-            <w:proofErr w:type="spellStart"/>
-            <w:r>
-              <w:t>modificacion</w:t>
-            </w:r>
-            <w:proofErr w:type="spellEnd"/>
-            <w:r>
-              <w:t xml:space="preserve">' </w:t>
-            </w:r>
-            <w:proofErr w:type="spellStart"/>
-            <w:r>
-              <w:t>else</w:t>
-            </w:r>
-            <w:proofErr w:type="spellEnd"/>
-            <w:r>
-              <w:t xml:space="preserve"> '</w:t>
-            </w:r>
-            <w:r>
-              <w:rPr>
-                <w:rFonts w:ascii="Segoe UI Symbol" w:hAnsi="Segoe UI Symbol" w:cs="Segoe UI Symbol"/>
-              </w:rPr>
-              <w:t>☐</w:t>
-            </w:r>
-            <w:r>
-              <w:t>' }}</w:t>
-            </w:r>
-          </w:p>
-        </w:tc>
-        <w:tc>
-          <w:tcPr>
-            <w:tcW w:w="3544" w:type="dxa"/>
-          </w:tcPr>
-          <w:p>
-            <w:pPr>
-              <w:jc w:val="center"/>
-              <w:rPr>
-                <w:rFonts w:ascii="Arial" w:hAnsi="Arial" w:cs="Arial"/>
-                <w:szCs w:val="24"/>
-              </w:rPr>
-            </w:pPr>
-            <w:r>
-              <w:rPr>
-                <w:rFonts w:ascii="Arial" w:hAnsi="Arial" w:cs="Arial"/>
-                <w:b/>
-                <w:szCs w:val="24"/>
-              </w:rPr>
-              <w:t xml:space="preserve">Baja  </w:t>
-            </w:r>
-            <w:proofErr w:type="gramStart"/>
-            <w:r>
-              <w:rPr>
-                <w:rFonts w:ascii="Arial" w:hAnsi="Arial" w:cs="Arial"/>
-                <w:b/>
-                <w:szCs w:val="24"/>
-              </w:rPr>
-              <w:t xml:space="preserve">  </w:t>
-            </w:r>
-            <w:r>
-              <w:rPr>
-                <w:rFonts w:ascii="Arial" w:hAnsi="Arial" w:cs="Arial"/>
-                <w:szCs w:val="24"/>
-              </w:rPr>
-              <w:t xml:space="preserve"> </w:t>
-            </w:r>
-            <w:r>
-              <w:t>{</w:t>
-            </w:r>
-            <w:proofErr w:type="gramEnd"/>
-            <w:r>
-              <w:t>{ '</w:t>
-            </w:r>
-            <w:r>
-              <w:rPr>
-                <w:rFonts w:ascii="Segoe UI Symbol" w:hAnsi="Segoe UI Symbol" w:cs="Segoe UI Symbol"/>
-              </w:rPr>
-              <w:t>☒</w:t>
-            </w:r>
-            <w:r>
-              <w:t xml:space="preserve">' </w:t>
-            </w:r>
-            <w:proofErr w:type="spellStart"/>
-            <w:r>
-              <w:t>if</w:t>
-            </w:r>
-            <w:proofErr w:type="spellEnd"/>
-            <w:r>
-              <w:t xml:space="preserve"> </w:t>
-            </w:r>
-            <w:proofErr w:type="spellStart"/>
-            <w:r>
-              <w:t>tipoPermiso</w:t>
-            </w:r>
-            <w:proofErr w:type="spellEnd"/>
-            <w:r>
-              <w:t xml:space="preserve"> == '</w:t>
-            </w:r>
-            <w:r>
-              <w:t>baja</w:t>
-            </w:r>
-            <w:r>
-              <w:t xml:space="preserve">' </w:t>
-            </w:r>
-            <w:proofErr w:type="spellStart"/>
-            <w:r>
-              <w:t>else</w:t>
-            </w:r>
-            <w:proofErr w:type="spellEnd"/>
-            <w:r>
-              <w:t xml:space="preserve"> '</w:t>
-            </w:r>
-            <w:r>
-              <w:rPr>
-                <w:rFonts w:ascii="Segoe UI Symbol" w:hAnsi="Segoe UI Symbol" w:cs="Segoe UI Symbol"/>
-              </w:rPr>
-              <w:t>☐</w:t>
-            </w:r>
-            <w:r>
-              <w:t>' }}</w:t>
+              <w:t>'}</w:t>
             </w:r>
           </w:p>
         </w:tc>
@@ -1193,9 +1204,9 @@
         <w:tblLook w:val="04A0" w:firstRow="1" w:lastRow="0" w:firstColumn="1" w:lastColumn="0" w:noHBand="0" w:noVBand="1"/>
       </w:tblPr>
       <w:tblGrid>
-        <w:gridCol w:w="4896"/>
-        <w:gridCol w:w="1304"/>
-        <w:gridCol w:w="4290"/>
+        <w:gridCol w:w="4848"/>
+        <w:gridCol w:w="1390"/>
+        <w:gridCol w:w="4252"/>
       </w:tblGrid>
       <w:tr>
         <w:tc>
@@ -1287,6 +1298,14 @@
                 <w:color w:val="FF0000"/>
               </w:rPr>
             </w:pPr>
+            <w:r>
+              <w:rPr>
+                <w:rFonts w:ascii="Arial" w:hAnsi="Arial" w:cs="Arial"/>
+                <w:b/>
+                <w:color w:val="FF0000"/>
+              </w:rPr>
+              <w:t>{</w:t>
+            </w:r>
             <w:proofErr w:type="gramStart"/>
             <w:r>
               <w:rPr>
@@ -1294,7 +1313,15 @@
                 <w:b/>
                 <w:color w:val="FF0000"/>
               </w:rPr>
-              <w:t>{{ '</w:t>
+              <w:t>director</w:t>
+            </w:r>
+            <w:r>
+              <w:rPr>
+                <w:rFonts w:ascii="Arial" w:hAnsi="Arial" w:cs="Arial"/>
+                <w:b/>
+                <w:color w:val="FF0000"/>
+              </w:rPr>
+              <w:t xml:space="preserve"> ?</w:t>
             </w:r>
             <w:proofErr w:type="gramEnd"/>
             <w:r>
@@ -1303,44 +1330,42 @@
                 <w:b/>
                 <w:color w:val="FF0000"/>
               </w:rPr>
+              <w:t xml:space="preserve"> </w:t>
+            </w:r>
+            <w:r>
+              <w:rPr>
+                <w:rFonts w:ascii="Arial" w:hAnsi="Arial" w:cs="Arial"/>
+                <w:b/>
+                <w:color w:val="FF0000"/>
+              </w:rPr>
+              <w:t>'</w:t>
+            </w:r>
+            <w:r>
+              <w:rPr>
+                <w:rFonts w:ascii="Arial" w:hAnsi="Arial" w:cs="Arial"/>
+                <w:b/>
+                <w:color w:val="FF0000"/>
+              </w:rPr>
               <w:t>X</w:t>
             </w:r>
-            <w:r>
-              <w:rPr>
-                <w:rFonts w:ascii="Arial" w:hAnsi="Arial" w:cs="Arial"/>
-                <w:b/>
-                <w:color w:val="FF0000"/>
-              </w:rPr>
-              <w:t xml:space="preserve">' </w:t>
-            </w:r>
-            <w:proofErr w:type="spellStart"/>
-            <w:r>
-              <w:rPr>
-                <w:rFonts w:ascii="Arial" w:hAnsi="Arial" w:cs="Arial"/>
-                <w:b/>
-                <w:color w:val="FF0000"/>
-              </w:rPr>
-              <w:t>if</w:t>
-            </w:r>
-            <w:proofErr w:type="spellEnd"/>
-            <w:r>
-              <w:rPr>
-                <w:rFonts w:ascii="Arial" w:hAnsi="Arial" w:cs="Arial"/>
-                <w:b/>
-                <w:color w:val="FF0000"/>
-              </w:rPr>
-              <w:t xml:space="preserve"> director </w:t>
-            </w:r>
-            <w:proofErr w:type="spellStart"/>
-            <w:r>
-              <w:rPr>
-                <w:rFonts w:ascii="Arial" w:hAnsi="Arial" w:cs="Arial"/>
-                <w:b/>
-                <w:color w:val="FF0000"/>
-              </w:rPr>
-              <w:t>else</w:t>
-            </w:r>
-            <w:proofErr w:type="spellEnd"/>
+            <w:proofErr w:type="gramStart"/>
+            <w:r>
+              <w:rPr>
+                <w:rFonts w:ascii="Arial" w:hAnsi="Arial" w:cs="Arial"/>
+                <w:b/>
+                <w:color w:val="FF0000"/>
+              </w:rPr>
+              <w:t>'</w:t>
+            </w:r>
+            <w:r>
+              <w:rPr>
+                <w:rFonts w:ascii="Arial" w:hAnsi="Arial" w:cs="Arial"/>
+                <w:b/>
+                <w:color w:val="FF0000"/>
+              </w:rPr>
+              <w:t xml:space="preserve"> :</w:t>
+            </w:r>
+            <w:proofErr w:type="gramEnd"/>
             <w:r>
               <w:rPr>
                 <w:rFonts w:ascii="Arial" w:hAnsi="Arial" w:cs="Arial"/>
@@ -1363,7 +1388,7 @@
                 <w:b/>
                 <w:color w:val="FF0000"/>
               </w:rPr>
-              <w:t>' }}</w:t>
+              <w:t>'}</w:t>
             </w:r>
           </w:p>
         </w:tc>
@@ -1411,7 +1436,21 @@
               <w:rPr>
                 <w:rFonts w:ascii="Arial" w:hAnsi="Arial" w:cs="Arial"/>
               </w:rPr>
-              <w:t>DIRECTOR GENERAL (Director de URC)</w:t>
+              <w:t>DIRECTOR GENERAL (</w:t>
+            </w:r>
+            <w:proofErr w:type="gramStart"/>
+            <w:r>
+              <w:rPr>
+                <w:rFonts w:ascii="Arial" w:hAnsi="Arial" w:cs="Arial"/>
+              </w:rPr>
+              <w:t>Director</w:t>
+            </w:r>
+            <w:proofErr w:type="gramEnd"/>
+            <w:r>
+              <w:rPr>
+                <w:rFonts w:ascii="Arial" w:hAnsi="Arial" w:cs="Arial"/>
+              </w:rPr>
+              <w:t xml:space="preserve"> de URC)</w:t>
             </w:r>
           </w:p>
         </w:tc>
@@ -1428,6 +1467,14 @@
                 <w:color w:val="FF0000"/>
               </w:rPr>
             </w:pPr>
+            <w:r>
+              <w:rPr>
+                <w:rFonts w:ascii="Arial" w:hAnsi="Arial" w:cs="Arial"/>
+                <w:b/>
+                <w:color w:val="FF0000"/>
+              </w:rPr>
+              <w:t>{</w:t>
+            </w:r>
             <w:proofErr w:type="gramStart"/>
             <w:r>
               <w:rPr>
@@ -1435,7 +1482,15 @@
                 <w:b/>
                 <w:color w:val="FF0000"/>
               </w:rPr>
-              <w:t>{{ '</w:t>
+              <w:t>d</w:t>
+            </w:r>
+            <w:r>
+              <w:rPr>
+                <w:rFonts w:ascii="Arial" w:hAnsi="Arial" w:cs="Arial"/>
+                <w:b/>
+                <w:color w:val="FF0000"/>
+              </w:rPr>
+              <w:t>irGen ?</w:t>
             </w:r>
             <w:proofErr w:type="gramEnd"/>
             <w:r>
@@ -1444,26 +1499,42 @@
                 <w:b/>
                 <w:color w:val="FF0000"/>
               </w:rPr>
+              <w:t xml:space="preserve"> '</w:t>
+            </w:r>
+            <w:r>
+              <w:rPr>
+                <w:rFonts w:ascii="Arial" w:hAnsi="Arial" w:cs="Arial"/>
+                <w:b/>
+                <w:color w:val="FF0000"/>
+              </w:rPr>
               <w:t>X</w:t>
             </w:r>
-            <w:r>
-              <w:rPr>
-                <w:rFonts w:ascii="Arial" w:hAnsi="Arial" w:cs="Arial"/>
-                <w:b/>
-                <w:color w:val="FF0000"/>
-              </w:rPr>
-              <w:t xml:space="preserve">' </w:t>
-            </w:r>
-            <w:proofErr w:type="spellStart"/>
-            <w:r>
-              <w:rPr>
-                <w:rFonts w:ascii="Arial" w:hAnsi="Arial" w:cs="Arial"/>
-                <w:b/>
-                <w:color w:val="FF0000"/>
-              </w:rPr>
-              <w:t>if</w:t>
-            </w:r>
-            <w:proofErr w:type="spellEnd"/>
+            <w:proofErr w:type="gramStart"/>
+            <w:r>
+              <w:rPr>
+                <w:rFonts w:ascii="Arial" w:hAnsi="Arial" w:cs="Arial"/>
+                <w:b/>
+                <w:color w:val="FF0000"/>
+              </w:rPr>
+              <w:t>'</w:t>
+            </w:r>
+            <w:r>
+              <w:rPr>
+                <w:rFonts w:ascii="Arial" w:hAnsi="Arial" w:cs="Arial"/>
+                <w:b/>
+                <w:color w:val="FF0000"/>
+              </w:rPr>
+              <w:t xml:space="preserve"> :</w:t>
+            </w:r>
+            <w:proofErr w:type="gramEnd"/>
+            <w:r>
+              <w:rPr>
+                <w:rFonts w:ascii="Arial" w:hAnsi="Arial" w:cs="Arial"/>
+                <w:b/>
+                <w:color w:val="FF0000"/>
+              </w:rPr>
+              <w:t xml:space="preserve"> '</w:t>
+            </w:r>
             <w:r>
               <w:rPr>
                 <w:rFonts w:ascii="Arial" w:hAnsi="Arial" w:cs="Arial"/>
@@ -1472,65 +1543,13 @@
               </w:rPr>
               <w:t xml:space="preserve"> </w:t>
             </w:r>
-            <w:proofErr w:type="spellStart"/>
-            <w:r>
-              <w:rPr>
-                <w:rFonts w:ascii="Arial" w:hAnsi="Arial" w:cs="Arial"/>
-                <w:b/>
-                <w:color w:val="FF0000"/>
-              </w:rPr>
-              <w:t>d</w:t>
-            </w:r>
-            <w:r>
-              <w:rPr>
-                <w:rFonts w:ascii="Arial" w:hAnsi="Arial" w:cs="Arial"/>
-                <w:b/>
-                <w:color w:val="FF0000"/>
-              </w:rPr>
-              <w:t>irGen</w:t>
-            </w:r>
-            <w:proofErr w:type="spellEnd"/>
-            <w:r>
-              <w:rPr>
-                <w:rFonts w:ascii="Arial" w:hAnsi="Arial" w:cs="Arial"/>
-                <w:b/>
-                <w:color w:val="FF0000"/>
-              </w:rPr>
-              <w:t xml:space="preserve"> e</w:t>
-            </w:r>
-            <w:proofErr w:type="spellStart"/>
-            <w:r>
-              <w:rPr>
-                <w:rFonts w:ascii="Arial" w:hAnsi="Arial" w:cs="Arial"/>
-                <w:b/>
-                <w:color w:val="FF0000"/>
-              </w:rPr>
-              <w:t>lse</w:t>
-            </w:r>
-            <w:proofErr w:type="spellEnd"/>
-            <w:r>
-              <w:rPr>
-                <w:rFonts w:ascii="Arial" w:hAnsi="Arial" w:cs="Arial"/>
-                <w:b/>
-                <w:color w:val="FF0000"/>
-              </w:rPr>
-              <w:t xml:space="preserve"> '</w:t>
-            </w:r>
-            <w:r>
-              <w:rPr>
-                <w:rFonts w:ascii="Arial" w:hAnsi="Arial" w:cs="Arial"/>
-                <w:b/>
-                <w:color w:val="FF0000"/>
-              </w:rPr>
-              <w:t xml:space="preserve"> </w:t>
-            </w:r>
-            <w:r>
-              <w:rPr>
-                <w:rFonts w:ascii="Arial" w:hAnsi="Arial" w:cs="Arial"/>
-                <w:b/>
-                <w:color w:val="FF0000"/>
-              </w:rPr>
-              <w:t>' }}</w:t>
+            <w:r>
+              <w:rPr>
+                <w:rFonts w:ascii="Arial" w:hAnsi="Arial" w:cs="Arial"/>
+                <w:b/>
+                <w:color w:val="FF0000"/>
+              </w:rPr>
+              <w:t>'}</w:t>
             </w:r>
           </w:p>
         </w:tc>
@@ -1585,6 +1604,14 @@
                 <w:color w:val="FF0000"/>
               </w:rPr>
             </w:pPr>
+            <w:r>
+              <w:rPr>
+                <w:rFonts w:ascii="Arial" w:hAnsi="Arial" w:cs="Arial"/>
+                <w:b/>
+                <w:color w:val="FF0000"/>
+              </w:rPr>
+              <w:t>{</w:t>
+            </w:r>
             <w:proofErr w:type="gramStart"/>
             <w:r>
               <w:rPr>
@@ -1592,7 +1619,7 @@
                 <w:b/>
                 <w:color w:val="FF0000"/>
               </w:rPr>
-              <w:t>{{ '</w:t>
+              <w:t>admin ?</w:t>
             </w:r>
             <w:proofErr w:type="gramEnd"/>
             <w:r>
@@ -1601,26 +1628,42 @@
                 <w:b/>
                 <w:color w:val="FF0000"/>
               </w:rPr>
+              <w:t xml:space="preserve"> '</w:t>
+            </w:r>
+            <w:r>
+              <w:rPr>
+                <w:rFonts w:ascii="Arial" w:hAnsi="Arial" w:cs="Arial"/>
+                <w:b/>
+                <w:color w:val="FF0000"/>
+              </w:rPr>
               <w:t>X</w:t>
             </w:r>
-            <w:r>
-              <w:rPr>
-                <w:rFonts w:ascii="Arial" w:hAnsi="Arial" w:cs="Arial"/>
-                <w:b/>
-                <w:color w:val="FF0000"/>
-              </w:rPr>
-              <w:t xml:space="preserve">' </w:t>
-            </w:r>
-            <w:proofErr w:type="spellStart"/>
-            <w:r>
-              <w:rPr>
-                <w:rFonts w:ascii="Arial" w:hAnsi="Arial" w:cs="Arial"/>
-                <w:b/>
-                <w:color w:val="FF0000"/>
-              </w:rPr>
-              <w:t>if</w:t>
-            </w:r>
-            <w:proofErr w:type="spellEnd"/>
+            <w:proofErr w:type="gramStart"/>
+            <w:r>
+              <w:rPr>
+                <w:rFonts w:ascii="Arial" w:hAnsi="Arial" w:cs="Arial"/>
+                <w:b/>
+                <w:color w:val="FF0000"/>
+              </w:rPr>
+              <w:t>'</w:t>
+            </w:r>
+            <w:r>
+              <w:rPr>
+                <w:rFonts w:ascii="Arial" w:hAnsi="Arial" w:cs="Arial"/>
+                <w:b/>
+                <w:color w:val="FF0000"/>
+              </w:rPr>
+              <w:t xml:space="preserve"> :</w:t>
+            </w:r>
+            <w:proofErr w:type="gramEnd"/>
+            <w:r>
+              <w:rPr>
+                <w:rFonts w:ascii="Arial" w:hAnsi="Arial" w:cs="Arial"/>
+                <w:b/>
+                <w:color w:val="FF0000"/>
+              </w:rPr>
+              <w:t xml:space="preserve"> '</w:t>
+            </w:r>
             <w:r>
               <w:rPr>
                 <w:rFonts w:ascii="Arial" w:hAnsi="Arial" w:cs="Arial"/>
@@ -1629,57 +1672,13 @@
               </w:rPr>
               <w:t xml:space="preserve"> </w:t>
             </w:r>
-            <w:proofErr w:type="spellStart"/>
-            <w:r>
-              <w:rPr>
-                <w:rFonts w:ascii="Arial" w:hAnsi="Arial" w:cs="Arial"/>
-                <w:b/>
-                <w:color w:val="FF0000"/>
-              </w:rPr>
-              <w:t>admin</w:t>
-            </w:r>
-            <w:proofErr w:type="spellEnd"/>
-            <w:r>
-              <w:rPr>
-                <w:rFonts w:ascii="Arial" w:hAnsi="Arial" w:cs="Arial"/>
-                <w:b/>
-                <w:color w:val="FF0000"/>
-              </w:rPr>
-              <w:t xml:space="preserve"> e</w:t>
-            </w:r>
-            <w:proofErr w:type="spellStart"/>
-            <w:r>
-              <w:rPr>
-                <w:rFonts w:ascii="Arial" w:hAnsi="Arial" w:cs="Arial"/>
-                <w:b/>
-                <w:color w:val="FF0000"/>
-              </w:rPr>
-              <w:t>lse</w:t>
-            </w:r>
-            <w:proofErr w:type="spellEnd"/>
-            <w:r>
-              <w:rPr>
-                <w:rFonts w:ascii="Arial" w:hAnsi="Arial" w:cs="Arial"/>
-                <w:b/>
-                <w:color w:val="FF0000"/>
-              </w:rPr>
-              <w:t xml:space="preserve"> '</w:t>
-            </w:r>
-            <w:r>
-              <w:rPr>
-                <w:rFonts w:ascii="Arial" w:hAnsi="Arial" w:cs="Arial"/>
-                <w:b/>
-                <w:color w:val="FF0000"/>
-              </w:rPr>
-              <w:t xml:space="preserve"> </w:t>
-            </w:r>
-            <w:r>
-              <w:rPr>
-                <w:rFonts w:ascii="Arial" w:hAnsi="Arial" w:cs="Arial"/>
-                <w:b/>
-                <w:color w:val="FF0000"/>
-              </w:rPr>
-              <w:t>' }}</w:t>
+            <w:r>
+              <w:rPr>
+                <w:rFonts w:ascii="Arial" w:hAnsi="Arial" w:cs="Arial"/>
+                <w:b/>
+                <w:color w:val="FF0000"/>
+              </w:rPr>
+              <w:t>'}</w:t>
             </w:r>
           </w:p>
         </w:tc>
@@ -1734,6 +1733,14 @@
                 <w:color w:val="FF0000"/>
               </w:rPr>
             </w:pPr>
+            <w:r>
+              <w:rPr>
+                <w:rFonts w:ascii="Arial" w:hAnsi="Arial" w:cs="Arial"/>
+                <w:b/>
+                <w:color w:val="FF0000"/>
+              </w:rPr>
+              <w:t>{</w:t>
+            </w:r>
             <w:proofErr w:type="gramStart"/>
             <w:r>
               <w:rPr>
@@ -1741,7 +1748,7 @@
                 <w:b/>
                 <w:color w:val="FF0000"/>
               </w:rPr>
-              <w:t>{{ '</w:t>
+              <w:t>auxAdmin ?</w:t>
             </w:r>
             <w:proofErr w:type="gramEnd"/>
             <w:r>
@@ -1750,26 +1757,42 @@
                 <w:b/>
                 <w:color w:val="FF0000"/>
               </w:rPr>
+              <w:t xml:space="preserve"> '</w:t>
+            </w:r>
+            <w:r>
+              <w:rPr>
+                <w:rFonts w:ascii="Arial" w:hAnsi="Arial" w:cs="Arial"/>
+                <w:b/>
+                <w:color w:val="FF0000"/>
+              </w:rPr>
               <w:t>X</w:t>
             </w:r>
-            <w:r>
-              <w:rPr>
-                <w:rFonts w:ascii="Arial" w:hAnsi="Arial" w:cs="Arial"/>
-                <w:b/>
-                <w:color w:val="FF0000"/>
-              </w:rPr>
-              <w:t xml:space="preserve">' </w:t>
-            </w:r>
-            <w:proofErr w:type="spellStart"/>
-            <w:r>
-              <w:rPr>
-                <w:rFonts w:ascii="Arial" w:hAnsi="Arial" w:cs="Arial"/>
-                <w:b/>
-                <w:color w:val="FF0000"/>
-              </w:rPr>
-              <w:t>if</w:t>
-            </w:r>
-            <w:proofErr w:type="spellEnd"/>
+            <w:proofErr w:type="gramStart"/>
+            <w:r>
+              <w:rPr>
+                <w:rFonts w:ascii="Arial" w:hAnsi="Arial" w:cs="Arial"/>
+                <w:b/>
+                <w:color w:val="FF0000"/>
+              </w:rPr>
+              <w:t>'</w:t>
+            </w:r>
+            <w:r>
+              <w:rPr>
+                <w:rFonts w:ascii="Arial" w:hAnsi="Arial" w:cs="Arial"/>
+                <w:b/>
+                <w:color w:val="FF0000"/>
+              </w:rPr>
+              <w:t xml:space="preserve"> :</w:t>
+            </w:r>
+            <w:proofErr w:type="gramEnd"/>
+            <w:r>
+              <w:rPr>
+                <w:rFonts w:ascii="Arial" w:hAnsi="Arial" w:cs="Arial"/>
+                <w:b/>
+                <w:color w:val="FF0000"/>
+              </w:rPr>
+              <w:t xml:space="preserve"> '</w:t>
+            </w:r>
             <w:r>
               <w:rPr>
                 <w:rFonts w:ascii="Arial" w:hAnsi="Arial" w:cs="Arial"/>
@@ -1778,57 +1801,13 @@
               </w:rPr>
               <w:t xml:space="preserve"> </w:t>
             </w:r>
-            <w:proofErr w:type="spellStart"/>
-            <w:r>
-              <w:rPr>
-                <w:rFonts w:ascii="Arial" w:hAnsi="Arial" w:cs="Arial"/>
-                <w:b/>
-                <w:color w:val="FF0000"/>
-              </w:rPr>
-              <w:t>auxAdmin</w:t>
-            </w:r>
-            <w:proofErr w:type="spellEnd"/>
-            <w:r>
-              <w:rPr>
-                <w:rFonts w:ascii="Arial" w:hAnsi="Arial" w:cs="Arial"/>
-                <w:b/>
-                <w:color w:val="FF0000"/>
-              </w:rPr>
-              <w:t xml:space="preserve"> e</w:t>
-            </w:r>
-            <w:proofErr w:type="spellStart"/>
-            <w:r>
-              <w:rPr>
-                <w:rFonts w:ascii="Arial" w:hAnsi="Arial" w:cs="Arial"/>
-                <w:b/>
-                <w:color w:val="FF0000"/>
-              </w:rPr>
-              <w:t>lse</w:t>
-            </w:r>
-            <w:proofErr w:type="spellEnd"/>
-            <w:r>
-              <w:rPr>
-                <w:rFonts w:ascii="Arial" w:hAnsi="Arial" w:cs="Arial"/>
-                <w:b/>
-                <w:color w:val="FF0000"/>
-              </w:rPr>
-              <w:t xml:space="preserve"> '</w:t>
-            </w:r>
-            <w:r>
-              <w:rPr>
-                <w:rFonts w:ascii="Arial" w:hAnsi="Arial" w:cs="Arial"/>
-                <w:b/>
-                <w:color w:val="FF0000"/>
-              </w:rPr>
-              <w:t xml:space="preserve"> </w:t>
-            </w:r>
-            <w:r>
-              <w:rPr>
-                <w:rFonts w:ascii="Arial" w:hAnsi="Arial" w:cs="Arial"/>
-                <w:b/>
-                <w:color w:val="FF0000"/>
-              </w:rPr>
-              <w:t>' }}</w:t>
+            <w:r>
+              <w:rPr>
+                <w:rFonts w:ascii="Arial" w:hAnsi="Arial" w:cs="Arial"/>
+                <w:b/>
+                <w:color w:val="FF0000"/>
+              </w:rPr>
+              <w:t>'}</w:t>
             </w:r>
           </w:p>
         </w:tc>
@@ -1883,6 +1862,14 @@
                 <w:color w:val="FF0000"/>
               </w:rPr>
             </w:pPr>
+            <w:r>
+              <w:rPr>
+                <w:rFonts w:ascii="Arial" w:hAnsi="Arial" w:cs="Arial"/>
+                <w:b/>
+                <w:color w:val="FF0000"/>
+              </w:rPr>
+              <w:t>{</w:t>
+            </w:r>
             <w:proofErr w:type="gramStart"/>
             <w:r>
               <w:rPr>
@@ -1890,7 +1877,7 @@
                 <w:b/>
                 <w:color w:val="FF0000"/>
               </w:rPr>
-              <w:t>{{ '</w:t>
+              <w:t>resProy ?</w:t>
             </w:r>
             <w:proofErr w:type="gramEnd"/>
             <w:r>
@@ -1899,26 +1886,42 @@
                 <w:b/>
                 <w:color w:val="FF0000"/>
               </w:rPr>
+              <w:t xml:space="preserve"> '</w:t>
+            </w:r>
+            <w:r>
+              <w:rPr>
+                <w:rFonts w:ascii="Arial" w:hAnsi="Arial" w:cs="Arial"/>
+                <w:b/>
+                <w:color w:val="FF0000"/>
+              </w:rPr>
               <w:t>X</w:t>
             </w:r>
-            <w:r>
-              <w:rPr>
-                <w:rFonts w:ascii="Arial" w:hAnsi="Arial" w:cs="Arial"/>
-                <w:b/>
-                <w:color w:val="FF0000"/>
-              </w:rPr>
-              <w:t xml:space="preserve">' </w:t>
-            </w:r>
-            <w:proofErr w:type="spellStart"/>
-            <w:r>
-              <w:rPr>
-                <w:rFonts w:ascii="Arial" w:hAnsi="Arial" w:cs="Arial"/>
-                <w:b/>
-                <w:color w:val="FF0000"/>
-              </w:rPr>
-              <w:t>if</w:t>
-            </w:r>
-            <w:proofErr w:type="spellEnd"/>
+            <w:proofErr w:type="gramStart"/>
+            <w:r>
+              <w:rPr>
+                <w:rFonts w:ascii="Arial" w:hAnsi="Arial" w:cs="Arial"/>
+                <w:b/>
+                <w:color w:val="FF0000"/>
+              </w:rPr>
+              <w:t>'</w:t>
+            </w:r>
+            <w:r>
+              <w:rPr>
+                <w:rFonts w:ascii="Arial" w:hAnsi="Arial" w:cs="Arial"/>
+                <w:b/>
+                <w:color w:val="FF0000"/>
+              </w:rPr>
+              <w:t xml:space="preserve"> :</w:t>
+            </w:r>
+            <w:proofErr w:type="gramEnd"/>
+            <w:r>
+              <w:rPr>
+                <w:rFonts w:ascii="Arial" w:hAnsi="Arial" w:cs="Arial"/>
+                <w:b/>
+                <w:color w:val="FF0000"/>
+              </w:rPr>
+              <w:t xml:space="preserve"> '</w:t>
+            </w:r>
             <w:r>
               <w:rPr>
                 <w:rFonts w:ascii="Arial" w:hAnsi="Arial" w:cs="Arial"/>
@@ -1927,57 +1930,13 @@
               </w:rPr>
               <w:t xml:space="preserve"> </w:t>
             </w:r>
-            <w:proofErr w:type="spellStart"/>
-            <w:r>
-              <w:rPr>
-                <w:rFonts w:ascii="Arial" w:hAnsi="Arial" w:cs="Arial"/>
-                <w:b/>
-                <w:color w:val="FF0000"/>
-              </w:rPr>
-              <w:t>resProy</w:t>
-            </w:r>
-            <w:proofErr w:type="spellEnd"/>
-            <w:r>
-              <w:rPr>
-                <w:rFonts w:ascii="Arial" w:hAnsi="Arial" w:cs="Arial"/>
-                <w:b/>
-                <w:color w:val="FF0000"/>
-              </w:rPr>
-              <w:t xml:space="preserve"> e</w:t>
-            </w:r>
-            <w:proofErr w:type="spellStart"/>
-            <w:r>
-              <w:rPr>
-                <w:rFonts w:ascii="Arial" w:hAnsi="Arial" w:cs="Arial"/>
-                <w:b/>
-                <w:color w:val="FF0000"/>
-              </w:rPr>
-              <w:t>lse</w:t>
-            </w:r>
-            <w:proofErr w:type="spellEnd"/>
-            <w:r>
-              <w:rPr>
-                <w:rFonts w:ascii="Arial" w:hAnsi="Arial" w:cs="Arial"/>
-                <w:b/>
-                <w:color w:val="FF0000"/>
-              </w:rPr>
-              <w:t xml:space="preserve"> '</w:t>
-            </w:r>
-            <w:r>
-              <w:rPr>
-                <w:rFonts w:ascii="Arial" w:hAnsi="Arial" w:cs="Arial"/>
-                <w:b/>
-                <w:color w:val="FF0000"/>
-              </w:rPr>
-              <w:t xml:space="preserve"> </w:t>
-            </w:r>
-            <w:r>
-              <w:rPr>
-                <w:rFonts w:ascii="Arial" w:hAnsi="Arial" w:cs="Arial"/>
-                <w:b/>
-                <w:color w:val="FF0000"/>
-              </w:rPr>
-              <w:t>' }}</w:t>
+            <w:r>
+              <w:rPr>
+                <w:rFonts w:ascii="Arial" w:hAnsi="Arial" w:cs="Arial"/>
+                <w:b/>
+                <w:color w:val="FF0000"/>
+              </w:rPr>
+              <w:t>'}</w:t>
             </w:r>
           </w:p>
         </w:tc>
@@ -2032,6 +1991,14 @@
                 <w:color w:val="FF0000"/>
               </w:rPr>
             </w:pPr>
+            <w:r>
+              <w:rPr>
+                <w:rFonts w:ascii="Arial" w:hAnsi="Arial" w:cs="Arial"/>
+                <w:b/>
+                <w:color w:val="FF0000"/>
+              </w:rPr>
+              <w:t>{</w:t>
+            </w:r>
             <w:proofErr w:type="gramStart"/>
             <w:r>
               <w:rPr>
@@ -2039,7 +2006,7 @@
                 <w:b/>
                 <w:color w:val="FF0000"/>
               </w:rPr>
-              <w:t>{{ '</w:t>
+              <w:t>resCB ?</w:t>
             </w:r>
             <w:proofErr w:type="gramEnd"/>
             <w:r>
@@ -2048,26 +2015,42 @@
                 <w:b/>
                 <w:color w:val="FF0000"/>
               </w:rPr>
+              <w:t xml:space="preserve"> '</w:t>
+            </w:r>
+            <w:r>
+              <w:rPr>
+                <w:rFonts w:ascii="Arial" w:hAnsi="Arial" w:cs="Arial"/>
+                <w:b/>
+                <w:color w:val="FF0000"/>
+              </w:rPr>
               <w:t>X</w:t>
             </w:r>
-            <w:r>
-              <w:rPr>
-                <w:rFonts w:ascii="Arial" w:hAnsi="Arial" w:cs="Arial"/>
-                <w:b/>
-                <w:color w:val="FF0000"/>
-              </w:rPr>
-              <w:t xml:space="preserve">' </w:t>
-            </w:r>
-            <w:proofErr w:type="spellStart"/>
-            <w:r>
-              <w:rPr>
-                <w:rFonts w:ascii="Arial" w:hAnsi="Arial" w:cs="Arial"/>
-                <w:b/>
-                <w:color w:val="FF0000"/>
-              </w:rPr>
-              <w:t>if</w:t>
-            </w:r>
-            <w:proofErr w:type="spellEnd"/>
+            <w:proofErr w:type="gramStart"/>
+            <w:r>
+              <w:rPr>
+                <w:rFonts w:ascii="Arial" w:hAnsi="Arial" w:cs="Arial"/>
+                <w:b/>
+                <w:color w:val="FF0000"/>
+              </w:rPr>
+              <w:t>'</w:t>
+            </w:r>
+            <w:r>
+              <w:rPr>
+                <w:rFonts w:ascii="Arial" w:hAnsi="Arial" w:cs="Arial"/>
+                <w:b/>
+                <w:color w:val="FF0000"/>
+              </w:rPr>
+              <w:t xml:space="preserve"> :</w:t>
+            </w:r>
+            <w:proofErr w:type="gramEnd"/>
+            <w:r>
+              <w:rPr>
+                <w:rFonts w:ascii="Arial" w:hAnsi="Arial" w:cs="Arial"/>
+                <w:b/>
+                <w:color w:val="FF0000"/>
+              </w:rPr>
+              <w:t xml:space="preserve"> '</w:t>
+            </w:r>
             <w:r>
               <w:rPr>
                 <w:rFonts w:ascii="Arial" w:hAnsi="Arial" w:cs="Arial"/>
@@ -2076,57 +2059,13 @@
               </w:rPr>
               <w:t xml:space="preserve"> </w:t>
             </w:r>
-            <w:proofErr w:type="spellStart"/>
-            <w:r>
-              <w:rPr>
-                <w:rFonts w:ascii="Arial" w:hAnsi="Arial" w:cs="Arial"/>
-                <w:b/>
-                <w:color w:val="FF0000"/>
-              </w:rPr>
-              <w:t>resCB</w:t>
-            </w:r>
-            <w:proofErr w:type="spellEnd"/>
-            <w:r>
-              <w:rPr>
-                <w:rFonts w:ascii="Arial" w:hAnsi="Arial" w:cs="Arial"/>
-                <w:b/>
-                <w:color w:val="FF0000"/>
-              </w:rPr>
-              <w:t xml:space="preserve"> e</w:t>
-            </w:r>
-            <w:proofErr w:type="spellStart"/>
-            <w:r>
-              <w:rPr>
-                <w:rFonts w:ascii="Arial" w:hAnsi="Arial" w:cs="Arial"/>
-                <w:b/>
-                <w:color w:val="FF0000"/>
-              </w:rPr>
-              <w:t>lse</w:t>
-            </w:r>
-            <w:proofErr w:type="spellEnd"/>
-            <w:r>
-              <w:rPr>
-                <w:rFonts w:ascii="Arial" w:hAnsi="Arial" w:cs="Arial"/>
-                <w:b/>
-                <w:color w:val="FF0000"/>
-              </w:rPr>
-              <w:t xml:space="preserve"> '</w:t>
-            </w:r>
-            <w:r>
-              <w:rPr>
-                <w:rFonts w:ascii="Arial" w:hAnsi="Arial" w:cs="Arial"/>
-                <w:b/>
-                <w:color w:val="FF0000"/>
-              </w:rPr>
-              <w:t xml:space="preserve"> </w:t>
-            </w:r>
-            <w:r>
-              <w:rPr>
-                <w:rFonts w:ascii="Arial" w:hAnsi="Arial" w:cs="Arial"/>
-                <w:b/>
-                <w:color w:val="FF0000"/>
-              </w:rPr>
-              <w:t>' }}</w:t>
+            <w:r>
+              <w:rPr>
+                <w:rFonts w:ascii="Arial" w:hAnsi="Arial" w:cs="Arial"/>
+                <w:b/>
+                <w:color w:val="FF0000"/>
+              </w:rPr>
+              <w:t>'}</w:t>
             </w:r>
           </w:p>
         </w:tc>
@@ -2181,6 +2120,14 @@
                 <w:color w:val="FF0000"/>
               </w:rPr>
             </w:pPr>
+            <w:r>
+              <w:rPr>
+                <w:rFonts w:ascii="Arial" w:hAnsi="Arial" w:cs="Arial"/>
+                <w:b/>
+                <w:color w:val="FF0000"/>
+              </w:rPr>
+              <w:t>{</w:t>
+            </w:r>
             <w:proofErr w:type="gramStart"/>
             <w:r>
               <w:rPr>
@@ -2188,7 +2135,7 @@
                 <w:b/>
                 <w:color w:val="FF0000"/>
               </w:rPr>
-              <w:t>{{ '</w:t>
+              <w:t>estudi ?</w:t>
             </w:r>
             <w:proofErr w:type="gramEnd"/>
             <w:r>
@@ -2197,26 +2144,42 @@
                 <w:b/>
                 <w:color w:val="FF0000"/>
               </w:rPr>
+              <w:t xml:space="preserve"> '</w:t>
+            </w:r>
+            <w:r>
+              <w:rPr>
+                <w:rFonts w:ascii="Arial" w:hAnsi="Arial" w:cs="Arial"/>
+                <w:b/>
+                <w:color w:val="FF0000"/>
+              </w:rPr>
               <w:t>X</w:t>
             </w:r>
-            <w:r>
-              <w:rPr>
-                <w:rFonts w:ascii="Arial" w:hAnsi="Arial" w:cs="Arial"/>
-                <w:b/>
-                <w:color w:val="FF0000"/>
-              </w:rPr>
-              <w:t xml:space="preserve">' </w:t>
-            </w:r>
-            <w:proofErr w:type="spellStart"/>
-            <w:r>
-              <w:rPr>
-                <w:rFonts w:ascii="Arial" w:hAnsi="Arial" w:cs="Arial"/>
-                <w:b/>
-                <w:color w:val="FF0000"/>
-              </w:rPr>
-              <w:t>if</w:t>
-            </w:r>
-            <w:proofErr w:type="spellEnd"/>
+            <w:proofErr w:type="gramStart"/>
+            <w:r>
+              <w:rPr>
+                <w:rFonts w:ascii="Arial" w:hAnsi="Arial" w:cs="Arial"/>
+                <w:b/>
+                <w:color w:val="FF0000"/>
+              </w:rPr>
+              <w:t>'</w:t>
+            </w:r>
+            <w:r>
+              <w:rPr>
+                <w:rFonts w:ascii="Arial" w:hAnsi="Arial" w:cs="Arial"/>
+                <w:b/>
+                <w:color w:val="FF0000"/>
+              </w:rPr>
+              <w:t xml:space="preserve"> :</w:t>
+            </w:r>
+            <w:proofErr w:type="gramEnd"/>
+            <w:r>
+              <w:rPr>
+                <w:rFonts w:ascii="Arial" w:hAnsi="Arial" w:cs="Arial"/>
+                <w:b/>
+                <w:color w:val="FF0000"/>
+              </w:rPr>
+              <w:t xml:space="preserve"> '</w:t>
+            </w:r>
             <w:r>
               <w:rPr>
                 <w:rFonts w:ascii="Arial" w:hAnsi="Arial" w:cs="Arial"/>
@@ -2225,57 +2188,13 @@
               </w:rPr>
               <w:t xml:space="preserve"> </w:t>
             </w:r>
-            <w:proofErr w:type="spellStart"/>
-            <w:r>
-              <w:rPr>
-                <w:rFonts w:ascii="Arial" w:hAnsi="Arial" w:cs="Arial"/>
-                <w:b/>
-                <w:color w:val="FF0000"/>
-              </w:rPr>
-              <w:t>estudi</w:t>
-            </w:r>
-            <w:proofErr w:type="spellEnd"/>
-            <w:r>
-              <w:rPr>
-                <w:rFonts w:ascii="Arial" w:hAnsi="Arial" w:cs="Arial"/>
-                <w:b/>
-                <w:color w:val="FF0000"/>
-              </w:rPr>
-              <w:t xml:space="preserve"> </w:t>
-            </w:r>
-            <w:proofErr w:type="spellStart"/>
-            <w:r>
-              <w:rPr>
-                <w:rFonts w:ascii="Arial" w:hAnsi="Arial" w:cs="Arial"/>
-                <w:b/>
-                <w:color w:val="FF0000"/>
-              </w:rPr>
-              <w:t>else</w:t>
-            </w:r>
-            <w:proofErr w:type="spellEnd"/>
-            <w:r>
-              <w:rPr>
-                <w:rFonts w:ascii="Arial" w:hAnsi="Arial" w:cs="Arial"/>
-                <w:b/>
-                <w:color w:val="FF0000"/>
-              </w:rPr>
-              <w:t xml:space="preserve"> '</w:t>
-            </w:r>
-            <w:r>
-              <w:rPr>
-                <w:rFonts w:ascii="Arial" w:hAnsi="Arial" w:cs="Arial"/>
-                <w:b/>
-                <w:color w:val="FF0000"/>
-              </w:rPr>
-              <w:t xml:space="preserve"> </w:t>
-            </w:r>
-            <w:r>
-              <w:rPr>
-                <w:rFonts w:ascii="Arial" w:hAnsi="Arial" w:cs="Arial"/>
-                <w:b/>
-                <w:color w:val="FF0000"/>
-              </w:rPr>
-              <w:t>' }}</w:t>
+            <w:r>
+              <w:rPr>
+                <w:rFonts w:ascii="Arial" w:hAnsi="Arial" w:cs="Arial"/>
+                <w:b/>
+                <w:color w:val="FF0000"/>
+              </w:rPr>
+              <w:t>'}</w:t>
             </w:r>
           </w:p>
         </w:tc>
@@ -2330,6 +2249,14 @@
                 <w:color w:val="FF0000"/>
               </w:rPr>
             </w:pPr>
+            <w:r>
+              <w:rPr>
+                <w:rFonts w:ascii="Arial" w:hAnsi="Arial" w:cs="Arial"/>
+                <w:b/>
+                <w:color w:val="FF0000"/>
+              </w:rPr>
+              <w:t>{</w:t>
+            </w:r>
             <w:proofErr w:type="gramStart"/>
             <w:r>
               <w:rPr>
@@ -2337,7 +2264,7 @@
                 <w:b/>
                 <w:color w:val="FF0000"/>
               </w:rPr>
-              <w:t>{{ '</w:t>
+              <w:t>eveIng ?</w:t>
             </w:r>
             <w:proofErr w:type="gramEnd"/>
             <w:r>
@@ -2346,26 +2273,42 @@
                 <w:b/>
                 <w:color w:val="FF0000"/>
               </w:rPr>
+              <w:t xml:space="preserve"> '</w:t>
+            </w:r>
+            <w:r>
+              <w:rPr>
+                <w:rFonts w:ascii="Arial" w:hAnsi="Arial" w:cs="Arial"/>
+                <w:b/>
+                <w:color w:val="FF0000"/>
+              </w:rPr>
               <w:t>X</w:t>
             </w:r>
-            <w:r>
-              <w:rPr>
-                <w:rFonts w:ascii="Arial" w:hAnsi="Arial" w:cs="Arial"/>
-                <w:b/>
-                <w:color w:val="FF0000"/>
-              </w:rPr>
-              <w:t xml:space="preserve">' </w:t>
-            </w:r>
-            <w:proofErr w:type="spellStart"/>
-            <w:r>
-              <w:rPr>
-                <w:rFonts w:ascii="Arial" w:hAnsi="Arial" w:cs="Arial"/>
-                <w:b/>
-                <w:color w:val="FF0000"/>
-              </w:rPr>
-              <w:t>if</w:t>
-            </w:r>
-            <w:proofErr w:type="spellEnd"/>
+            <w:proofErr w:type="gramStart"/>
+            <w:r>
+              <w:rPr>
+                <w:rFonts w:ascii="Arial" w:hAnsi="Arial" w:cs="Arial"/>
+                <w:b/>
+                <w:color w:val="FF0000"/>
+              </w:rPr>
+              <w:t>'</w:t>
+            </w:r>
+            <w:r>
+              <w:rPr>
+                <w:rFonts w:ascii="Arial" w:hAnsi="Arial" w:cs="Arial"/>
+                <w:b/>
+                <w:color w:val="FF0000"/>
+              </w:rPr>
+              <w:t xml:space="preserve"> :</w:t>
+            </w:r>
+            <w:proofErr w:type="gramEnd"/>
+            <w:r>
+              <w:rPr>
+                <w:rFonts w:ascii="Arial" w:hAnsi="Arial" w:cs="Arial"/>
+                <w:b/>
+                <w:color w:val="FF0000"/>
+              </w:rPr>
+              <w:t xml:space="preserve"> '</w:t>
+            </w:r>
             <w:r>
               <w:rPr>
                 <w:rFonts w:ascii="Arial" w:hAnsi="Arial" w:cs="Arial"/>
@@ -2374,57 +2317,13 @@
               </w:rPr>
               <w:t xml:space="preserve"> </w:t>
             </w:r>
-            <w:proofErr w:type="spellStart"/>
-            <w:r>
-              <w:rPr>
-                <w:rFonts w:ascii="Arial" w:hAnsi="Arial" w:cs="Arial"/>
-                <w:b/>
-                <w:color w:val="FF0000"/>
-              </w:rPr>
-              <w:t>eveIng</w:t>
-            </w:r>
-            <w:proofErr w:type="spellEnd"/>
-            <w:r>
-              <w:rPr>
-                <w:rFonts w:ascii="Arial" w:hAnsi="Arial" w:cs="Arial"/>
-                <w:b/>
-                <w:color w:val="FF0000"/>
-              </w:rPr>
-              <w:t xml:space="preserve"> e</w:t>
-            </w:r>
-            <w:proofErr w:type="spellStart"/>
-            <w:r>
-              <w:rPr>
-                <w:rFonts w:ascii="Arial" w:hAnsi="Arial" w:cs="Arial"/>
-                <w:b/>
-                <w:color w:val="FF0000"/>
-              </w:rPr>
-              <w:t>lse</w:t>
-            </w:r>
-            <w:proofErr w:type="spellEnd"/>
-            <w:r>
-              <w:rPr>
-                <w:rFonts w:ascii="Arial" w:hAnsi="Arial" w:cs="Arial"/>
-                <w:b/>
-                <w:color w:val="FF0000"/>
-              </w:rPr>
-              <w:t xml:space="preserve"> '</w:t>
-            </w:r>
-            <w:r>
-              <w:rPr>
-                <w:rFonts w:ascii="Arial" w:hAnsi="Arial" w:cs="Arial"/>
-                <w:b/>
-                <w:color w:val="FF0000"/>
-              </w:rPr>
-              <w:t xml:space="preserve"> </w:t>
-            </w:r>
-            <w:r>
-              <w:rPr>
-                <w:rFonts w:ascii="Arial" w:hAnsi="Arial" w:cs="Arial"/>
-                <w:b/>
-                <w:color w:val="FF0000"/>
-              </w:rPr>
-              <w:t>' }}</w:t>
+            <w:r>
+              <w:rPr>
+                <w:rFonts w:ascii="Arial" w:hAnsi="Arial" w:cs="Arial"/>
+                <w:b/>
+                <w:color w:val="FF0000"/>
+              </w:rPr>
+              <w:t>'}</w:t>
             </w:r>
           </w:p>
         </w:tc>
@@ -2479,6 +2378,14 @@
                 <w:color w:val="FF0000"/>
               </w:rPr>
             </w:pPr>
+            <w:r>
+              <w:rPr>
+                <w:rFonts w:ascii="Arial" w:hAnsi="Arial" w:cs="Arial"/>
+                <w:b/>
+                <w:color w:val="FF0000"/>
+              </w:rPr>
+              <w:t>{</w:t>
+            </w:r>
             <w:proofErr w:type="gramStart"/>
             <w:r>
               <w:rPr>
@@ -2486,7 +2393,7 @@
                 <w:b/>
                 <w:color w:val="FF0000"/>
               </w:rPr>
-              <w:t>{{ '</w:t>
+              <w:t>super ?</w:t>
             </w:r>
             <w:proofErr w:type="gramEnd"/>
             <w:r>
@@ -2495,26 +2402,42 @@
                 <w:b/>
                 <w:color w:val="FF0000"/>
               </w:rPr>
+              <w:t xml:space="preserve"> '</w:t>
+            </w:r>
+            <w:r>
+              <w:rPr>
+                <w:rFonts w:ascii="Arial" w:hAnsi="Arial" w:cs="Arial"/>
+                <w:b/>
+                <w:color w:val="FF0000"/>
+              </w:rPr>
               <w:t>X</w:t>
             </w:r>
-            <w:r>
-              <w:rPr>
-                <w:rFonts w:ascii="Arial" w:hAnsi="Arial" w:cs="Arial"/>
-                <w:b/>
-                <w:color w:val="FF0000"/>
-              </w:rPr>
-              <w:t xml:space="preserve">' </w:t>
-            </w:r>
-            <w:proofErr w:type="spellStart"/>
-            <w:r>
-              <w:rPr>
-                <w:rFonts w:ascii="Arial" w:hAnsi="Arial" w:cs="Arial"/>
-                <w:b/>
-                <w:color w:val="FF0000"/>
-              </w:rPr>
-              <w:t>if</w:t>
-            </w:r>
-            <w:proofErr w:type="spellEnd"/>
+            <w:proofErr w:type="gramStart"/>
+            <w:r>
+              <w:rPr>
+                <w:rFonts w:ascii="Arial" w:hAnsi="Arial" w:cs="Arial"/>
+                <w:b/>
+                <w:color w:val="FF0000"/>
+              </w:rPr>
+              <w:t>'</w:t>
+            </w:r>
+            <w:r>
+              <w:rPr>
+                <w:rFonts w:ascii="Arial" w:hAnsi="Arial" w:cs="Arial"/>
+                <w:b/>
+                <w:color w:val="FF0000"/>
+              </w:rPr>
+              <w:t xml:space="preserve"> :</w:t>
+            </w:r>
+            <w:proofErr w:type="gramEnd"/>
+            <w:r>
+              <w:rPr>
+                <w:rFonts w:ascii="Arial" w:hAnsi="Arial" w:cs="Arial"/>
+                <w:b/>
+                <w:color w:val="FF0000"/>
+              </w:rPr>
+              <w:t xml:space="preserve"> '</w:t>
+            </w:r>
             <w:r>
               <w:rPr>
                 <w:rFonts w:ascii="Arial" w:hAnsi="Arial" w:cs="Arial"/>
@@ -2529,49 +2452,7 @@
                 <w:b/>
                 <w:color w:val="FF0000"/>
               </w:rPr>
-              <w:t>super</w:t>
-            </w:r>
-            <w:r>
-              <w:rPr>
-                <w:rFonts w:ascii="Arial" w:hAnsi="Arial" w:cs="Arial"/>
-                <w:b/>
-                <w:color w:val="FF0000"/>
-              </w:rPr>
-              <w:t xml:space="preserve"> </w:t>
-            </w:r>
-            <w:proofErr w:type="spellStart"/>
-            <w:r>
-              <w:rPr>
-                <w:rFonts w:ascii="Arial" w:hAnsi="Arial" w:cs="Arial"/>
-                <w:b/>
-                <w:color w:val="FF0000"/>
-              </w:rPr>
-              <w:t>else</w:t>
-            </w:r>
-            <w:proofErr w:type="spellEnd"/>
-            <w:r>
-              <w:rPr>
-                <w:rFonts w:ascii="Arial" w:hAnsi="Arial" w:cs="Arial"/>
-                <w:b/>
-                <w:color w:val="FF0000"/>
-              </w:rPr>
-              <w:t xml:space="preserve"> '</w:t>
-            </w:r>
-            <w:r>
-              <w:rPr>
-                <w:rFonts w:ascii="Arial" w:hAnsi="Arial" w:cs="Arial"/>
-                <w:b/>
-                <w:color w:val="FF0000"/>
-              </w:rPr>
-              <w:t xml:space="preserve"> </w:t>
-            </w:r>
-            <w:r>
-              <w:rPr>
-                <w:rFonts w:ascii="Arial" w:hAnsi="Arial" w:cs="Arial"/>
-                <w:b/>
-                <w:color w:val="FF0000"/>
-              </w:rPr>
-              <w:t>' }}</w:t>
+              <w:t>'}</w:t>
             </w:r>
           </w:p>
         </w:tc>
@@ -2609,7 +2490,6 @@
               <w:rPr>
                 <w:rFonts w:ascii="Arial" w:hAnsi="Arial" w:cs="Arial"/>
               </w:rPr>
-              <w:lastRenderedPageBreak/>
               <w:t>CAJERO</w:t>
             </w:r>
             <w:r>
@@ -2633,6 +2513,14 @@
                 <w:color w:val="FF0000"/>
               </w:rPr>
             </w:pPr>
+            <w:r>
+              <w:rPr>
+                <w:rFonts w:ascii="Arial" w:hAnsi="Arial" w:cs="Arial"/>
+                <w:b/>
+                <w:color w:val="FF0000"/>
+              </w:rPr>
+              <w:t>{</w:t>
+            </w:r>
             <w:proofErr w:type="gramStart"/>
             <w:r>
               <w:rPr>
@@ -2640,7 +2528,7 @@
                 <w:b/>
                 <w:color w:val="FF0000"/>
               </w:rPr>
-              <w:t>{{ '</w:t>
+              <w:t>cajeros ?</w:t>
             </w:r>
             <w:proofErr w:type="gramEnd"/>
             <w:r>
@@ -2649,26 +2537,42 @@
                 <w:b/>
                 <w:color w:val="FF0000"/>
               </w:rPr>
+              <w:t xml:space="preserve"> '</w:t>
+            </w:r>
+            <w:r>
+              <w:rPr>
+                <w:rFonts w:ascii="Arial" w:hAnsi="Arial" w:cs="Arial"/>
+                <w:b/>
+                <w:color w:val="FF0000"/>
+              </w:rPr>
               <w:t>X</w:t>
             </w:r>
-            <w:r>
-              <w:rPr>
-                <w:rFonts w:ascii="Arial" w:hAnsi="Arial" w:cs="Arial"/>
-                <w:b/>
-                <w:color w:val="FF0000"/>
-              </w:rPr>
-              <w:t xml:space="preserve">' </w:t>
-            </w:r>
-            <w:proofErr w:type="spellStart"/>
-            <w:r>
-              <w:rPr>
-                <w:rFonts w:ascii="Arial" w:hAnsi="Arial" w:cs="Arial"/>
-                <w:b/>
-                <w:color w:val="FF0000"/>
-              </w:rPr>
-              <w:t>if</w:t>
-            </w:r>
-            <w:proofErr w:type="spellEnd"/>
+            <w:proofErr w:type="gramStart"/>
+            <w:r>
+              <w:rPr>
+                <w:rFonts w:ascii="Arial" w:hAnsi="Arial" w:cs="Arial"/>
+                <w:b/>
+                <w:color w:val="FF0000"/>
+              </w:rPr>
+              <w:t>'</w:t>
+            </w:r>
+            <w:r>
+              <w:rPr>
+                <w:rFonts w:ascii="Arial" w:hAnsi="Arial" w:cs="Arial"/>
+                <w:b/>
+                <w:color w:val="FF0000"/>
+              </w:rPr>
+              <w:t xml:space="preserve"> :</w:t>
+            </w:r>
+            <w:proofErr w:type="gramEnd"/>
+            <w:r>
+              <w:rPr>
+                <w:rFonts w:ascii="Arial" w:hAnsi="Arial" w:cs="Arial"/>
+                <w:b/>
+                <w:color w:val="FF0000"/>
+              </w:rPr>
+              <w:t xml:space="preserve"> '</w:t>
+            </w:r>
             <w:r>
               <w:rPr>
                 <w:rFonts w:ascii="Arial" w:hAnsi="Arial" w:cs="Arial"/>
@@ -2683,49 +2587,7 @@
                 <w:b/>
                 <w:color w:val="FF0000"/>
               </w:rPr>
-              <w:t>cajeros</w:t>
-            </w:r>
-            <w:r>
-              <w:rPr>
-                <w:rFonts w:ascii="Arial" w:hAnsi="Arial" w:cs="Arial"/>
-                <w:b/>
-                <w:color w:val="FF0000"/>
-              </w:rPr>
-              <w:t xml:space="preserve"> e</w:t>
-            </w:r>
-            <w:proofErr w:type="spellStart"/>
-            <w:r>
-              <w:rPr>
-                <w:rFonts w:ascii="Arial" w:hAnsi="Arial" w:cs="Arial"/>
-                <w:b/>
-                <w:color w:val="FF0000"/>
-              </w:rPr>
-              <w:t>lse</w:t>
-            </w:r>
-            <w:proofErr w:type="spellEnd"/>
-            <w:r>
-              <w:rPr>
-                <w:rFonts w:ascii="Arial" w:hAnsi="Arial" w:cs="Arial"/>
-                <w:b/>
-                <w:color w:val="FF0000"/>
-              </w:rPr>
-              <w:t xml:space="preserve"> '</w:t>
-            </w:r>
-            <w:r>
-              <w:rPr>
-                <w:rFonts w:ascii="Arial" w:hAnsi="Arial" w:cs="Arial"/>
-                <w:b/>
-                <w:color w:val="FF0000"/>
-              </w:rPr>
-              <w:t xml:space="preserve"> </w:t>
-            </w:r>
-            <w:r>
-              <w:rPr>
-                <w:rFonts w:ascii="Arial" w:hAnsi="Arial" w:cs="Arial"/>
-                <w:b/>
-                <w:color w:val="FF0000"/>
-              </w:rPr>
-              <w:t>' }}</w:t>
+              <w:t>'}</w:t>
             </w:r>
           </w:p>
         </w:tc>
@@ -2786,6 +2648,14 @@
                 <w:color w:val="FF0000"/>
               </w:rPr>
             </w:pPr>
+            <w:r>
+              <w:rPr>
+                <w:rFonts w:ascii="Arial" w:hAnsi="Arial" w:cs="Arial"/>
+                <w:b/>
+                <w:color w:val="FF0000"/>
+              </w:rPr>
+              <w:t>{</w:t>
+            </w:r>
             <w:proofErr w:type="gramStart"/>
             <w:r>
               <w:rPr>
@@ -2793,7 +2663,7 @@
                 <w:b/>
                 <w:color w:val="FF0000"/>
               </w:rPr>
-              <w:t>{{ '</w:t>
+              <w:t>revisor ?</w:t>
             </w:r>
             <w:proofErr w:type="gramEnd"/>
             <w:r>
@@ -2802,26 +2672,42 @@
                 <w:b/>
                 <w:color w:val="FF0000"/>
               </w:rPr>
+              <w:t xml:space="preserve"> '</w:t>
+            </w:r>
+            <w:r>
+              <w:rPr>
+                <w:rFonts w:ascii="Arial" w:hAnsi="Arial" w:cs="Arial"/>
+                <w:b/>
+                <w:color w:val="FF0000"/>
+              </w:rPr>
               <w:t>X</w:t>
             </w:r>
-            <w:r>
-              <w:rPr>
-                <w:rFonts w:ascii="Arial" w:hAnsi="Arial" w:cs="Arial"/>
-                <w:b/>
-                <w:color w:val="FF0000"/>
-              </w:rPr>
-              <w:t xml:space="preserve">' </w:t>
-            </w:r>
-            <w:proofErr w:type="spellStart"/>
-            <w:r>
-              <w:rPr>
-                <w:rFonts w:ascii="Arial" w:hAnsi="Arial" w:cs="Arial"/>
-                <w:b/>
-                <w:color w:val="FF0000"/>
-              </w:rPr>
-              <w:t>if</w:t>
-            </w:r>
-            <w:proofErr w:type="spellEnd"/>
+            <w:proofErr w:type="gramStart"/>
+            <w:r>
+              <w:rPr>
+                <w:rFonts w:ascii="Arial" w:hAnsi="Arial" w:cs="Arial"/>
+                <w:b/>
+                <w:color w:val="FF0000"/>
+              </w:rPr>
+              <w:t>'</w:t>
+            </w:r>
+            <w:r>
+              <w:rPr>
+                <w:rFonts w:ascii="Arial" w:hAnsi="Arial" w:cs="Arial"/>
+                <w:b/>
+                <w:color w:val="FF0000"/>
+              </w:rPr>
+              <w:t xml:space="preserve"> :</w:t>
+            </w:r>
+            <w:proofErr w:type="gramEnd"/>
+            <w:r>
+              <w:rPr>
+                <w:rFonts w:ascii="Arial" w:hAnsi="Arial" w:cs="Arial"/>
+                <w:b/>
+                <w:color w:val="FF0000"/>
+              </w:rPr>
+              <w:t xml:space="preserve"> '</w:t>
+            </w:r>
             <w:r>
               <w:rPr>
                 <w:rFonts w:ascii="Arial" w:hAnsi="Arial" w:cs="Arial"/>
@@ -2836,49 +2722,7 @@
                 <w:b/>
                 <w:color w:val="FF0000"/>
               </w:rPr>
-              <w:t>revisor</w:t>
-            </w:r>
-            <w:r>
-              <w:rPr>
-                <w:rFonts w:ascii="Arial" w:hAnsi="Arial" w:cs="Arial"/>
-                <w:b/>
-                <w:color w:val="FF0000"/>
-              </w:rPr>
-              <w:t xml:space="preserve"> e</w:t>
-            </w:r>
-            <w:proofErr w:type="spellStart"/>
-            <w:r>
-              <w:rPr>
-                <w:rFonts w:ascii="Arial" w:hAnsi="Arial" w:cs="Arial"/>
-                <w:b/>
-                <w:color w:val="FF0000"/>
-              </w:rPr>
-              <w:t>lse</w:t>
-            </w:r>
-            <w:proofErr w:type="spellEnd"/>
-            <w:r>
-              <w:rPr>
-                <w:rFonts w:ascii="Arial" w:hAnsi="Arial" w:cs="Arial"/>
-                <w:b/>
-                <w:color w:val="FF0000"/>
-              </w:rPr>
-              <w:t xml:space="preserve"> '</w:t>
-            </w:r>
-            <w:r>
-              <w:rPr>
-                <w:rFonts w:ascii="Arial" w:hAnsi="Arial" w:cs="Arial"/>
-                <w:b/>
-                <w:color w:val="FF0000"/>
-              </w:rPr>
-              <w:t xml:space="preserve"> </w:t>
-            </w:r>
-            <w:r>
-              <w:rPr>
-                <w:rFonts w:ascii="Arial" w:hAnsi="Arial" w:cs="Arial"/>
-                <w:b/>
-                <w:color w:val="FF0000"/>
-              </w:rPr>
-              <w:t>' }}</w:t>
+              <w:t>'}</w:t>
             </w:r>
           </w:p>
         </w:tc>
@@ -2933,6 +2777,14 @@
                 <w:color w:val="FF0000"/>
               </w:rPr>
             </w:pPr>
+            <w:r>
+              <w:rPr>
+                <w:rFonts w:ascii="Arial" w:hAnsi="Arial" w:cs="Arial"/>
+                <w:b/>
+                <w:color w:val="FF0000"/>
+              </w:rPr>
+              <w:t>{</w:t>
+            </w:r>
             <w:proofErr w:type="gramStart"/>
             <w:r>
               <w:rPr>
@@ -2940,7 +2792,15 @@
                 <w:b/>
                 <w:color w:val="FF0000"/>
               </w:rPr>
-              <w:t>{{ '</w:t>
+              <w:t>otroGrupo</w:t>
+            </w:r>
+            <w:r>
+              <w:rPr>
+                <w:rFonts w:ascii="Arial" w:hAnsi="Arial" w:cs="Arial"/>
+                <w:b/>
+                <w:color w:val="FF0000"/>
+              </w:rPr>
+              <w:t xml:space="preserve"> ?</w:t>
             </w:r>
             <w:proofErr w:type="gramEnd"/>
             <w:r>
@@ -2949,26 +2809,42 @@
                 <w:b/>
                 <w:color w:val="FF0000"/>
               </w:rPr>
+              <w:t xml:space="preserve"> '</w:t>
+            </w:r>
+            <w:r>
+              <w:rPr>
+                <w:rFonts w:ascii="Arial" w:hAnsi="Arial" w:cs="Arial"/>
+                <w:b/>
+                <w:color w:val="FF0000"/>
+              </w:rPr>
               <w:t>X</w:t>
             </w:r>
-            <w:r>
-              <w:rPr>
-                <w:rFonts w:ascii="Arial" w:hAnsi="Arial" w:cs="Arial"/>
-                <w:b/>
-                <w:color w:val="FF0000"/>
-              </w:rPr>
-              <w:t xml:space="preserve">' </w:t>
-            </w:r>
-            <w:proofErr w:type="spellStart"/>
-            <w:r>
-              <w:rPr>
-                <w:rFonts w:ascii="Arial" w:hAnsi="Arial" w:cs="Arial"/>
-                <w:b/>
-                <w:color w:val="FF0000"/>
-              </w:rPr>
-              <w:t>if</w:t>
-            </w:r>
-            <w:proofErr w:type="spellEnd"/>
+            <w:proofErr w:type="gramStart"/>
+            <w:r>
+              <w:rPr>
+                <w:rFonts w:ascii="Arial" w:hAnsi="Arial" w:cs="Arial"/>
+                <w:b/>
+                <w:color w:val="FF0000"/>
+              </w:rPr>
+              <w:t>'</w:t>
+            </w:r>
+            <w:r>
+              <w:rPr>
+                <w:rFonts w:ascii="Arial" w:hAnsi="Arial" w:cs="Arial"/>
+                <w:b/>
+                <w:color w:val="FF0000"/>
+              </w:rPr>
+              <w:t xml:space="preserve"> :</w:t>
+            </w:r>
+            <w:proofErr w:type="gramEnd"/>
+            <w:r>
+              <w:rPr>
+                <w:rFonts w:ascii="Arial" w:hAnsi="Arial" w:cs="Arial"/>
+                <w:b/>
+                <w:color w:val="FF0000"/>
+              </w:rPr>
+              <w:t xml:space="preserve"> '</w:t>
+            </w:r>
             <w:r>
               <w:rPr>
                 <w:rFonts w:ascii="Arial" w:hAnsi="Arial" w:cs="Arial"/>
@@ -2977,57 +2853,13 @@
               </w:rPr>
               <w:t xml:space="preserve"> </w:t>
             </w:r>
-            <w:proofErr w:type="spellStart"/>
-            <w:r>
-              <w:rPr>
-                <w:rFonts w:ascii="Arial" w:hAnsi="Arial" w:cs="Arial"/>
-                <w:b/>
-                <w:color w:val="FF0000"/>
-              </w:rPr>
-              <w:t>otroGrupo</w:t>
-            </w:r>
-            <w:proofErr w:type="spellEnd"/>
-            <w:r>
-              <w:rPr>
-                <w:rFonts w:ascii="Arial" w:hAnsi="Arial" w:cs="Arial"/>
-                <w:b/>
-                <w:color w:val="FF0000"/>
-              </w:rPr>
-              <w:t xml:space="preserve"> e</w:t>
-            </w:r>
-            <w:proofErr w:type="spellStart"/>
-            <w:r>
-              <w:rPr>
-                <w:rFonts w:ascii="Arial" w:hAnsi="Arial" w:cs="Arial"/>
-                <w:b/>
-                <w:color w:val="FF0000"/>
-              </w:rPr>
-              <w:t>lse</w:t>
-            </w:r>
-            <w:proofErr w:type="spellEnd"/>
-            <w:r>
-              <w:rPr>
-                <w:rFonts w:ascii="Arial" w:hAnsi="Arial" w:cs="Arial"/>
-                <w:b/>
-                <w:color w:val="FF0000"/>
-              </w:rPr>
-              <w:t xml:space="preserve"> '</w:t>
-            </w:r>
-            <w:r>
-              <w:rPr>
-                <w:rFonts w:ascii="Arial" w:hAnsi="Arial" w:cs="Arial"/>
-                <w:b/>
-                <w:color w:val="FF0000"/>
-              </w:rPr>
-              <w:t xml:space="preserve"> </w:t>
-            </w:r>
-            <w:r>
-              <w:rPr>
-                <w:rFonts w:ascii="Arial" w:hAnsi="Arial" w:cs="Arial"/>
-                <w:b/>
-                <w:color w:val="FF0000"/>
-              </w:rPr>
-              <w:t>' }}</w:t>
+            <w:r>
+              <w:rPr>
+                <w:rFonts w:ascii="Arial" w:hAnsi="Arial" w:cs="Arial"/>
+                <w:b/>
+                <w:color w:val="FF0000"/>
+              </w:rPr>
+              <w:t>'}</w:t>
             </w:r>
           </w:p>
         </w:tc>
@@ -3082,6 +2914,14 @@
                 <w:color w:val="FF0000"/>
               </w:rPr>
             </w:pPr>
+            <w:r>
+              <w:rPr>
+                <w:rFonts w:ascii="Arial" w:hAnsi="Arial" w:cs="Arial"/>
+                <w:b/>
+                <w:color w:val="FF0000"/>
+              </w:rPr>
+              <w:t>{</w:t>
+            </w:r>
             <w:proofErr w:type="gramStart"/>
             <w:r>
               <w:rPr>
@@ -3089,7 +2929,7 @@
                 <w:b/>
                 <w:color w:val="FF0000"/>
               </w:rPr>
-              <w:t>{{ '</w:t>
+              <w:t>urAdic ?</w:t>
             </w:r>
             <w:proofErr w:type="gramEnd"/>
             <w:r>
@@ -3098,26 +2938,42 @@
                 <w:b/>
                 <w:color w:val="FF0000"/>
               </w:rPr>
+              <w:t xml:space="preserve"> '</w:t>
+            </w:r>
+            <w:r>
+              <w:rPr>
+                <w:rFonts w:ascii="Arial" w:hAnsi="Arial" w:cs="Arial"/>
+                <w:b/>
+                <w:color w:val="FF0000"/>
+              </w:rPr>
               <w:t>X</w:t>
             </w:r>
-            <w:r>
-              <w:rPr>
-                <w:rFonts w:ascii="Arial" w:hAnsi="Arial" w:cs="Arial"/>
-                <w:b/>
-                <w:color w:val="FF0000"/>
-              </w:rPr>
-              <w:t xml:space="preserve">' </w:t>
-            </w:r>
-            <w:proofErr w:type="spellStart"/>
-            <w:r>
-              <w:rPr>
-                <w:rFonts w:ascii="Arial" w:hAnsi="Arial" w:cs="Arial"/>
-                <w:b/>
-                <w:color w:val="FF0000"/>
-              </w:rPr>
-              <w:t>if</w:t>
-            </w:r>
-            <w:proofErr w:type="spellEnd"/>
+            <w:proofErr w:type="gramStart"/>
+            <w:r>
+              <w:rPr>
+                <w:rFonts w:ascii="Arial" w:hAnsi="Arial" w:cs="Arial"/>
+                <w:b/>
+                <w:color w:val="FF0000"/>
+              </w:rPr>
+              <w:t>'</w:t>
+            </w:r>
+            <w:r>
+              <w:rPr>
+                <w:rFonts w:ascii="Arial" w:hAnsi="Arial" w:cs="Arial"/>
+                <w:b/>
+                <w:color w:val="FF0000"/>
+              </w:rPr>
+              <w:t xml:space="preserve"> :</w:t>
+            </w:r>
+            <w:proofErr w:type="gramEnd"/>
+            <w:r>
+              <w:rPr>
+                <w:rFonts w:ascii="Arial" w:hAnsi="Arial" w:cs="Arial"/>
+                <w:b/>
+                <w:color w:val="FF0000"/>
+              </w:rPr>
+              <w:t xml:space="preserve"> '</w:t>
+            </w:r>
             <w:r>
               <w:rPr>
                 <w:rFonts w:ascii="Arial" w:hAnsi="Arial" w:cs="Arial"/>
@@ -3126,57 +2982,13 @@
               </w:rPr>
               <w:t xml:space="preserve"> </w:t>
             </w:r>
-            <w:proofErr w:type="spellStart"/>
-            <w:r>
-              <w:rPr>
-                <w:rFonts w:ascii="Arial" w:hAnsi="Arial" w:cs="Arial"/>
-                <w:b/>
-                <w:color w:val="FF0000"/>
-              </w:rPr>
-              <w:t>urAdic</w:t>
-            </w:r>
-            <w:proofErr w:type="spellEnd"/>
-            <w:r>
-              <w:rPr>
-                <w:rFonts w:ascii="Arial" w:hAnsi="Arial" w:cs="Arial"/>
-                <w:b/>
-                <w:color w:val="FF0000"/>
-              </w:rPr>
-              <w:t xml:space="preserve"> e</w:t>
-            </w:r>
-            <w:proofErr w:type="spellStart"/>
-            <w:r>
-              <w:rPr>
-                <w:rFonts w:ascii="Arial" w:hAnsi="Arial" w:cs="Arial"/>
-                <w:b/>
-                <w:color w:val="FF0000"/>
-              </w:rPr>
-              <w:t>lse</w:t>
-            </w:r>
-            <w:proofErr w:type="spellEnd"/>
-            <w:r>
-              <w:rPr>
-                <w:rFonts w:ascii="Arial" w:hAnsi="Arial" w:cs="Arial"/>
-                <w:b/>
-                <w:color w:val="FF0000"/>
-              </w:rPr>
-              <w:t xml:space="preserve"> '</w:t>
-            </w:r>
-            <w:r>
-              <w:rPr>
-                <w:rFonts w:ascii="Arial" w:hAnsi="Arial" w:cs="Arial"/>
-                <w:b/>
-                <w:color w:val="FF0000"/>
-              </w:rPr>
-              <w:t xml:space="preserve"> </w:t>
-            </w:r>
-            <w:r>
-              <w:rPr>
-                <w:rFonts w:ascii="Arial" w:hAnsi="Arial" w:cs="Arial"/>
-                <w:b/>
-                <w:color w:val="FF0000"/>
-              </w:rPr>
-              <w:t>' }}</w:t>
+            <w:r>
+              <w:rPr>
+                <w:rFonts w:ascii="Arial" w:hAnsi="Arial" w:cs="Arial"/>
+                <w:b/>
+                <w:color w:val="FF0000"/>
+              </w:rPr>
+              <w:t>'}</w:t>
             </w:r>
           </w:p>
         </w:tc>
@@ -3231,6 +3043,14 @@
                 <w:color w:val="FF0000"/>
               </w:rPr>
             </w:pPr>
+            <w:r>
+              <w:rPr>
+                <w:rFonts w:ascii="Arial" w:hAnsi="Arial" w:cs="Arial"/>
+                <w:b/>
+                <w:color w:val="FF0000"/>
+              </w:rPr>
+              <w:t>{</w:t>
+            </w:r>
             <w:proofErr w:type="gramStart"/>
             <w:r>
               <w:rPr>
@@ -3238,7 +3058,7 @@
                 <w:b/>
                 <w:color w:val="FF0000"/>
               </w:rPr>
-              <w:t>{{ '</w:t>
+              <w:t>permEsp ?</w:t>
             </w:r>
             <w:proofErr w:type="gramEnd"/>
             <w:r>
@@ -3247,26 +3067,42 @@
                 <w:b/>
                 <w:color w:val="FF0000"/>
               </w:rPr>
+              <w:t xml:space="preserve"> '</w:t>
+            </w:r>
+            <w:r>
+              <w:rPr>
+                <w:rFonts w:ascii="Arial" w:hAnsi="Arial" w:cs="Arial"/>
+                <w:b/>
+                <w:color w:val="FF0000"/>
+              </w:rPr>
               <w:t>X</w:t>
             </w:r>
-            <w:r>
-              <w:rPr>
-                <w:rFonts w:ascii="Arial" w:hAnsi="Arial" w:cs="Arial"/>
-                <w:b/>
-                <w:color w:val="FF0000"/>
-              </w:rPr>
-              <w:t xml:space="preserve">' </w:t>
-            </w:r>
-            <w:proofErr w:type="spellStart"/>
-            <w:r>
-              <w:rPr>
-                <w:rFonts w:ascii="Arial" w:hAnsi="Arial" w:cs="Arial"/>
-                <w:b/>
-                <w:color w:val="FF0000"/>
-              </w:rPr>
-              <w:t>if</w:t>
-            </w:r>
-            <w:proofErr w:type="spellEnd"/>
+            <w:proofErr w:type="gramStart"/>
+            <w:r>
+              <w:rPr>
+                <w:rFonts w:ascii="Arial" w:hAnsi="Arial" w:cs="Arial"/>
+                <w:b/>
+                <w:color w:val="FF0000"/>
+              </w:rPr>
+              <w:t>'</w:t>
+            </w:r>
+            <w:r>
+              <w:rPr>
+                <w:rFonts w:ascii="Arial" w:hAnsi="Arial" w:cs="Arial"/>
+                <w:b/>
+                <w:color w:val="FF0000"/>
+              </w:rPr>
+              <w:t xml:space="preserve"> :</w:t>
+            </w:r>
+            <w:proofErr w:type="gramEnd"/>
+            <w:r>
+              <w:rPr>
+                <w:rFonts w:ascii="Arial" w:hAnsi="Arial" w:cs="Arial"/>
+                <w:b/>
+                <w:color w:val="FF0000"/>
+              </w:rPr>
+              <w:t xml:space="preserve"> '</w:t>
+            </w:r>
             <w:r>
               <w:rPr>
                 <w:rFonts w:ascii="Arial" w:hAnsi="Arial" w:cs="Arial"/>
@@ -3275,57 +3111,13 @@
               </w:rPr>
               <w:t xml:space="preserve"> </w:t>
             </w:r>
-            <w:proofErr w:type="spellStart"/>
-            <w:r>
-              <w:rPr>
-                <w:rFonts w:ascii="Arial" w:hAnsi="Arial" w:cs="Arial"/>
-                <w:b/>
-                <w:color w:val="FF0000"/>
-              </w:rPr>
-              <w:t>permEsp</w:t>
-            </w:r>
-            <w:proofErr w:type="spellEnd"/>
-            <w:r>
-              <w:rPr>
-                <w:rFonts w:ascii="Arial" w:hAnsi="Arial" w:cs="Arial"/>
-                <w:b/>
-                <w:color w:val="FF0000"/>
-              </w:rPr>
-              <w:t xml:space="preserve"> e</w:t>
-            </w:r>
-            <w:proofErr w:type="spellStart"/>
-            <w:r>
-              <w:rPr>
-                <w:rFonts w:ascii="Arial" w:hAnsi="Arial" w:cs="Arial"/>
-                <w:b/>
-                <w:color w:val="FF0000"/>
-              </w:rPr>
-              <w:t>lse</w:t>
-            </w:r>
-            <w:proofErr w:type="spellEnd"/>
-            <w:r>
-              <w:rPr>
-                <w:rFonts w:ascii="Arial" w:hAnsi="Arial" w:cs="Arial"/>
-                <w:b/>
-                <w:color w:val="FF0000"/>
-              </w:rPr>
-              <w:t xml:space="preserve"> '</w:t>
-            </w:r>
-            <w:r>
-              <w:rPr>
-                <w:rFonts w:ascii="Arial" w:hAnsi="Arial" w:cs="Arial"/>
-                <w:b/>
-                <w:color w:val="FF0000"/>
-              </w:rPr>
-              <w:t xml:space="preserve"> </w:t>
-            </w:r>
-            <w:r>
-              <w:rPr>
-                <w:rFonts w:ascii="Arial" w:hAnsi="Arial" w:cs="Arial"/>
-                <w:b/>
-                <w:color w:val="FF0000"/>
-              </w:rPr>
-              <w:t>' }}</w:t>
+            <w:r>
+              <w:rPr>
+                <w:rFonts w:ascii="Arial" w:hAnsi="Arial" w:cs="Arial"/>
+                <w:b/>
+                <w:color w:val="FF0000"/>
+              </w:rPr>
+              <w:t>'}</w:t>
             </w:r>
           </w:p>
         </w:tc>
@@ -3363,6 +3155,7 @@
               <w:rPr>
                 <w:rFonts w:ascii="Arial" w:hAnsi="Arial" w:cs="Arial"/>
               </w:rPr>
+              <w:lastRenderedPageBreak/>
               <w:t>Asignar permisos similares a otro usuario</w:t>
             </w:r>
           </w:p>
@@ -3380,6 +3173,14 @@
                 <w:color w:val="FF0000"/>
               </w:rPr>
             </w:pPr>
+            <w:r>
+              <w:rPr>
+                <w:rFonts w:ascii="Arial" w:hAnsi="Arial" w:cs="Arial"/>
+                <w:b/>
+                <w:color w:val="FF0000"/>
+              </w:rPr>
+              <w:t>{</w:t>
+            </w:r>
             <w:proofErr w:type="gramStart"/>
             <w:r>
               <w:rPr>
@@ -3387,7 +3188,7 @@
                 <w:b/>
                 <w:color w:val="FF0000"/>
               </w:rPr>
-              <w:t>{{ '</w:t>
+              <w:t>asigPerm ?</w:t>
             </w:r>
             <w:proofErr w:type="gramEnd"/>
             <w:r>
@@ -3396,26 +3197,42 @@
                 <w:b/>
                 <w:color w:val="FF0000"/>
               </w:rPr>
+              <w:t xml:space="preserve"> '</w:t>
+            </w:r>
+            <w:r>
+              <w:rPr>
+                <w:rFonts w:ascii="Arial" w:hAnsi="Arial" w:cs="Arial"/>
+                <w:b/>
+                <w:color w:val="FF0000"/>
+              </w:rPr>
               <w:t>X</w:t>
             </w:r>
-            <w:r>
-              <w:rPr>
-                <w:rFonts w:ascii="Arial" w:hAnsi="Arial" w:cs="Arial"/>
-                <w:b/>
-                <w:color w:val="FF0000"/>
-              </w:rPr>
-              <w:t xml:space="preserve">' </w:t>
-            </w:r>
-            <w:proofErr w:type="spellStart"/>
-            <w:r>
-              <w:rPr>
-                <w:rFonts w:ascii="Arial" w:hAnsi="Arial" w:cs="Arial"/>
-                <w:b/>
-                <w:color w:val="FF0000"/>
-              </w:rPr>
-              <w:t>if</w:t>
-            </w:r>
-            <w:proofErr w:type="spellEnd"/>
+            <w:proofErr w:type="gramStart"/>
+            <w:r>
+              <w:rPr>
+                <w:rFonts w:ascii="Arial" w:hAnsi="Arial" w:cs="Arial"/>
+                <w:b/>
+                <w:color w:val="FF0000"/>
+              </w:rPr>
+              <w:t>'</w:t>
+            </w:r>
+            <w:r>
+              <w:rPr>
+                <w:rFonts w:ascii="Arial" w:hAnsi="Arial" w:cs="Arial"/>
+                <w:b/>
+                <w:color w:val="FF0000"/>
+              </w:rPr>
+              <w:t xml:space="preserve"> :</w:t>
+            </w:r>
+            <w:proofErr w:type="gramEnd"/>
+            <w:r>
+              <w:rPr>
+                <w:rFonts w:ascii="Arial" w:hAnsi="Arial" w:cs="Arial"/>
+                <w:b/>
+                <w:color w:val="FF0000"/>
+              </w:rPr>
+              <w:t xml:space="preserve"> '</w:t>
+            </w:r>
             <w:r>
               <w:rPr>
                 <w:rFonts w:ascii="Arial" w:hAnsi="Arial" w:cs="Arial"/>
@@ -3424,57 +3241,13 @@
               </w:rPr>
               <w:t xml:space="preserve"> </w:t>
             </w:r>
-            <w:proofErr w:type="spellStart"/>
-            <w:r>
-              <w:rPr>
-                <w:rFonts w:ascii="Arial" w:hAnsi="Arial" w:cs="Arial"/>
-                <w:b/>
-                <w:color w:val="FF0000"/>
-              </w:rPr>
-              <w:t>aPSOU</w:t>
-            </w:r>
-            <w:proofErr w:type="spellEnd"/>
-            <w:r>
-              <w:rPr>
-                <w:rFonts w:ascii="Arial" w:hAnsi="Arial" w:cs="Arial"/>
-                <w:b/>
-                <w:color w:val="FF0000"/>
-              </w:rPr>
-              <w:t xml:space="preserve"> </w:t>
-            </w:r>
-            <w:proofErr w:type="spellStart"/>
-            <w:r>
-              <w:rPr>
-                <w:rFonts w:ascii="Arial" w:hAnsi="Arial" w:cs="Arial"/>
-                <w:b/>
-                <w:color w:val="FF0000"/>
-              </w:rPr>
-              <w:t>else</w:t>
-            </w:r>
-            <w:proofErr w:type="spellEnd"/>
-            <w:r>
-              <w:rPr>
-                <w:rFonts w:ascii="Arial" w:hAnsi="Arial" w:cs="Arial"/>
-                <w:b/>
-                <w:color w:val="FF0000"/>
-              </w:rPr>
-              <w:t xml:space="preserve"> '</w:t>
-            </w:r>
-            <w:r>
-              <w:rPr>
-                <w:rFonts w:ascii="Arial" w:hAnsi="Arial" w:cs="Arial"/>
-                <w:b/>
-                <w:color w:val="FF0000"/>
-              </w:rPr>
-              <w:t xml:space="preserve"> </w:t>
-            </w:r>
-            <w:r>
-              <w:rPr>
-                <w:rFonts w:ascii="Arial" w:hAnsi="Arial" w:cs="Arial"/>
-                <w:b/>
-                <w:color w:val="FF0000"/>
-              </w:rPr>
-              <w:t>' }}</w:t>
+            <w:r>
+              <w:rPr>
+                <w:rFonts w:ascii="Arial" w:hAnsi="Arial" w:cs="Arial"/>
+                <w:b/>
+                <w:color w:val="FF0000"/>
+              </w:rPr>
+              <w:t>'}</w:t>
             </w:r>
           </w:p>
         </w:tc>
@@ -4919,6 +4692,7 @@
     <w:lsdException w:name="HTML Sample" w:semiHidden="1" w:unhideWhenUsed="1"/>
     <w:lsdException w:name="HTML Typewriter" w:semiHidden="1" w:unhideWhenUsed="1"/>
     <w:lsdException w:name="HTML Variable" w:semiHidden="1" w:unhideWhenUsed="1"/>
+    <w:lsdException w:name="Normal Table" w:semiHidden="1" w:unhideWhenUsed="1"/>
     <w:lsdException w:name="annotation subject" w:semiHidden="1" w:unhideWhenUsed="1"/>
     <w:lsdException w:name="No List" w:semiHidden="1" w:unhideWhenUsed="1"/>
     <w:lsdException w:name="Outline List 1" w:semiHidden="1" w:unhideWhenUsed="1"/>
@@ -4961,8 +4735,11 @@
     <w:lsdException w:name="Table Contemporary" w:semiHidden="1" w:unhideWhenUsed="1"/>
     <w:lsdException w:name="Table Elegant" w:semiHidden="1" w:unhideWhenUsed="1"/>
     <w:lsdException w:name="Table Professional" w:semiHidden="1" w:unhideWhenUsed="1"/>
+    <w:lsdException w:name="Table Subtle 1" w:semiHidden="1" w:unhideWhenUsed="1"/>
     <w:lsdException w:name="Table Subtle 2" w:semiHidden="1" w:unhideWhenUsed="1"/>
     <w:lsdException w:name="Table Web 1" w:semiHidden="1" w:unhideWhenUsed="1"/>
+    <w:lsdException w:name="Table Web 2" w:semiHidden="1" w:unhideWhenUsed="1"/>
+    <w:lsdException w:name="Table Web 3" w:semiHidden="1" w:unhideWhenUsed="1"/>
     <w:lsdException w:name="Balloon Text" w:semiHidden="1" w:unhideWhenUsed="1"/>
     <w:lsdException w:name="Table Grid" w:uiPriority="39"/>
     <w:lsdException w:name="Table Theme" w:semiHidden="1" w:unhideWhenUsed="1"/>

</xml_diff>

<commit_message>
Cambio seleccion, checkbox, radius y descargas
</commit_message>
<xml_diff>
--- a/netlify/functions/usiiu-sf-f-01.docx
+++ b/netlify/functions/usiiu-sf-f-01.docx
@@ -774,16 +774,7 @@
                 <w:b/>
                 <w:szCs w:val="24"/>
               </w:rPr>
-              <w:t xml:space="preserve">Alta  </w:t>
-            </w:r>
-            <w:proofErr w:type="gramStart"/>
-            <w:r>
-              <w:rPr>
-                <w:rFonts w:ascii="Arial" w:hAnsi="Arial" w:cs="Arial"/>
-                <w:b/>
-                <w:szCs w:val="24"/>
-              </w:rPr>
-              <w:t xml:space="preserve">  </w:t>
+              <w:t xml:space="preserve">Alta    </w:t>
             </w:r>
             <w:r>
               <w:rPr>
@@ -797,29 +788,218 @@
                 <w:rFonts w:ascii="Arial" w:hAnsi="Arial" w:cs="Arial"/>
                 <w:szCs w:val="24"/>
               </w:rPr>
+              <w:t xml:space="preserve">{tipoPermiso </w:t>
+            </w:r>
+            <w:r>
+              <w:rPr>
+                <w:rFonts w:ascii="Arial" w:hAnsi="Arial" w:cs="Arial"/>
+                <w:szCs w:val="24"/>
+              </w:rPr>
+              <w:t>=</w:t>
+            </w:r>
+            <w:r>
+              <w:rPr>
+                <w:rFonts w:ascii="Arial" w:hAnsi="Arial" w:cs="Arial"/>
+                <w:szCs w:val="24"/>
+              </w:rPr>
+              <w:t>=</w:t>
+            </w:r>
+            <w:r>
+              <w:rPr>
+                <w:rFonts w:ascii="Arial" w:hAnsi="Arial" w:cs="Arial"/>
+                <w:szCs w:val="24"/>
+              </w:rPr>
+              <w:t xml:space="preserve"> </w:t>
+            </w:r>
+            <w:r>
+              <w:rPr>
+                <w:rFonts w:ascii="Arial" w:hAnsi="Arial" w:cs="Arial"/>
+                <w:szCs w:val="24"/>
+              </w:rPr>
+              <w:t>‘</w:t>
+            </w:r>
+            <w:r>
+              <w:rPr>
+                <w:rFonts w:ascii="Arial" w:hAnsi="Arial" w:cs="Arial"/>
+                <w:szCs w:val="24"/>
+              </w:rPr>
+              <w:t>alta</w:t>
+            </w:r>
+            <w:r>
+              <w:rPr>
+                <w:rFonts w:ascii="Arial" w:hAnsi="Arial" w:cs="Arial"/>
+                <w:szCs w:val="24"/>
+              </w:rPr>
+              <w:t>’</w:t>
+            </w:r>
+            <w:r>
+              <w:rPr>
+                <w:rFonts w:ascii="Arial" w:hAnsi="Arial" w:cs="Arial"/>
+                <w:szCs w:val="24"/>
+              </w:rPr>
+              <w:t xml:space="preserve"> </w:t>
+            </w:r>
+            <w:r>
+              <w:rPr>
+                <w:rFonts w:ascii="Arial" w:hAnsi="Arial" w:cs="Arial"/>
+                <w:szCs w:val="24"/>
+              </w:rPr>
+              <w:t>? ‘</w:t>
+            </w:r>
+            <w:r>
+              <w:rPr>
+                <w:rFonts w:ascii="Segoe UI Symbol" w:hAnsi="Segoe UI Symbol" w:cs="Segoe UI Symbol"/>
+                <w:szCs w:val="24"/>
+              </w:rPr>
+              <w:t>☒</w:t>
+            </w:r>
+            <w:r>
+              <w:rPr>
+                <w:rFonts w:ascii="Segoe UI Symbol" w:hAnsi="Segoe UI Symbol" w:cs="Segoe UI Symbol"/>
+                <w:szCs w:val="24"/>
+              </w:rPr>
+              <w:t>’</w:t>
+            </w:r>
+            <w:r>
+              <w:rPr>
+                <w:rFonts w:ascii="Arial" w:hAnsi="Arial" w:cs="Arial"/>
+                <w:szCs w:val="24"/>
+              </w:rPr>
+              <w:t xml:space="preserve"> :</w:t>
+            </w:r>
+            <w:r>
+              <w:rPr>
+                <w:rFonts w:ascii="Arial" w:hAnsi="Arial" w:cs="Arial"/>
+                <w:szCs w:val="24"/>
+              </w:rPr>
+              <w:t xml:space="preserve"> </w:t>
+            </w:r>
+            <w:r>
+              <w:rPr>
+                <w:rFonts w:ascii="Arial" w:hAnsi="Arial" w:cs="Arial"/>
+                <w:szCs w:val="24"/>
+              </w:rPr>
+              <w:t>‘</w:t>
+            </w:r>
+            <w:r>
+              <w:rPr>
+                <w:rFonts w:ascii="Segoe UI Symbol" w:hAnsi="Segoe UI Symbol" w:cs="Segoe UI Symbol"/>
+                <w:szCs w:val="24"/>
+              </w:rPr>
+              <w:t>☐</w:t>
+            </w:r>
+            <w:r>
+              <w:rPr>
+                <w:rFonts w:ascii="Segoe UI Symbol" w:hAnsi="Segoe UI Symbol" w:cs="Segoe UI Symbol"/>
+                <w:szCs w:val="24"/>
+              </w:rPr>
+              <w:t>’</w:t>
+            </w:r>
+            <w:r>
+              <w:rPr>
+                <w:rFonts w:ascii="Arial" w:hAnsi="Arial" w:cs="Arial"/>
+                <w:szCs w:val="24"/>
+              </w:rPr>
+              <w:t>}</w:t>
+            </w:r>
+          </w:p>
+        </w:tc>
+        <w:tc>
+          <w:tcPr>
+            <w:tcW w:w="3827" w:type="dxa"/>
+          </w:tcPr>
+          <w:p>
+            <w:pPr>
+              <w:jc w:val="center"/>
+              <w:rPr>
+                <w:rFonts w:ascii="Arial" w:hAnsi="Arial" w:cs="Arial"/>
+                <w:szCs w:val="24"/>
+              </w:rPr>
+            </w:pPr>
+            <w:r>
+              <w:rPr>
+                <w:rFonts w:ascii="Arial" w:hAnsi="Arial" w:cs="Arial"/>
+                <w:b/>
+                <w:szCs w:val="24"/>
+              </w:rPr>
+              <w:t xml:space="preserve">Modificación  </w:t>
+            </w:r>
+            <w:r>
+              <w:rPr>
+                <w:rFonts w:ascii="Arial" w:hAnsi="Arial" w:cs="Arial"/>
+                <w:szCs w:val="24"/>
+              </w:rPr>
+              <w:t xml:space="preserve"> </w:t>
+            </w:r>
+            <w:r>
+              <w:rPr>
+                <w:rFonts w:ascii="Arial" w:hAnsi="Arial" w:cs="Arial"/>
+                <w:szCs w:val="24"/>
+              </w:rPr>
               <w:t>{</w:t>
             </w:r>
-            <w:proofErr w:type="gramEnd"/>
-            <w:r>
-              <w:rPr>
-                <w:rFonts w:ascii="Arial" w:hAnsi="Arial" w:cs="Arial"/>
-                <w:szCs w:val="24"/>
-              </w:rPr>
-              <w:t xml:space="preserve">tipoPermiso </w:t>
-            </w:r>
-            <w:r>
-              <w:rPr>
-                <w:rFonts w:ascii="Arial" w:hAnsi="Arial" w:cs="Arial"/>
-                <w:szCs w:val="24"/>
-              </w:rPr>
-              <w:t>=</w:t>
-            </w:r>
-            <w:r>
-              <w:rPr>
-                <w:rFonts w:ascii="Arial" w:hAnsi="Arial" w:cs="Arial"/>
-                <w:szCs w:val="24"/>
-              </w:rPr>
-              <w:t>=</w:t>
+            <w:r>
+              <w:rPr>
+                <w:rFonts w:ascii="Arial" w:hAnsi="Arial" w:cs="Arial"/>
+                <w:szCs w:val="24"/>
+              </w:rPr>
+              <w:t xml:space="preserve">tipoPermiso == </w:t>
+            </w:r>
+            <w:r>
+              <w:rPr>
+                <w:rFonts w:ascii="Arial" w:hAnsi="Arial" w:cs="Arial"/>
+                <w:szCs w:val="24"/>
+              </w:rPr>
+              <w:t>‘</w:t>
+            </w:r>
+            <w:r>
+              <w:rPr>
+                <w:rFonts w:ascii="Arial" w:hAnsi="Arial" w:cs="Arial"/>
+                <w:szCs w:val="24"/>
+              </w:rPr>
+              <w:t>modificacion</w:t>
+            </w:r>
+            <w:r>
+              <w:rPr>
+                <w:rFonts w:ascii="Arial" w:hAnsi="Arial" w:cs="Arial"/>
+                <w:szCs w:val="24"/>
+              </w:rPr>
+              <w:t>’</w:t>
+            </w:r>
+            <w:r>
+              <w:rPr>
+                <w:rFonts w:ascii="Arial" w:hAnsi="Arial" w:cs="Arial"/>
+                <w:szCs w:val="24"/>
+              </w:rPr>
+              <w:t xml:space="preserve"> ? </w:t>
+            </w:r>
+            <w:r>
+              <w:rPr>
+                <w:rFonts w:ascii="Arial" w:hAnsi="Arial" w:cs="Arial"/>
+                <w:szCs w:val="24"/>
+              </w:rPr>
+              <w:t>‘</w:t>
+            </w:r>
+            <w:r>
+              <w:rPr>
+                <w:rFonts w:ascii="Segoe UI Symbol" w:hAnsi="Segoe UI Symbol" w:cs="Segoe UI Symbol"/>
+                <w:szCs w:val="24"/>
+              </w:rPr>
+              <w:t>☒</w:t>
+            </w:r>
+            <w:r>
+              <w:rPr>
+                <w:rFonts w:ascii="Segoe UI Symbol" w:hAnsi="Segoe UI Symbol" w:cs="Segoe UI Symbol"/>
+                <w:szCs w:val="24"/>
+              </w:rPr>
+              <w:t>’</w:t>
+            </w:r>
+            <w:r>
+              <w:rPr>
+                <w:rFonts w:ascii="Arial" w:hAnsi="Arial" w:cs="Arial"/>
+                <w:szCs w:val="24"/>
+              </w:rPr>
+              <w:t xml:space="preserve"> :</w:t>
             </w:r>
             <w:r>
               <w:rPr>
@@ -837,19 +1017,44 @@
             </w:r>
             <w:r>
               <w:rPr>
-                <w:rFonts w:ascii="Arial" w:hAnsi="Arial" w:cs="Arial"/>
-                <w:szCs w:val="24"/>
-              </w:rPr>
-              <w:t>alta</w:t>
-            </w:r>
-            <w:r>
-              <w:rPr>
-                <w:rFonts w:ascii="Arial" w:hAnsi="Arial" w:cs="Arial"/>
+                <w:rFonts w:ascii="Segoe UI Symbol" w:hAnsi="Segoe UI Symbol" w:cs="Segoe UI Symbol"/>
+                <w:szCs w:val="24"/>
+              </w:rPr>
+              <w:t>☐</w:t>
+            </w:r>
+            <w:r>
+              <w:rPr>
+                <w:rFonts w:ascii="Segoe UI Symbol" w:hAnsi="Segoe UI Symbol" w:cs="Segoe UI Symbol"/>
                 <w:szCs w:val="24"/>
               </w:rPr>
               <w:t>’</w:t>
             </w:r>
             <w:r>
+              <w:t>}</w:t>
+            </w:r>
+          </w:p>
+        </w:tc>
+        <w:tc>
+          <w:tcPr>
+            <w:tcW w:w="3544" w:type="dxa"/>
+          </w:tcPr>
+          <w:p>
+            <w:pPr>
+              <w:jc w:val="center"/>
+              <w:rPr>
+                <w:rFonts w:ascii="Arial" w:hAnsi="Arial" w:cs="Arial"/>
+                <w:szCs w:val="24"/>
+              </w:rPr>
+            </w:pPr>
+            <w:r>
+              <w:rPr>
+                <w:rFonts w:ascii="Arial" w:hAnsi="Arial" w:cs="Arial"/>
+                <w:b/>
+                <w:szCs w:val="24"/>
+              </w:rPr>
+              <w:t xml:space="preserve">Baja    </w:t>
+            </w:r>
+            <w:r>
               <w:rPr>
                 <w:rFonts w:ascii="Arial" w:hAnsi="Arial" w:cs="Arial"/>
                 <w:szCs w:val="24"/>
@@ -861,250 +1066,8 @@
                 <w:rFonts w:ascii="Arial" w:hAnsi="Arial" w:cs="Arial"/>
                 <w:szCs w:val="24"/>
               </w:rPr>
-              <w:t>? ‘</w:t>
-            </w:r>
-            <w:r>
-              <w:rPr>
-                <w:rFonts w:ascii="Segoe UI Symbol" w:hAnsi="Segoe UI Symbol" w:cs="Segoe UI Symbol"/>
-                <w:szCs w:val="24"/>
-              </w:rPr>
-              <w:t>☒</w:t>
-            </w:r>
-            <w:r>
-              <w:rPr>
-                <w:rFonts w:ascii="Segoe UI Symbol" w:hAnsi="Segoe UI Symbol" w:cs="Segoe UI Symbol"/>
-                <w:szCs w:val="24"/>
-              </w:rPr>
-              <w:t>’</w:t>
-            </w:r>
-            <w:r>
-              <w:rPr>
-                <w:rFonts w:ascii="Arial" w:hAnsi="Arial" w:cs="Arial"/>
-                <w:szCs w:val="24"/>
-              </w:rPr>
-              <w:t xml:space="preserve"> :</w:t>
-            </w:r>
-            <w:r>
-              <w:rPr>
-                <w:rFonts w:ascii="Arial" w:hAnsi="Arial" w:cs="Arial"/>
-                <w:szCs w:val="24"/>
-              </w:rPr>
-              <w:t xml:space="preserve"> </w:t>
-            </w:r>
-            <w:r>
-              <w:rPr>
-                <w:rFonts w:ascii="Arial" w:hAnsi="Arial" w:cs="Arial"/>
-                <w:szCs w:val="24"/>
-              </w:rPr>
-              <w:t>‘</w:t>
-            </w:r>
-            <w:r>
-              <w:rPr>
-                <w:rFonts w:ascii="Segoe UI Symbol" w:hAnsi="Segoe UI Symbol" w:cs="Segoe UI Symbol"/>
-                <w:szCs w:val="24"/>
-              </w:rPr>
-              <w:t>☐</w:t>
-            </w:r>
-            <w:r>
-              <w:rPr>
-                <w:rFonts w:ascii="Segoe UI Symbol" w:hAnsi="Segoe UI Symbol" w:cs="Segoe UI Symbol"/>
-                <w:szCs w:val="24"/>
-              </w:rPr>
-              <w:t>’</w:t>
-            </w:r>
-            <w:r>
-              <w:rPr>
-                <w:rFonts w:ascii="Arial" w:hAnsi="Arial" w:cs="Arial"/>
-                <w:szCs w:val="24"/>
-              </w:rPr>
-              <w:t>}</w:t>
-            </w:r>
-          </w:p>
-        </w:tc>
-        <w:tc>
-          <w:tcPr>
-            <w:tcW w:w="3827" w:type="dxa"/>
-          </w:tcPr>
-          <w:p>
-            <w:pPr>
-              <w:jc w:val="center"/>
-              <w:rPr>
-                <w:rFonts w:ascii="Arial" w:hAnsi="Arial" w:cs="Arial"/>
-                <w:szCs w:val="24"/>
-              </w:rPr>
-            </w:pPr>
-            <w:r>
-              <w:rPr>
-                <w:rFonts w:ascii="Arial" w:hAnsi="Arial" w:cs="Arial"/>
-                <w:b/>
-                <w:szCs w:val="24"/>
-              </w:rPr>
-              <w:t>Modificación</w:t>
-            </w:r>
-            <w:proofErr w:type="gramStart"/>
-            <w:r>
-              <w:rPr>
-                <w:rFonts w:ascii="Arial" w:hAnsi="Arial" w:cs="Arial"/>
-                <w:b/>
-                <w:szCs w:val="24"/>
-              </w:rPr>
-              <w:t xml:space="preserve">  </w:t>
-            </w:r>
-            <w:r>
-              <w:rPr>
-                <w:rFonts w:ascii="Arial" w:hAnsi="Arial" w:cs="Arial"/>
-                <w:szCs w:val="24"/>
-              </w:rPr>
-              <w:t xml:space="preserve"> </w:t>
-            </w:r>
-            <w:r>
-              <w:rPr>
-                <w:rFonts w:ascii="Arial" w:hAnsi="Arial" w:cs="Arial"/>
-                <w:szCs w:val="24"/>
-              </w:rPr>
               <w:t>{</w:t>
             </w:r>
-            <w:proofErr w:type="gramEnd"/>
-            <w:r>
-              <w:rPr>
-                <w:rFonts w:ascii="Arial" w:hAnsi="Arial" w:cs="Arial"/>
-                <w:szCs w:val="24"/>
-              </w:rPr>
-              <w:t xml:space="preserve">tipoPermiso == </w:t>
-            </w:r>
-            <w:r>
-              <w:rPr>
-                <w:rFonts w:ascii="Arial" w:hAnsi="Arial" w:cs="Arial"/>
-                <w:szCs w:val="24"/>
-              </w:rPr>
-              <w:t>‘</w:t>
-            </w:r>
-            <w:r>
-              <w:rPr>
-                <w:rFonts w:ascii="Arial" w:hAnsi="Arial" w:cs="Arial"/>
-                <w:szCs w:val="24"/>
-              </w:rPr>
-              <w:t>modificacion</w:t>
-            </w:r>
-            <w:r>
-              <w:rPr>
-                <w:rFonts w:ascii="Arial" w:hAnsi="Arial" w:cs="Arial"/>
-                <w:szCs w:val="24"/>
-              </w:rPr>
-              <w:t>’</w:t>
-            </w:r>
-            <w:r>
-              <w:rPr>
-                <w:rFonts w:ascii="Arial" w:hAnsi="Arial" w:cs="Arial"/>
-                <w:szCs w:val="24"/>
-              </w:rPr>
-              <w:t xml:space="preserve"> ? </w:t>
-            </w:r>
-            <w:r>
-              <w:rPr>
-                <w:rFonts w:ascii="Arial" w:hAnsi="Arial" w:cs="Arial"/>
-                <w:szCs w:val="24"/>
-              </w:rPr>
-              <w:t>‘</w:t>
-            </w:r>
-            <w:r>
-              <w:rPr>
-                <w:rFonts w:ascii="Segoe UI Symbol" w:hAnsi="Segoe UI Symbol" w:cs="Segoe UI Symbol"/>
-                <w:szCs w:val="24"/>
-              </w:rPr>
-              <w:t>☒</w:t>
-            </w:r>
-            <w:r>
-              <w:rPr>
-                <w:rFonts w:ascii="Segoe UI Symbol" w:hAnsi="Segoe UI Symbol" w:cs="Segoe UI Symbol"/>
-                <w:szCs w:val="24"/>
-              </w:rPr>
-              <w:t>’</w:t>
-            </w:r>
-            <w:r>
-              <w:rPr>
-                <w:rFonts w:ascii="Arial" w:hAnsi="Arial" w:cs="Arial"/>
-                <w:szCs w:val="24"/>
-              </w:rPr>
-              <w:t xml:space="preserve"> :</w:t>
-            </w:r>
-            <w:r>
-              <w:rPr>
-                <w:rFonts w:ascii="Arial" w:hAnsi="Arial" w:cs="Arial"/>
-                <w:szCs w:val="24"/>
-              </w:rPr>
-              <w:t xml:space="preserve"> </w:t>
-            </w:r>
-            <w:r>
-              <w:rPr>
-                <w:rFonts w:ascii="Arial" w:hAnsi="Arial" w:cs="Arial"/>
-                <w:szCs w:val="24"/>
-              </w:rPr>
-              <w:t>‘</w:t>
-            </w:r>
-            <w:r>
-              <w:rPr>
-                <w:rFonts w:ascii="Segoe UI Symbol" w:hAnsi="Segoe UI Symbol" w:cs="Segoe UI Symbol"/>
-                <w:szCs w:val="24"/>
-              </w:rPr>
-              <w:t>☐</w:t>
-            </w:r>
-            <w:r>
-              <w:rPr>
-                <w:rFonts w:ascii="Segoe UI Symbol" w:hAnsi="Segoe UI Symbol" w:cs="Segoe UI Symbol"/>
-                <w:szCs w:val="24"/>
-              </w:rPr>
-              <w:t>’</w:t>
-            </w:r>
-            <w:r>
-              <w:t>}</w:t>
-            </w:r>
-          </w:p>
-        </w:tc>
-        <w:tc>
-          <w:tcPr>
-            <w:tcW w:w="3544" w:type="dxa"/>
-          </w:tcPr>
-          <w:p>
-            <w:pPr>
-              <w:jc w:val="center"/>
-              <w:rPr>
-                <w:rFonts w:ascii="Arial" w:hAnsi="Arial" w:cs="Arial"/>
-                <w:szCs w:val="24"/>
-              </w:rPr>
-            </w:pPr>
-            <w:r>
-              <w:rPr>
-                <w:rFonts w:ascii="Arial" w:hAnsi="Arial" w:cs="Arial"/>
-                <w:b/>
-                <w:szCs w:val="24"/>
-              </w:rPr>
-              <w:t xml:space="preserve">Baja  </w:t>
-            </w:r>
-            <w:proofErr w:type="gramStart"/>
-            <w:r>
-              <w:rPr>
-                <w:rFonts w:ascii="Arial" w:hAnsi="Arial" w:cs="Arial"/>
-                <w:b/>
-                <w:szCs w:val="24"/>
-              </w:rPr>
-              <w:t xml:space="preserve">  </w:t>
-            </w:r>
-            <w:r>
-              <w:rPr>
-                <w:rFonts w:ascii="Arial" w:hAnsi="Arial" w:cs="Arial"/>
-                <w:szCs w:val="24"/>
-              </w:rPr>
-              <w:t xml:space="preserve"> </w:t>
-            </w:r>
-            <w:r>
-              <w:rPr>
-                <w:rFonts w:ascii="Arial" w:hAnsi="Arial" w:cs="Arial"/>
-                <w:szCs w:val="24"/>
-              </w:rPr>
-              <w:t>{</w:t>
-            </w:r>
-            <w:proofErr w:type="gramEnd"/>
             <w:r>
               <w:rPr>
                 <w:rFonts w:ascii="Arial" w:hAnsi="Arial" w:cs="Arial"/>
@@ -1267,21 +1230,7 @@
               <w:rPr>
                 <w:rFonts w:ascii="Arial" w:hAnsi="Arial" w:cs="Arial"/>
               </w:rPr>
-              <w:t>DIRECTOR (</w:t>
-            </w:r>
-            <w:proofErr w:type="gramStart"/>
-            <w:r>
-              <w:rPr>
-                <w:rFonts w:ascii="Arial" w:hAnsi="Arial" w:cs="Arial"/>
-              </w:rPr>
-              <w:t>Director</w:t>
-            </w:r>
-            <w:proofErr w:type="gramEnd"/>
-            <w:r>
-              <w:rPr>
-                <w:rFonts w:ascii="Arial" w:hAnsi="Arial" w:cs="Arial"/>
-              </w:rPr>
-              <w:t xml:space="preserve"> de UR)</w:t>
+              <w:t>DIRECTOR (Director de UR)</w:t>
             </w:r>
           </w:p>
         </w:tc>
@@ -1302,33 +1251,20 @@
               <w:rPr>
                 <w:rFonts w:ascii="Arial" w:hAnsi="Arial" w:cs="Arial"/>
                 <w:b/>
-                <w:color w:val="FF0000"/>
-              </w:rPr>
-              <w:t>{</w:t>
-            </w:r>
-            <w:proofErr w:type="gramStart"/>
-            <w:r>
-              <w:rPr>
-                <w:rFonts w:ascii="Arial" w:hAnsi="Arial" w:cs="Arial"/>
-                <w:b/>
-                <w:color w:val="FF0000"/>
-              </w:rPr>
-              <w:t>director</w:t>
-            </w:r>
-            <w:r>
-              <w:rPr>
-                <w:rFonts w:ascii="Arial" w:hAnsi="Arial" w:cs="Arial"/>
-                <w:b/>
-                <w:color w:val="FF0000"/>
+              </w:rPr>
+              <w:t>{director</w:t>
+            </w:r>
+            <w:r>
+              <w:rPr>
+                <w:rFonts w:ascii="Arial" w:hAnsi="Arial" w:cs="Arial"/>
+                <w:b/>
               </w:rPr>
               <w:t xml:space="preserve"> ?</w:t>
             </w:r>
-            <w:proofErr w:type="gramEnd"/>
-            <w:r>
-              <w:rPr>
-                <w:rFonts w:ascii="Arial" w:hAnsi="Arial" w:cs="Arial"/>
-                <w:b/>
-                <w:color w:val="FF0000"/>
+            <w:r>
+              <w:rPr>
+                <w:rFonts w:ascii="Arial" w:hAnsi="Arial" w:cs="Arial"/>
+                <w:b/>
               </w:rPr>
               <w:t xml:space="preserve"> </w:t>
             </w:r>
@@ -1336,59 +1272,15 @@
               <w:rPr>
                 <w:rFonts w:ascii="Arial" w:hAnsi="Arial" w:cs="Arial"/>
                 <w:b/>
-                <w:color w:val="FF0000"/>
-              </w:rPr>
-              <w:t>'</w:t>
-            </w:r>
-            <w:r>
-              <w:rPr>
-                <w:rFonts w:ascii="Arial" w:hAnsi="Arial" w:cs="Arial"/>
-                <w:b/>
-                <w:color w:val="FF0000"/>
-              </w:rPr>
-              <w:t>X</w:t>
-            </w:r>
-            <w:proofErr w:type="gramStart"/>
-            <w:r>
-              <w:rPr>
-                <w:rFonts w:ascii="Arial" w:hAnsi="Arial" w:cs="Arial"/>
-                <w:b/>
-                <w:color w:val="FF0000"/>
-              </w:rPr>
-              <w:t>'</w:t>
-            </w:r>
-            <w:r>
-              <w:rPr>
-                <w:rFonts w:ascii="Arial" w:hAnsi="Arial" w:cs="Arial"/>
-                <w:b/>
-                <w:color w:val="FF0000"/>
-              </w:rPr>
-              <w:t xml:space="preserve"> :</w:t>
-            </w:r>
-            <w:proofErr w:type="gramEnd"/>
-            <w:r>
-              <w:rPr>
-                <w:rFonts w:ascii="Arial" w:hAnsi="Arial" w:cs="Arial"/>
-                <w:b/>
-                <w:color w:val="FF0000"/>
-              </w:rPr>
-              <w:t xml:space="preserve"> '</w:t>
-            </w:r>
-            <w:r>
-              <w:rPr>
-                <w:rFonts w:ascii="Arial" w:hAnsi="Arial" w:cs="Arial"/>
-                <w:b/>
-                <w:color w:val="FF0000"/>
-              </w:rPr>
-              <w:t xml:space="preserve"> </w:t>
-            </w:r>
-            <w:r>
-              <w:rPr>
-                <w:rFonts w:ascii="Arial" w:hAnsi="Arial" w:cs="Arial"/>
-                <w:b/>
-                <w:color w:val="FF0000"/>
-              </w:rPr>
-              <w:t>'}</w:t>
+              </w:rPr>
+              <w:t>'X' :</w:t>
+            </w:r>
+            <w:r>
+              <w:rPr>
+                <w:rFonts w:ascii="Arial" w:hAnsi="Arial" w:cs="Arial"/>
+                <w:b/>
+              </w:rPr>
+              <w:t xml:space="preserve"> ' '}</w:t>
             </w:r>
           </w:p>
         </w:tc>
@@ -1403,16 +1295,50 @@
               <w:rPr>
                 <w:rFonts w:ascii="Arial" w:hAnsi="Arial" w:cs="Arial"/>
                 <w:b/>
-                <w:color w:val="FF0000"/>
-              </w:rPr>
-            </w:pPr>
-            <w:r>
-              <w:rPr>
-                <w:rFonts w:ascii="Arial" w:hAnsi="Arial" w:cs="Arial"/>
-                <w:b/>
                 <w:color w:val="3B3838" w:themeColor="background2" w:themeShade="40"/>
               </w:rPr>
+            </w:pPr>
+            <w:r>
+              <w:rPr>
+                <w:rFonts w:ascii="Arial" w:hAnsi="Arial" w:cs="Arial"/>
+                <w:b/>
+                <w:color w:val="3B3838" w:themeColor="background2" w:themeShade="40"/>
+              </w:rPr>
               <w:t>Especificaciones:</w:t>
+            </w:r>
+          </w:p>
+          <w:p>
+            <w:pPr>
+              <w:jc w:val="center"/>
+              <w:rPr>
+                <w:rFonts w:ascii="Arial" w:hAnsi="Arial" w:cs="Arial"/>
+                <w:bCs/>
+                <w:color w:val="3B3838" w:themeColor="background2" w:themeShade="40"/>
+              </w:rPr>
+            </w:pPr>
+            <w:r>
+              <w:rPr>
+                <w:rFonts w:ascii="Arial" w:hAnsi="Arial" w:cs="Arial"/>
+                <w:bCs/>
+                <w:color w:val="3B3838" w:themeColor="background2" w:themeShade="40"/>
+              </w:rPr>
+              <w:t>{</w:t>
+            </w:r>
+            <w:r>
+              <w:rPr>
+                <w:rFonts w:ascii="Arial" w:hAnsi="Arial" w:cs="Arial"/>
+                <w:bCs/>
+                <w:color w:val="3B3838" w:themeColor="background2" w:themeShade="40"/>
+              </w:rPr>
+              <w:t>especificaciones</w:t>
+            </w:r>
+            <w:r>
+              <w:rPr>
+                <w:rFonts w:ascii="Arial" w:hAnsi="Arial" w:cs="Arial"/>
+                <w:bCs/>
+                <w:color w:val="3B3838" w:themeColor="background2" w:themeShade="40"/>
+              </w:rPr>
+              <w:t>}</w:t>
             </w:r>
           </w:p>
         </w:tc>
@@ -1436,21 +1362,7 @@
               <w:rPr>
                 <w:rFonts w:ascii="Arial" w:hAnsi="Arial" w:cs="Arial"/>
               </w:rPr>
-              <w:t>DIRECTOR GENERAL (</w:t>
-            </w:r>
-            <w:proofErr w:type="gramStart"/>
-            <w:r>
-              <w:rPr>
-                <w:rFonts w:ascii="Arial" w:hAnsi="Arial" w:cs="Arial"/>
-              </w:rPr>
-              <w:t>Director</w:t>
-            </w:r>
-            <w:proofErr w:type="gramEnd"/>
-            <w:r>
-              <w:rPr>
-                <w:rFonts w:ascii="Arial" w:hAnsi="Arial" w:cs="Arial"/>
-              </w:rPr>
-              <w:t xml:space="preserve"> de URC)</w:t>
+              <w:t>DIRECTOR GENERAL (Director de URC)</w:t>
             </w:r>
           </w:p>
         </w:tc>
@@ -1471,85 +1383,8 @@
               <w:rPr>
                 <w:rFonts w:ascii="Arial" w:hAnsi="Arial" w:cs="Arial"/>
                 <w:b/>
-                <w:color w:val="FF0000"/>
-              </w:rPr>
-              <w:t>{</w:t>
-            </w:r>
-            <w:proofErr w:type="gramStart"/>
-            <w:r>
-              <w:rPr>
-                <w:rFonts w:ascii="Arial" w:hAnsi="Arial" w:cs="Arial"/>
-                <w:b/>
-                <w:color w:val="FF0000"/>
-              </w:rPr>
-              <w:t>d</w:t>
-            </w:r>
-            <w:r>
-              <w:rPr>
-                <w:rFonts w:ascii="Arial" w:hAnsi="Arial" w:cs="Arial"/>
-                <w:b/>
-                <w:color w:val="FF0000"/>
-              </w:rPr>
-              <w:t>irGen ?</w:t>
-            </w:r>
-            <w:proofErr w:type="gramEnd"/>
-            <w:r>
-              <w:rPr>
-                <w:rFonts w:ascii="Arial" w:hAnsi="Arial" w:cs="Arial"/>
-                <w:b/>
-                <w:color w:val="FF0000"/>
-              </w:rPr>
-              <w:t xml:space="preserve"> '</w:t>
-            </w:r>
-            <w:r>
-              <w:rPr>
-                <w:rFonts w:ascii="Arial" w:hAnsi="Arial" w:cs="Arial"/>
-                <w:b/>
-                <w:color w:val="FF0000"/>
-              </w:rPr>
-              <w:t>X</w:t>
-            </w:r>
-            <w:proofErr w:type="gramStart"/>
-            <w:r>
-              <w:rPr>
-                <w:rFonts w:ascii="Arial" w:hAnsi="Arial" w:cs="Arial"/>
-                <w:b/>
-                <w:color w:val="FF0000"/>
-              </w:rPr>
-              <w:t>'</w:t>
-            </w:r>
-            <w:r>
-              <w:rPr>
-                <w:rFonts w:ascii="Arial" w:hAnsi="Arial" w:cs="Arial"/>
-                <w:b/>
-                <w:color w:val="FF0000"/>
-              </w:rPr>
-              <w:t xml:space="preserve"> :</w:t>
-            </w:r>
-            <w:proofErr w:type="gramEnd"/>
-            <w:r>
-              <w:rPr>
-                <w:rFonts w:ascii="Arial" w:hAnsi="Arial" w:cs="Arial"/>
-                <w:b/>
-                <w:color w:val="FF0000"/>
-              </w:rPr>
-              <w:t xml:space="preserve"> '</w:t>
-            </w:r>
-            <w:r>
-              <w:rPr>
-                <w:rFonts w:ascii="Arial" w:hAnsi="Arial" w:cs="Arial"/>
-                <w:b/>
-                <w:color w:val="FF0000"/>
-              </w:rPr>
-              <w:t xml:space="preserve"> </w:t>
-            </w:r>
-            <w:r>
-              <w:rPr>
-                <w:rFonts w:ascii="Arial" w:hAnsi="Arial" w:cs="Arial"/>
-                <w:b/>
-                <w:color w:val="FF0000"/>
-              </w:rPr>
-              <w:t>'}</w:t>
+              </w:rPr>
+              <w:t>{dirGen ? 'X' : ' '}</w:t>
             </w:r>
           </w:p>
         </w:tc>
@@ -1608,77 +1443,8 @@
               <w:rPr>
                 <w:rFonts w:ascii="Arial" w:hAnsi="Arial" w:cs="Arial"/>
                 <w:b/>
-                <w:color w:val="FF0000"/>
-              </w:rPr>
-              <w:t>{</w:t>
-            </w:r>
-            <w:proofErr w:type="gramStart"/>
-            <w:r>
-              <w:rPr>
-                <w:rFonts w:ascii="Arial" w:hAnsi="Arial" w:cs="Arial"/>
-                <w:b/>
-                <w:color w:val="FF0000"/>
-              </w:rPr>
-              <w:t>admin ?</w:t>
-            </w:r>
-            <w:proofErr w:type="gramEnd"/>
-            <w:r>
-              <w:rPr>
-                <w:rFonts w:ascii="Arial" w:hAnsi="Arial" w:cs="Arial"/>
-                <w:b/>
-                <w:color w:val="FF0000"/>
-              </w:rPr>
-              <w:t xml:space="preserve"> '</w:t>
-            </w:r>
-            <w:r>
-              <w:rPr>
-                <w:rFonts w:ascii="Arial" w:hAnsi="Arial" w:cs="Arial"/>
-                <w:b/>
-                <w:color w:val="FF0000"/>
-              </w:rPr>
-              <w:t>X</w:t>
-            </w:r>
-            <w:proofErr w:type="gramStart"/>
-            <w:r>
-              <w:rPr>
-                <w:rFonts w:ascii="Arial" w:hAnsi="Arial" w:cs="Arial"/>
-                <w:b/>
-                <w:color w:val="FF0000"/>
-              </w:rPr>
-              <w:t>'</w:t>
-            </w:r>
-            <w:r>
-              <w:rPr>
-                <w:rFonts w:ascii="Arial" w:hAnsi="Arial" w:cs="Arial"/>
-                <w:b/>
-                <w:color w:val="FF0000"/>
-              </w:rPr>
-              <w:t xml:space="preserve"> :</w:t>
-            </w:r>
-            <w:proofErr w:type="gramEnd"/>
-            <w:r>
-              <w:rPr>
-                <w:rFonts w:ascii="Arial" w:hAnsi="Arial" w:cs="Arial"/>
-                <w:b/>
-                <w:color w:val="FF0000"/>
-              </w:rPr>
-              <w:t xml:space="preserve"> '</w:t>
-            </w:r>
-            <w:r>
-              <w:rPr>
-                <w:rFonts w:ascii="Arial" w:hAnsi="Arial" w:cs="Arial"/>
-                <w:b/>
-                <w:color w:val="FF0000"/>
-              </w:rPr>
-              <w:t xml:space="preserve"> </w:t>
-            </w:r>
-            <w:r>
-              <w:rPr>
-                <w:rFonts w:ascii="Arial" w:hAnsi="Arial" w:cs="Arial"/>
-                <w:b/>
-                <w:color w:val="FF0000"/>
-              </w:rPr>
-              <w:t>'}</w:t>
+              </w:rPr>
+              <w:t>{admin ? 'X' : ' '}</w:t>
             </w:r>
           </w:p>
         </w:tc>
@@ -1730,84 +1496,14 @@
               <w:rPr>
                 <w:rFonts w:ascii="Arial" w:hAnsi="Arial" w:cs="Arial"/>
                 <w:b/>
-                <w:color w:val="FF0000"/>
-              </w:rPr>
-            </w:pPr>
-            <w:r>
-              <w:rPr>
-                <w:rFonts w:ascii="Arial" w:hAnsi="Arial" w:cs="Arial"/>
-                <w:b/>
-                <w:color w:val="FF0000"/>
-              </w:rPr>
-              <w:t>{</w:t>
-            </w:r>
-            <w:proofErr w:type="gramStart"/>
-            <w:r>
-              <w:rPr>
-                <w:rFonts w:ascii="Arial" w:hAnsi="Arial" w:cs="Arial"/>
-                <w:b/>
-                <w:color w:val="FF0000"/>
-              </w:rPr>
-              <w:t>auxAdmin ?</w:t>
-            </w:r>
-            <w:proofErr w:type="gramEnd"/>
-            <w:r>
-              <w:rPr>
-                <w:rFonts w:ascii="Arial" w:hAnsi="Arial" w:cs="Arial"/>
-                <w:b/>
-                <w:color w:val="FF0000"/>
-              </w:rPr>
-              <w:t xml:space="preserve"> '</w:t>
-            </w:r>
-            <w:r>
-              <w:rPr>
-                <w:rFonts w:ascii="Arial" w:hAnsi="Arial" w:cs="Arial"/>
-                <w:b/>
-                <w:color w:val="FF0000"/>
-              </w:rPr>
-              <w:t>X</w:t>
-            </w:r>
-            <w:proofErr w:type="gramStart"/>
-            <w:r>
-              <w:rPr>
-                <w:rFonts w:ascii="Arial" w:hAnsi="Arial" w:cs="Arial"/>
-                <w:b/>
-                <w:color w:val="FF0000"/>
-              </w:rPr>
-              <w:t>'</w:t>
-            </w:r>
-            <w:r>
-              <w:rPr>
-                <w:rFonts w:ascii="Arial" w:hAnsi="Arial" w:cs="Arial"/>
-                <w:b/>
-                <w:color w:val="FF0000"/>
-              </w:rPr>
-              <w:t xml:space="preserve"> :</w:t>
-            </w:r>
-            <w:proofErr w:type="gramEnd"/>
-            <w:r>
-              <w:rPr>
-                <w:rFonts w:ascii="Arial" w:hAnsi="Arial" w:cs="Arial"/>
-                <w:b/>
-                <w:color w:val="FF0000"/>
-              </w:rPr>
-              <w:t xml:space="preserve"> '</w:t>
-            </w:r>
-            <w:r>
-              <w:rPr>
-                <w:rFonts w:ascii="Arial" w:hAnsi="Arial" w:cs="Arial"/>
-                <w:b/>
-                <w:color w:val="FF0000"/>
-              </w:rPr>
-              <w:t xml:space="preserve"> </w:t>
-            </w:r>
-            <w:r>
-              <w:rPr>
-                <w:rFonts w:ascii="Arial" w:hAnsi="Arial" w:cs="Arial"/>
-                <w:b/>
-                <w:color w:val="FF0000"/>
-              </w:rPr>
-              <w:t>'}</w:t>
+              </w:rPr>
+            </w:pPr>
+            <w:r>
+              <w:rPr>
+                <w:rFonts w:ascii="Arial" w:hAnsi="Arial" w:cs="Arial"/>
+                <w:b/>
+              </w:rPr>
+              <w:t>{auxAdmin ? 'X' : ' '}</w:t>
             </w:r>
           </w:p>
         </w:tc>
@@ -1859,84 +1555,14 @@
               <w:rPr>
                 <w:rFonts w:ascii="Arial" w:hAnsi="Arial" w:cs="Arial"/>
                 <w:b/>
-                <w:color w:val="FF0000"/>
-              </w:rPr>
-            </w:pPr>
-            <w:r>
-              <w:rPr>
-                <w:rFonts w:ascii="Arial" w:hAnsi="Arial" w:cs="Arial"/>
-                <w:b/>
-                <w:color w:val="FF0000"/>
-              </w:rPr>
-              <w:t>{</w:t>
-            </w:r>
-            <w:proofErr w:type="gramStart"/>
-            <w:r>
-              <w:rPr>
-                <w:rFonts w:ascii="Arial" w:hAnsi="Arial" w:cs="Arial"/>
-                <w:b/>
-                <w:color w:val="FF0000"/>
-              </w:rPr>
-              <w:t>resProy ?</w:t>
-            </w:r>
-            <w:proofErr w:type="gramEnd"/>
-            <w:r>
-              <w:rPr>
-                <w:rFonts w:ascii="Arial" w:hAnsi="Arial" w:cs="Arial"/>
-                <w:b/>
-                <w:color w:val="FF0000"/>
-              </w:rPr>
-              <w:t xml:space="preserve"> '</w:t>
-            </w:r>
-            <w:r>
-              <w:rPr>
-                <w:rFonts w:ascii="Arial" w:hAnsi="Arial" w:cs="Arial"/>
-                <w:b/>
-                <w:color w:val="FF0000"/>
-              </w:rPr>
-              <w:t>X</w:t>
-            </w:r>
-            <w:proofErr w:type="gramStart"/>
-            <w:r>
-              <w:rPr>
-                <w:rFonts w:ascii="Arial" w:hAnsi="Arial" w:cs="Arial"/>
-                <w:b/>
-                <w:color w:val="FF0000"/>
-              </w:rPr>
-              <w:t>'</w:t>
-            </w:r>
-            <w:r>
-              <w:rPr>
-                <w:rFonts w:ascii="Arial" w:hAnsi="Arial" w:cs="Arial"/>
-                <w:b/>
-                <w:color w:val="FF0000"/>
-              </w:rPr>
-              <w:t xml:space="preserve"> :</w:t>
-            </w:r>
-            <w:proofErr w:type="gramEnd"/>
-            <w:r>
-              <w:rPr>
-                <w:rFonts w:ascii="Arial" w:hAnsi="Arial" w:cs="Arial"/>
-                <w:b/>
-                <w:color w:val="FF0000"/>
-              </w:rPr>
-              <w:t xml:space="preserve"> '</w:t>
-            </w:r>
-            <w:r>
-              <w:rPr>
-                <w:rFonts w:ascii="Arial" w:hAnsi="Arial" w:cs="Arial"/>
-                <w:b/>
-                <w:color w:val="FF0000"/>
-              </w:rPr>
-              <w:t xml:space="preserve"> </w:t>
-            </w:r>
-            <w:r>
-              <w:rPr>
-                <w:rFonts w:ascii="Arial" w:hAnsi="Arial" w:cs="Arial"/>
-                <w:b/>
-                <w:color w:val="FF0000"/>
-              </w:rPr>
-              <w:t>'}</w:t>
+              </w:rPr>
+            </w:pPr>
+            <w:r>
+              <w:rPr>
+                <w:rFonts w:ascii="Arial" w:hAnsi="Arial" w:cs="Arial"/>
+                <w:b/>
+              </w:rPr>
+              <w:t>{resProy ? 'X' : ' '}</w:t>
             </w:r>
           </w:p>
         </w:tc>
@@ -1988,84 +1614,14 @@
               <w:rPr>
                 <w:rFonts w:ascii="Arial" w:hAnsi="Arial" w:cs="Arial"/>
                 <w:b/>
-                <w:color w:val="FF0000"/>
-              </w:rPr>
-            </w:pPr>
-            <w:r>
-              <w:rPr>
-                <w:rFonts w:ascii="Arial" w:hAnsi="Arial" w:cs="Arial"/>
-                <w:b/>
-                <w:color w:val="FF0000"/>
-              </w:rPr>
-              <w:t>{</w:t>
-            </w:r>
-            <w:proofErr w:type="gramStart"/>
-            <w:r>
-              <w:rPr>
-                <w:rFonts w:ascii="Arial" w:hAnsi="Arial" w:cs="Arial"/>
-                <w:b/>
-                <w:color w:val="FF0000"/>
-              </w:rPr>
-              <w:t>resCB ?</w:t>
-            </w:r>
-            <w:proofErr w:type="gramEnd"/>
-            <w:r>
-              <w:rPr>
-                <w:rFonts w:ascii="Arial" w:hAnsi="Arial" w:cs="Arial"/>
-                <w:b/>
-                <w:color w:val="FF0000"/>
-              </w:rPr>
-              <w:t xml:space="preserve"> '</w:t>
-            </w:r>
-            <w:r>
-              <w:rPr>
-                <w:rFonts w:ascii="Arial" w:hAnsi="Arial" w:cs="Arial"/>
-                <w:b/>
-                <w:color w:val="FF0000"/>
-              </w:rPr>
-              <w:t>X</w:t>
-            </w:r>
-            <w:proofErr w:type="gramStart"/>
-            <w:r>
-              <w:rPr>
-                <w:rFonts w:ascii="Arial" w:hAnsi="Arial" w:cs="Arial"/>
-                <w:b/>
-                <w:color w:val="FF0000"/>
-              </w:rPr>
-              <w:t>'</w:t>
-            </w:r>
-            <w:r>
-              <w:rPr>
-                <w:rFonts w:ascii="Arial" w:hAnsi="Arial" w:cs="Arial"/>
-                <w:b/>
-                <w:color w:val="FF0000"/>
-              </w:rPr>
-              <w:t xml:space="preserve"> :</w:t>
-            </w:r>
-            <w:proofErr w:type="gramEnd"/>
-            <w:r>
-              <w:rPr>
-                <w:rFonts w:ascii="Arial" w:hAnsi="Arial" w:cs="Arial"/>
-                <w:b/>
-                <w:color w:val="FF0000"/>
-              </w:rPr>
-              <w:t xml:space="preserve"> '</w:t>
-            </w:r>
-            <w:r>
-              <w:rPr>
-                <w:rFonts w:ascii="Arial" w:hAnsi="Arial" w:cs="Arial"/>
-                <w:b/>
-                <w:color w:val="FF0000"/>
-              </w:rPr>
-              <w:t xml:space="preserve"> </w:t>
-            </w:r>
-            <w:r>
-              <w:rPr>
-                <w:rFonts w:ascii="Arial" w:hAnsi="Arial" w:cs="Arial"/>
-                <w:b/>
-                <w:color w:val="FF0000"/>
-              </w:rPr>
-              <w:t>'}</w:t>
+              </w:rPr>
+            </w:pPr>
+            <w:r>
+              <w:rPr>
+                <w:rFonts w:ascii="Arial" w:hAnsi="Arial" w:cs="Arial"/>
+                <w:b/>
+              </w:rPr>
+              <w:t>{resCB ? 'X' : ' '}</w:t>
             </w:r>
           </w:p>
         </w:tc>
@@ -2117,84 +1673,14 @@
               <w:rPr>
                 <w:rFonts w:ascii="Arial" w:hAnsi="Arial" w:cs="Arial"/>
                 <w:b/>
-                <w:color w:val="FF0000"/>
-              </w:rPr>
-            </w:pPr>
-            <w:r>
-              <w:rPr>
-                <w:rFonts w:ascii="Arial" w:hAnsi="Arial" w:cs="Arial"/>
-                <w:b/>
-                <w:color w:val="FF0000"/>
-              </w:rPr>
-              <w:t>{</w:t>
-            </w:r>
-            <w:proofErr w:type="gramStart"/>
-            <w:r>
-              <w:rPr>
-                <w:rFonts w:ascii="Arial" w:hAnsi="Arial" w:cs="Arial"/>
-                <w:b/>
-                <w:color w:val="FF0000"/>
-              </w:rPr>
-              <w:t>estudi ?</w:t>
-            </w:r>
-            <w:proofErr w:type="gramEnd"/>
-            <w:r>
-              <w:rPr>
-                <w:rFonts w:ascii="Arial" w:hAnsi="Arial" w:cs="Arial"/>
-                <w:b/>
-                <w:color w:val="FF0000"/>
-              </w:rPr>
-              <w:t xml:space="preserve"> '</w:t>
-            </w:r>
-            <w:r>
-              <w:rPr>
-                <w:rFonts w:ascii="Arial" w:hAnsi="Arial" w:cs="Arial"/>
-                <w:b/>
-                <w:color w:val="FF0000"/>
-              </w:rPr>
-              <w:t>X</w:t>
-            </w:r>
-            <w:proofErr w:type="gramStart"/>
-            <w:r>
-              <w:rPr>
-                <w:rFonts w:ascii="Arial" w:hAnsi="Arial" w:cs="Arial"/>
-                <w:b/>
-                <w:color w:val="FF0000"/>
-              </w:rPr>
-              <w:t>'</w:t>
-            </w:r>
-            <w:r>
-              <w:rPr>
-                <w:rFonts w:ascii="Arial" w:hAnsi="Arial" w:cs="Arial"/>
-                <w:b/>
-                <w:color w:val="FF0000"/>
-              </w:rPr>
-              <w:t xml:space="preserve"> :</w:t>
-            </w:r>
-            <w:proofErr w:type="gramEnd"/>
-            <w:r>
-              <w:rPr>
-                <w:rFonts w:ascii="Arial" w:hAnsi="Arial" w:cs="Arial"/>
-                <w:b/>
-                <w:color w:val="FF0000"/>
-              </w:rPr>
-              <w:t xml:space="preserve"> '</w:t>
-            </w:r>
-            <w:r>
-              <w:rPr>
-                <w:rFonts w:ascii="Arial" w:hAnsi="Arial" w:cs="Arial"/>
-                <w:b/>
-                <w:color w:val="FF0000"/>
-              </w:rPr>
-              <w:t xml:space="preserve"> </w:t>
-            </w:r>
-            <w:r>
-              <w:rPr>
-                <w:rFonts w:ascii="Arial" w:hAnsi="Arial" w:cs="Arial"/>
-                <w:b/>
-                <w:color w:val="FF0000"/>
-              </w:rPr>
-              <w:t>'}</w:t>
+              </w:rPr>
+            </w:pPr>
+            <w:r>
+              <w:rPr>
+                <w:rFonts w:ascii="Arial" w:hAnsi="Arial" w:cs="Arial"/>
+                <w:b/>
+              </w:rPr>
+              <w:t>{estudi ? 'X' : ' '}</w:t>
             </w:r>
           </w:p>
         </w:tc>
@@ -2246,84 +1732,14 @@
               <w:rPr>
                 <w:rFonts w:ascii="Arial" w:hAnsi="Arial" w:cs="Arial"/>
                 <w:b/>
-                <w:color w:val="FF0000"/>
-              </w:rPr>
-            </w:pPr>
-            <w:r>
-              <w:rPr>
-                <w:rFonts w:ascii="Arial" w:hAnsi="Arial" w:cs="Arial"/>
-                <w:b/>
-                <w:color w:val="FF0000"/>
-              </w:rPr>
-              <w:t>{</w:t>
-            </w:r>
-            <w:proofErr w:type="gramStart"/>
-            <w:r>
-              <w:rPr>
-                <w:rFonts w:ascii="Arial" w:hAnsi="Arial" w:cs="Arial"/>
-                <w:b/>
-                <w:color w:val="FF0000"/>
-              </w:rPr>
-              <w:t>eveIng ?</w:t>
-            </w:r>
-            <w:proofErr w:type="gramEnd"/>
-            <w:r>
-              <w:rPr>
-                <w:rFonts w:ascii="Arial" w:hAnsi="Arial" w:cs="Arial"/>
-                <w:b/>
-                <w:color w:val="FF0000"/>
-              </w:rPr>
-              <w:t xml:space="preserve"> '</w:t>
-            </w:r>
-            <w:r>
-              <w:rPr>
-                <w:rFonts w:ascii="Arial" w:hAnsi="Arial" w:cs="Arial"/>
-                <w:b/>
-                <w:color w:val="FF0000"/>
-              </w:rPr>
-              <w:t>X</w:t>
-            </w:r>
-            <w:proofErr w:type="gramStart"/>
-            <w:r>
-              <w:rPr>
-                <w:rFonts w:ascii="Arial" w:hAnsi="Arial" w:cs="Arial"/>
-                <w:b/>
-                <w:color w:val="FF0000"/>
-              </w:rPr>
-              <w:t>'</w:t>
-            </w:r>
-            <w:r>
-              <w:rPr>
-                <w:rFonts w:ascii="Arial" w:hAnsi="Arial" w:cs="Arial"/>
-                <w:b/>
-                <w:color w:val="FF0000"/>
-              </w:rPr>
-              <w:t xml:space="preserve"> :</w:t>
-            </w:r>
-            <w:proofErr w:type="gramEnd"/>
-            <w:r>
-              <w:rPr>
-                <w:rFonts w:ascii="Arial" w:hAnsi="Arial" w:cs="Arial"/>
-                <w:b/>
-                <w:color w:val="FF0000"/>
-              </w:rPr>
-              <w:t xml:space="preserve"> '</w:t>
-            </w:r>
-            <w:r>
-              <w:rPr>
-                <w:rFonts w:ascii="Arial" w:hAnsi="Arial" w:cs="Arial"/>
-                <w:b/>
-                <w:color w:val="FF0000"/>
-              </w:rPr>
-              <w:t xml:space="preserve"> </w:t>
-            </w:r>
-            <w:r>
-              <w:rPr>
-                <w:rFonts w:ascii="Arial" w:hAnsi="Arial" w:cs="Arial"/>
-                <w:b/>
-                <w:color w:val="FF0000"/>
-              </w:rPr>
-              <w:t>'}</w:t>
+              </w:rPr>
+            </w:pPr>
+            <w:r>
+              <w:rPr>
+                <w:rFonts w:ascii="Arial" w:hAnsi="Arial" w:cs="Arial"/>
+                <w:b/>
+              </w:rPr>
+              <w:t>{eveIng ? 'X' : ' '}</w:t>
             </w:r>
           </w:p>
         </w:tc>
@@ -2375,84 +1791,14 @@
               <w:rPr>
                 <w:rFonts w:ascii="Arial" w:hAnsi="Arial" w:cs="Arial"/>
                 <w:b/>
-                <w:color w:val="FF0000"/>
-              </w:rPr>
-            </w:pPr>
-            <w:r>
-              <w:rPr>
-                <w:rFonts w:ascii="Arial" w:hAnsi="Arial" w:cs="Arial"/>
-                <w:b/>
-                <w:color w:val="FF0000"/>
-              </w:rPr>
-              <w:t>{</w:t>
-            </w:r>
-            <w:proofErr w:type="gramStart"/>
-            <w:r>
-              <w:rPr>
-                <w:rFonts w:ascii="Arial" w:hAnsi="Arial" w:cs="Arial"/>
-                <w:b/>
-                <w:color w:val="FF0000"/>
-              </w:rPr>
-              <w:t>super ?</w:t>
-            </w:r>
-            <w:proofErr w:type="gramEnd"/>
-            <w:r>
-              <w:rPr>
-                <w:rFonts w:ascii="Arial" w:hAnsi="Arial" w:cs="Arial"/>
-                <w:b/>
-                <w:color w:val="FF0000"/>
-              </w:rPr>
-              <w:t xml:space="preserve"> '</w:t>
-            </w:r>
-            <w:r>
-              <w:rPr>
-                <w:rFonts w:ascii="Arial" w:hAnsi="Arial" w:cs="Arial"/>
-                <w:b/>
-                <w:color w:val="FF0000"/>
-              </w:rPr>
-              <w:t>X</w:t>
-            </w:r>
-            <w:proofErr w:type="gramStart"/>
-            <w:r>
-              <w:rPr>
-                <w:rFonts w:ascii="Arial" w:hAnsi="Arial" w:cs="Arial"/>
-                <w:b/>
-                <w:color w:val="FF0000"/>
-              </w:rPr>
-              <w:t>'</w:t>
-            </w:r>
-            <w:r>
-              <w:rPr>
-                <w:rFonts w:ascii="Arial" w:hAnsi="Arial" w:cs="Arial"/>
-                <w:b/>
-                <w:color w:val="FF0000"/>
-              </w:rPr>
-              <w:t xml:space="preserve"> :</w:t>
-            </w:r>
-            <w:proofErr w:type="gramEnd"/>
-            <w:r>
-              <w:rPr>
-                <w:rFonts w:ascii="Arial" w:hAnsi="Arial" w:cs="Arial"/>
-                <w:b/>
-                <w:color w:val="FF0000"/>
-              </w:rPr>
-              <w:t xml:space="preserve"> '</w:t>
-            </w:r>
-            <w:r>
-              <w:rPr>
-                <w:rFonts w:ascii="Arial" w:hAnsi="Arial" w:cs="Arial"/>
-                <w:b/>
-                <w:color w:val="FF0000"/>
-              </w:rPr>
-              <w:t xml:space="preserve"> </w:t>
-            </w:r>
-            <w:r>
-              <w:rPr>
-                <w:rFonts w:ascii="Arial" w:hAnsi="Arial" w:cs="Arial"/>
-                <w:b/>
-                <w:color w:val="FF0000"/>
-              </w:rPr>
-              <w:t>'}</w:t>
+              </w:rPr>
+            </w:pPr>
+            <w:r>
+              <w:rPr>
+                <w:rFonts w:ascii="Arial" w:hAnsi="Arial" w:cs="Arial"/>
+                <w:b/>
+              </w:rPr>
+              <w:t>{super ? 'X' : ' '}</w:t>
             </w:r>
           </w:p>
         </w:tc>
@@ -2490,13 +1836,7 @@
               <w:rPr>
                 <w:rFonts w:ascii="Arial" w:hAnsi="Arial" w:cs="Arial"/>
               </w:rPr>
-              <w:t>CAJERO</w:t>
-            </w:r>
-            <w:r>
-              <w:rPr>
-                <w:rFonts w:ascii="Arial" w:hAnsi="Arial" w:cs="Arial"/>
-              </w:rPr>
-              <w:t>S</w:t>
+              <w:t>CAJEROS</w:t>
             </w:r>
           </w:p>
         </w:tc>
@@ -2510,84 +1850,14 @@
               <w:rPr>
                 <w:rFonts w:ascii="Arial" w:hAnsi="Arial" w:cs="Arial"/>
                 <w:b/>
-                <w:color w:val="FF0000"/>
-              </w:rPr>
-            </w:pPr>
-            <w:r>
-              <w:rPr>
-                <w:rFonts w:ascii="Arial" w:hAnsi="Arial" w:cs="Arial"/>
-                <w:b/>
-                <w:color w:val="FF0000"/>
-              </w:rPr>
-              <w:t>{</w:t>
-            </w:r>
-            <w:proofErr w:type="gramStart"/>
-            <w:r>
-              <w:rPr>
-                <w:rFonts w:ascii="Arial" w:hAnsi="Arial" w:cs="Arial"/>
-                <w:b/>
-                <w:color w:val="FF0000"/>
-              </w:rPr>
-              <w:t>cajeros ?</w:t>
-            </w:r>
-            <w:proofErr w:type="gramEnd"/>
-            <w:r>
-              <w:rPr>
-                <w:rFonts w:ascii="Arial" w:hAnsi="Arial" w:cs="Arial"/>
-                <w:b/>
-                <w:color w:val="FF0000"/>
-              </w:rPr>
-              <w:t xml:space="preserve"> '</w:t>
-            </w:r>
-            <w:r>
-              <w:rPr>
-                <w:rFonts w:ascii="Arial" w:hAnsi="Arial" w:cs="Arial"/>
-                <w:b/>
-                <w:color w:val="FF0000"/>
-              </w:rPr>
-              <w:t>X</w:t>
-            </w:r>
-            <w:proofErr w:type="gramStart"/>
-            <w:r>
-              <w:rPr>
-                <w:rFonts w:ascii="Arial" w:hAnsi="Arial" w:cs="Arial"/>
-                <w:b/>
-                <w:color w:val="FF0000"/>
-              </w:rPr>
-              <w:t>'</w:t>
-            </w:r>
-            <w:r>
-              <w:rPr>
-                <w:rFonts w:ascii="Arial" w:hAnsi="Arial" w:cs="Arial"/>
-                <w:b/>
-                <w:color w:val="FF0000"/>
-              </w:rPr>
-              <w:t xml:space="preserve"> :</w:t>
-            </w:r>
-            <w:proofErr w:type="gramEnd"/>
-            <w:r>
-              <w:rPr>
-                <w:rFonts w:ascii="Arial" w:hAnsi="Arial" w:cs="Arial"/>
-                <w:b/>
-                <w:color w:val="FF0000"/>
-              </w:rPr>
-              <w:t xml:space="preserve"> '</w:t>
-            </w:r>
-            <w:r>
-              <w:rPr>
-                <w:rFonts w:ascii="Arial" w:hAnsi="Arial" w:cs="Arial"/>
-                <w:b/>
-                <w:color w:val="FF0000"/>
-              </w:rPr>
-              <w:t xml:space="preserve"> </w:t>
-            </w:r>
-            <w:r>
-              <w:rPr>
-                <w:rFonts w:ascii="Arial" w:hAnsi="Arial" w:cs="Arial"/>
-                <w:b/>
-                <w:color w:val="FF0000"/>
-              </w:rPr>
-              <w:t>'}</w:t>
+              </w:rPr>
+            </w:pPr>
+            <w:r>
+              <w:rPr>
+                <w:rFonts w:ascii="Arial" w:hAnsi="Arial" w:cs="Arial"/>
+                <w:b/>
+              </w:rPr>
+              <w:t>{cajeros ? 'X' : ' '}</w:t>
             </w:r>
           </w:p>
         </w:tc>
@@ -2645,84 +1915,14 @@
               <w:rPr>
                 <w:rFonts w:ascii="Arial" w:hAnsi="Arial" w:cs="Arial"/>
                 <w:b/>
-                <w:color w:val="FF0000"/>
-              </w:rPr>
-            </w:pPr>
-            <w:r>
-              <w:rPr>
-                <w:rFonts w:ascii="Arial" w:hAnsi="Arial" w:cs="Arial"/>
-                <w:b/>
-                <w:color w:val="FF0000"/>
-              </w:rPr>
-              <w:t>{</w:t>
-            </w:r>
-            <w:proofErr w:type="gramStart"/>
-            <w:r>
-              <w:rPr>
-                <w:rFonts w:ascii="Arial" w:hAnsi="Arial" w:cs="Arial"/>
-                <w:b/>
-                <w:color w:val="FF0000"/>
-              </w:rPr>
-              <w:t>revisor ?</w:t>
-            </w:r>
-            <w:proofErr w:type="gramEnd"/>
-            <w:r>
-              <w:rPr>
-                <w:rFonts w:ascii="Arial" w:hAnsi="Arial" w:cs="Arial"/>
-                <w:b/>
-                <w:color w:val="FF0000"/>
-              </w:rPr>
-              <w:t xml:space="preserve"> '</w:t>
-            </w:r>
-            <w:r>
-              <w:rPr>
-                <w:rFonts w:ascii="Arial" w:hAnsi="Arial" w:cs="Arial"/>
-                <w:b/>
-                <w:color w:val="FF0000"/>
-              </w:rPr>
-              <w:t>X</w:t>
-            </w:r>
-            <w:proofErr w:type="gramStart"/>
-            <w:r>
-              <w:rPr>
-                <w:rFonts w:ascii="Arial" w:hAnsi="Arial" w:cs="Arial"/>
-                <w:b/>
-                <w:color w:val="FF0000"/>
-              </w:rPr>
-              <w:t>'</w:t>
-            </w:r>
-            <w:r>
-              <w:rPr>
-                <w:rFonts w:ascii="Arial" w:hAnsi="Arial" w:cs="Arial"/>
-                <w:b/>
-                <w:color w:val="FF0000"/>
-              </w:rPr>
-              <w:t xml:space="preserve"> :</w:t>
-            </w:r>
-            <w:proofErr w:type="gramEnd"/>
-            <w:r>
-              <w:rPr>
-                <w:rFonts w:ascii="Arial" w:hAnsi="Arial" w:cs="Arial"/>
-                <w:b/>
-                <w:color w:val="FF0000"/>
-              </w:rPr>
-              <w:t xml:space="preserve"> '</w:t>
-            </w:r>
-            <w:r>
-              <w:rPr>
-                <w:rFonts w:ascii="Arial" w:hAnsi="Arial" w:cs="Arial"/>
-                <w:b/>
-                <w:color w:val="FF0000"/>
-              </w:rPr>
-              <w:t xml:space="preserve"> </w:t>
-            </w:r>
-            <w:r>
-              <w:rPr>
-                <w:rFonts w:ascii="Arial" w:hAnsi="Arial" w:cs="Arial"/>
-                <w:b/>
-                <w:color w:val="FF0000"/>
-              </w:rPr>
-              <w:t>'}</w:t>
+              </w:rPr>
+            </w:pPr>
+            <w:r>
+              <w:rPr>
+                <w:rFonts w:ascii="Arial" w:hAnsi="Arial" w:cs="Arial"/>
+                <w:b/>
+              </w:rPr>
+              <w:t>{revisor ? 'X' : ' '}</w:t>
             </w:r>
           </w:p>
         </w:tc>
@@ -2774,23 +1974,19 @@
               <w:rPr>
                 <w:rFonts w:ascii="Arial" w:hAnsi="Arial" w:cs="Arial"/>
                 <w:b/>
-                <w:color w:val="FF0000"/>
-              </w:rPr>
-            </w:pPr>
-            <w:r>
-              <w:rPr>
-                <w:rFonts w:ascii="Arial" w:hAnsi="Arial" w:cs="Arial"/>
-                <w:b/>
-                <w:color w:val="FF0000"/>
+              </w:rPr>
+            </w:pPr>
+            <w:r>
+              <w:rPr>
+                <w:rFonts w:ascii="Arial" w:hAnsi="Arial" w:cs="Arial"/>
+                <w:b/>
               </w:rPr>
               <w:t>{</w:t>
             </w:r>
-            <w:proofErr w:type="gramStart"/>
-            <w:r>
-              <w:rPr>
-                <w:rFonts w:ascii="Arial" w:hAnsi="Arial" w:cs="Arial"/>
-                <w:b/>
-                <w:color w:val="FF0000"/>
+            <w:r>
+              <w:rPr>
+                <w:rFonts w:ascii="Arial" w:hAnsi="Arial" w:cs="Arial"/>
+                <w:b/>
               </w:rPr>
               <w:t>otroGrupo</w:t>
             </w:r>
@@ -2798,68 +1994,8 @@
               <w:rPr>
                 <w:rFonts w:ascii="Arial" w:hAnsi="Arial" w:cs="Arial"/>
                 <w:b/>
-                <w:color w:val="FF0000"/>
-              </w:rPr>
-              <w:t xml:space="preserve"> ?</w:t>
-            </w:r>
-            <w:proofErr w:type="gramEnd"/>
-            <w:r>
-              <w:rPr>
-                <w:rFonts w:ascii="Arial" w:hAnsi="Arial" w:cs="Arial"/>
-                <w:b/>
-                <w:color w:val="FF0000"/>
-              </w:rPr>
-              <w:t xml:space="preserve"> '</w:t>
-            </w:r>
-            <w:r>
-              <w:rPr>
-                <w:rFonts w:ascii="Arial" w:hAnsi="Arial" w:cs="Arial"/>
-                <w:b/>
-                <w:color w:val="FF0000"/>
-              </w:rPr>
-              <w:t>X</w:t>
-            </w:r>
-            <w:proofErr w:type="gramStart"/>
-            <w:r>
-              <w:rPr>
-                <w:rFonts w:ascii="Arial" w:hAnsi="Arial" w:cs="Arial"/>
-                <w:b/>
-                <w:color w:val="FF0000"/>
-              </w:rPr>
-              <w:t>'</w:t>
-            </w:r>
-            <w:r>
-              <w:rPr>
-                <w:rFonts w:ascii="Arial" w:hAnsi="Arial" w:cs="Arial"/>
-                <w:b/>
-                <w:color w:val="FF0000"/>
-              </w:rPr>
-              <w:t xml:space="preserve"> :</w:t>
-            </w:r>
-            <w:proofErr w:type="gramEnd"/>
-            <w:r>
-              <w:rPr>
-                <w:rFonts w:ascii="Arial" w:hAnsi="Arial" w:cs="Arial"/>
-                <w:b/>
-                <w:color w:val="FF0000"/>
-              </w:rPr>
-              <w:t xml:space="preserve"> '</w:t>
-            </w:r>
-            <w:r>
-              <w:rPr>
-                <w:rFonts w:ascii="Arial" w:hAnsi="Arial" w:cs="Arial"/>
-                <w:b/>
-                <w:color w:val="FF0000"/>
-              </w:rPr>
-              <w:t xml:space="preserve"> </w:t>
-            </w:r>
-            <w:r>
-              <w:rPr>
-                <w:rFonts w:ascii="Arial" w:hAnsi="Arial" w:cs="Arial"/>
-                <w:b/>
-                <w:color w:val="FF0000"/>
-              </w:rPr>
-              <w:t>'}</w:t>
+              </w:rPr>
+              <w:t xml:space="preserve"> ? 'X' : ' '}</w:t>
             </w:r>
           </w:p>
         </w:tc>
@@ -2911,84 +2047,14 @@
               <w:rPr>
                 <w:rFonts w:ascii="Arial" w:hAnsi="Arial" w:cs="Arial"/>
                 <w:b/>
-                <w:color w:val="FF0000"/>
-              </w:rPr>
-            </w:pPr>
-            <w:r>
-              <w:rPr>
-                <w:rFonts w:ascii="Arial" w:hAnsi="Arial" w:cs="Arial"/>
-                <w:b/>
-                <w:color w:val="FF0000"/>
-              </w:rPr>
-              <w:t>{</w:t>
-            </w:r>
-            <w:proofErr w:type="gramStart"/>
-            <w:r>
-              <w:rPr>
-                <w:rFonts w:ascii="Arial" w:hAnsi="Arial" w:cs="Arial"/>
-                <w:b/>
-                <w:color w:val="FF0000"/>
-              </w:rPr>
-              <w:t>urAdic ?</w:t>
-            </w:r>
-            <w:proofErr w:type="gramEnd"/>
-            <w:r>
-              <w:rPr>
-                <w:rFonts w:ascii="Arial" w:hAnsi="Arial" w:cs="Arial"/>
-                <w:b/>
-                <w:color w:val="FF0000"/>
-              </w:rPr>
-              <w:t xml:space="preserve"> '</w:t>
-            </w:r>
-            <w:r>
-              <w:rPr>
-                <w:rFonts w:ascii="Arial" w:hAnsi="Arial" w:cs="Arial"/>
-                <w:b/>
-                <w:color w:val="FF0000"/>
-              </w:rPr>
-              <w:t>X</w:t>
-            </w:r>
-            <w:proofErr w:type="gramStart"/>
-            <w:r>
-              <w:rPr>
-                <w:rFonts w:ascii="Arial" w:hAnsi="Arial" w:cs="Arial"/>
-                <w:b/>
-                <w:color w:val="FF0000"/>
-              </w:rPr>
-              <w:t>'</w:t>
-            </w:r>
-            <w:r>
-              <w:rPr>
-                <w:rFonts w:ascii="Arial" w:hAnsi="Arial" w:cs="Arial"/>
-                <w:b/>
-                <w:color w:val="FF0000"/>
-              </w:rPr>
-              <w:t xml:space="preserve"> :</w:t>
-            </w:r>
-            <w:proofErr w:type="gramEnd"/>
-            <w:r>
-              <w:rPr>
-                <w:rFonts w:ascii="Arial" w:hAnsi="Arial" w:cs="Arial"/>
-                <w:b/>
-                <w:color w:val="FF0000"/>
-              </w:rPr>
-              <w:t xml:space="preserve"> '</w:t>
-            </w:r>
-            <w:r>
-              <w:rPr>
-                <w:rFonts w:ascii="Arial" w:hAnsi="Arial" w:cs="Arial"/>
-                <w:b/>
-                <w:color w:val="FF0000"/>
-              </w:rPr>
-              <w:t xml:space="preserve"> </w:t>
-            </w:r>
-            <w:r>
-              <w:rPr>
-                <w:rFonts w:ascii="Arial" w:hAnsi="Arial" w:cs="Arial"/>
-                <w:b/>
-                <w:color w:val="FF0000"/>
-              </w:rPr>
-              <w:t>'}</w:t>
+              </w:rPr>
+            </w:pPr>
+            <w:r>
+              <w:rPr>
+                <w:rFonts w:ascii="Arial" w:hAnsi="Arial" w:cs="Arial"/>
+                <w:b/>
+              </w:rPr>
+              <w:t>{urAdic ? 'X' : ' '}</w:t>
             </w:r>
           </w:p>
         </w:tc>
@@ -3040,84 +2106,14 @@
               <w:rPr>
                 <w:rFonts w:ascii="Arial" w:hAnsi="Arial" w:cs="Arial"/>
                 <w:b/>
-                <w:color w:val="FF0000"/>
-              </w:rPr>
-            </w:pPr>
-            <w:r>
-              <w:rPr>
-                <w:rFonts w:ascii="Arial" w:hAnsi="Arial" w:cs="Arial"/>
-                <w:b/>
-                <w:color w:val="FF0000"/>
-              </w:rPr>
-              <w:t>{</w:t>
-            </w:r>
-            <w:proofErr w:type="gramStart"/>
-            <w:r>
-              <w:rPr>
-                <w:rFonts w:ascii="Arial" w:hAnsi="Arial" w:cs="Arial"/>
-                <w:b/>
-                <w:color w:val="FF0000"/>
-              </w:rPr>
-              <w:t>permEsp ?</w:t>
-            </w:r>
-            <w:proofErr w:type="gramEnd"/>
-            <w:r>
-              <w:rPr>
-                <w:rFonts w:ascii="Arial" w:hAnsi="Arial" w:cs="Arial"/>
-                <w:b/>
-                <w:color w:val="FF0000"/>
-              </w:rPr>
-              <w:t xml:space="preserve"> '</w:t>
-            </w:r>
-            <w:r>
-              <w:rPr>
-                <w:rFonts w:ascii="Arial" w:hAnsi="Arial" w:cs="Arial"/>
-                <w:b/>
-                <w:color w:val="FF0000"/>
-              </w:rPr>
-              <w:t>X</w:t>
-            </w:r>
-            <w:proofErr w:type="gramStart"/>
-            <w:r>
-              <w:rPr>
-                <w:rFonts w:ascii="Arial" w:hAnsi="Arial" w:cs="Arial"/>
-                <w:b/>
-                <w:color w:val="FF0000"/>
-              </w:rPr>
-              <w:t>'</w:t>
-            </w:r>
-            <w:r>
-              <w:rPr>
-                <w:rFonts w:ascii="Arial" w:hAnsi="Arial" w:cs="Arial"/>
-                <w:b/>
-                <w:color w:val="FF0000"/>
-              </w:rPr>
-              <w:t xml:space="preserve"> :</w:t>
-            </w:r>
-            <w:proofErr w:type="gramEnd"/>
-            <w:r>
-              <w:rPr>
-                <w:rFonts w:ascii="Arial" w:hAnsi="Arial" w:cs="Arial"/>
-                <w:b/>
-                <w:color w:val="FF0000"/>
-              </w:rPr>
-              <w:t xml:space="preserve"> '</w:t>
-            </w:r>
-            <w:r>
-              <w:rPr>
-                <w:rFonts w:ascii="Arial" w:hAnsi="Arial" w:cs="Arial"/>
-                <w:b/>
-                <w:color w:val="FF0000"/>
-              </w:rPr>
-              <w:t xml:space="preserve"> </w:t>
-            </w:r>
-            <w:r>
-              <w:rPr>
-                <w:rFonts w:ascii="Arial" w:hAnsi="Arial" w:cs="Arial"/>
-                <w:b/>
-                <w:color w:val="FF0000"/>
-              </w:rPr>
-              <w:t>'}</w:t>
+              </w:rPr>
+            </w:pPr>
+            <w:r>
+              <w:rPr>
+                <w:rFonts w:ascii="Arial" w:hAnsi="Arial" w:cs="Arial"/>
+                <w:b/>
+              </w:rPr>
+              <w:t>{permEsp ? 'X' : ' '}</w:t>
             </w:r>
           </w:p>
         </w:tc>
@@ -3177,77 +2173,8 @@
               <w:rPr>
                 <w:rFonts w:ascii="Arial" w:hAnsi="Arial" w:cs="Arial"/>
                 <w:b/>
-                <w:color w:val="FF0000"/>
-              </w:rPr>
-              <w:t>{</w:t>
-            </w:r>
-            <w:proofErr w:type="gramStart"/>
-            <w:r>
-              <w:rPr>
-                <w:rFonts w:ascii="Arial" w:hAnsi="Arial" w:cs="Arial"/>
-                <w:b/>
-                <w:color w:val="FF0000"/>
-              </w:rPr>
-              <w:t>asigPerm ?</w:t>
-            </w:r>
-            <w:proofErr w:type="gramEnd"/>
-            <w:r>
-              <w:rPr>
-                <w:rFonts w:ascii="Arial" w:hAnsi="Arial" w:cs="Arial"/>
-                <w:b/>
-                <w:color w:val="FF0000"/>
-              </w:rPr>
-              <w:t xml:space="preserve"> '</w:t>
-            </w:r>
-            <w:r>
-              <w:rPr>
-                <w:rFonts w:ascii="Arial" w:hAnsi="Arial" w:cs="Arial"/>
-                <w:b/>
-                <w:color w:val="FF0000"/>
-              </w:rPr>
-              <w:t>X</w:t>
-            </w:r>
-            <w:proofErr w:type="gramStart"/>
-            <w:r>
-              <w:rPr>
-                <w:rFonts w:ascii="Arial" w:hAnsi="Arial" w:cs="Arial"/>
-                <w:b/>
-                <w:color w:val="FF0000"/>
-              </w:rPr>
-              <w:t>'</w:t>
-            </w:r>
-            <w:r>
-              <w:rPr>
-                <w:rFonts w:ascii="Arial" w:hAnsi="Arial" w:cs="Arial"/>
-                <w:b/>
-                <w:color w:val="FF0000"/>
-              </w:rPr>
-              <w:t xml:space="preserve"> :</w:t>
-            </w:r>
-            <w:proofErr w:type="gramEnd"/>
-            <w:r>
-              <w:rPr>
-                <w:rFonts w:ascii="Arial" w:hAnsi="Arial" w:cs="Arial"/>
-                <w:b/>
-                <w:color w:val="FF0000"/>
-              </w:rPr>
-              <w:t xml:space="preserve"> '</w:t>
-            </w:r>
-            <w:r>
-              <w:rPr>
-                <w:rFonts w:ascii="Arial" w:hAnsi="Arial" w:cs="Arial"/>
-                <w:b/>
-                <w:color w:val="FF0000"/>
-              </w:rPr>
-              <w:t xml:space="preserve"> </w:t>
-            </w:r>
-            <w:r>
-              <w:rPr>
-                <w:rFonts w:ascii="Arial" w:hAnsi="Arial" w:cs="Arial"/>
-                <w:b/>
-                <w:color w:val="FF0000"/>
-              </w:rPr>
-              <w:t>'}</w:t>
+              </w:rPr>
+              <w:t>{asigPerm ? 'X' : ' '}</w:t>
             </w:r>
           </w:p>
         </w:tc>

</xml_diff>